<commit_message>
Added Video Link to hierarchical design
</commit_message>
<xml_diff>
--- a/_book/HWE-Skript.docx
+++ b/_book/HWE-Skript.docx
@@ -9093,14 +9093,30 @@
       </w:pPr>
       <m:oMath>
         <m:r>
-          <m:t>B</m:t>
+          <m:t>Y</m:t>
         </m:r>
       </m:oMath>
       <w:r>
         <w:t xml:space="preserve"> </w:t>
       </w:r>
       <w:r>
-        <w:t xml:space="preserve">… B Eingang</w:t>
+        <w:t xml:space="preserve">… Y Ausgang</w:t>
+      </w:r>
+    </w:p>
+    <w:p>
+      <w:pPr>
+        <w:pStyle w:val="BodyText"/>
+      </w:pPr>
+      <m:oMath>
+        <m:r>
+          <m:t>D</m:t>
+        </m:r>
+      </m:oMath>
+      <w:r>
+        <w:t xml:space="preserve"> </w:t>
+      </w:r>
+      <w:r>
+        <w:t xml:space="preserve">… D Eingang</w:t>
       </w:r>
     </w:p>
     <w:p>
@@ -9125,14 +9141,14 @@
       </w:pPr>
       <m:oMath>
         <m:r>
-          <m:t>C</m:t>
+          <m:t>B</m:t>
         </m:r>
       </m:oMath>
       <w:r>
         <w:t xml:space="preserve"> </w:t>
       </w:r>
       <w:r>
-        <w:t xml:space="preserve">… C Eingang</w:t>
+        <w:t xml:space="preserve">… B Eingang</w:t>
       </w:r>
     </w:p>
     <w:p>
@@ -9141,30 +9157,14 @@
       </w:pPr>
       <m:oMath>
         <m:r>
-          <m:t>D</m:t>
+          <m:t>C</m:t>
         </m:r>
       </m:oMath>
       <w:r>
         <w:t xml:space="preserve"> </w:t>
       </w:r>
       <w:r>
-        <w:t xml:space="preserve">… D Eingang</w:t>
-      </w:r>
-    </w:p>
-    <w:p>
-      <w:pPr>
-        <w:pStyle w:val="BodyText"/>
-      </w:pPr>
-      <m:oMath>
-        <m:r>
-          <m:t>Y</m:t>
-        </m:r>
-      </m:oMath>
-      <w:r>
-        <w:t xml:space="preserve"> </w:t>
-      </w:r>
-      <w:r>
-        <w:t xml:space="preserve">… Y Ausgang</w:t>
+        <w:t xml:space="preserve">… C Eingang</w:t>
       </w:r>
     </w:p>
     <w:p>

</xml_diff>

<commit_message>
Minor updates of H-Brücke
</commit_message>
<xml_diff>
--- a/_book/HWE-Skript.docx
+++ b/_book/HWE-Skript.docx
@@ -29,7 +29,7 @@
         <w:pStyle w:val="Date"/>
       </w:pPr>
       <w:r>
-        <w:t xml:space="preserve">2024-01-19</w:t>
+        <w:t xml:space="preserve">2024-01-20</w:t>
       </w:r>
     </w:p>
     <w:sdt>
@@ -5622,6 +5622,22 @@
       </w:pPr>
       <m:oMath>
         <m:r>
+          <m:t>Y</m:t>
+        </m:r>
+      </m:oMath>
+      <w:r>
+        <w:t xml:space="preserve"> </w:t>
+      </w:r>
+      <w:r>
+        <w:t xml:space="preserve">… Y Ausgang</w:t>
+      </w:r>
+    </w:p>
+    <w:p>
+      <w:pPr>
+        <w:pStyle w:val="BodyText"/>
+      </w:pPr>
+      <m:oMath>
+        <m:r>
           <m:t>B</m:t>
         </m:r>
       </m:oMath>
@@ -5630,6 +5646,22 @@
       </w:r>
       <w:r>
         <w:t xml:space="preserve">… B Eingang</w:t>
+      </w:r>
+    </w:p>
+    <w:p>
+      <w:pPr>
+        <w:pStyle w:val="BodyText"/>
+      </w:pPr>
+      <m:oMath>
+        <m:r>
+          <m:t>A</m:t>
+        </m:r>
+      </m:oMath>
+      <w:r>
+        <w:t xml:space="preserve"> </w:t>
+      </w:r>
+      <w:r>
+        <w:t xml:space="preserve">… A Eingang</w:t>
       </w:r>
     </w:p>
     <w:p>
@@ -5662,38 +5694,6 @@
       </w:r>
       <w:r>
         <w:t xml:space="preserve">… C Eingang</w:t>
-      </w:r>
-    </w:p>
-    <w:p>
-      <w:pPr>
-        <w:pStyle w:val="BodyText"/>
-      </w:pPr>
-      <m:oMath>
-        <m:r>
-          <m:t>Y</m:t>
-        </m:r>
-      </m:oMath>
-      <w:r>
-        <w:t xml:space="preserve"> </w:t>
-      </w:r>
-      <w:r>
-        <w:t xml:space="preserve">… Y Ausgang</w:t>
-      </w:r>
-    </w:p>
-    <w:p>
-      <w:pPr>
-        <w:pStyle w:val="BodyText"/>
-      </w:pPr>
-      <m:oMath>
-        <m:r>
-          <m:t>A</m:t>
-        </m:r>
-      </m:oMath>
-      <w:r>
-        <w:t xml:space="preserve"> </w:t>
-      </w:r>
-      <w:r>
-        <w:t xml:space="preserve">… A Eingang</w:t>
       </w:r>
     </w:p>
     <w:p>
@@ -16915,90 +16915,7 @@
         <w:t xml:space="preserve"> </w:t>
       </w:r>
       <w:r>
-        <w:t xml:space="preserve">überschreitet. In Bild</w:t>
-      </w:r>
-      <w:r>
-        <w:t xml:space="preserve"> </w:t>
-      </w:r>
-      <w:hyperlink w:anchor="fig-H-BrueckeMS">
-        <w:r>
-          <w:rPr>
-            <w:rStyle w:val="Hyperlink"/>
-          </w:rPr>
-          <w:t xml:space="preserve">Abbildung 4.2</w:t>
-        </w:r>
-      </w:hyperlink>
-      <w:r>
-        <w:t xml:space="preserve"> </w:t>
-      </w:r>
-      <w:r>
-        <w:t xml:space="preserve">sind alle Schalter offen. Da es sich um N-Kanal Selbstsperrende MOSFET handelt müssen, für diesen Zustand, alle Potentiale,</w:t>
-      </w:r>
-      <w:r>
-        <w:t xml:space="preserve"> </w:t>
-      </w:r>
-      <m:oMath>
-        <m:sSub>
-          <m:e>
-            <m:r>
-              <m:t>S</m:t>
-            </m:r>
-          </m:e>
-          <m:sub>
-            <m:r>
-              <m:t>1</m:t>
-            </m:r>
-          </m:sub>
-        </m:sSub>
-      </m:oMath>
-      <w:r>
-        <w:t xml:space="preserve"> </w:t>
-      </w:r>
-      <w:r>
-        <w:t xml:space="preserve">bis</w:t>
-      </w:r>
-      <w:r>
-        <w:t xml:space="preserve"> </w:t>
-      </w:r>
-      <m:oMath>
-        <m:sSub>
-          <m:e>
-            <m:r>
-              <m:t>S</m:t>
-            </m:r>
-          </m:e>
-          <m:sub>
-            <m:r>
-              <m:t>4</m:t>
-            </m:r>
-          </m:sub>
-        </m:sSub>
-      </m:oMath>
-      <w:r>
-        <w:t xml:space="preserve">,</w:t>
-      </w:r>
-      <w:r>
-        <w:t xml:space="preserve"> </w:t>
-      </w:r>
-      <m:oMath>
-        <m:r>
-          <m:t>0</m:t>
-        </m:r>
-        <m:r>
-          <m:t> </m:t>
-        </m:r>
-        <m:r>
-          <m:rPr>
-            <m:sty m:val="p"/>
-          </m:rPr>
-          <m:t>V</m:t>
-        </m:r>
-      </m:oMath>
-      <w:r>
-        <w:t xml:space="preserve"> </w:t>
-      </w:r>
-      <w:r>
-        <w:t xml:space="preserve">sein.</w:t>
+        <w:t xml:space="preserve">überschreitet.</w:t>
       </w:r>
     </w:p>
     <w:p>
@@ -17101,7 +17018,7 @@
         <w:pStyle w:val="BodyText"/>
       </w:pPr>
       <w:r>
-        <w:t xml:space="preserve">Potential</w:t>
+        <w:t xml:space="preserve">Transistoren</w:t>
       </w:r>
       <w:r>
         <w:t xml:space="preserve"> </w:t>
@@ -17147,7 +17064,7 @@
         <w:t xml:space="preserve"> </w:t>
       </w:r>
       <w:r>
-        <w:t xml:space="preserve">müssen auf HIGH sein. Potential</w:t>
+        <w:t xml:space="preserve">müssen durchschalten. Transistoren</w:t>
       </w:r>
       <w:r>
         <w:t xml:space="preserve"> </w:t>
@@ -17193,7 +17110,7 @@
         <w:t xml:space="preserve"> </w:t>
       </w:r>
       <w:r>
-        <w:t xml:space="preserve">müssen auf LOW sein.</w:t>
+        <w:t xml:space="preserve">müssen gesperrt sein.</w:t>
       </w:r>
     </w:p>
     <w:bookmarkEnd w:id="200"/>
@@ -17289,7 +17206,7 @@
         <w:pStyle w:val="BodyText"/>
       </w:pPr>
       <w:r>
-        <w:t xml:space="preserve">Potential</w:t>
+        <w:t xml:space="preserve">Transistoren</w:t>
       </w:r>
       <w:r>
         <w:t xml:space="preserve"> </w:t>
@@ -17335,7 +17252,7 @@
         <w:t xml:space="preserve"> </w:t>
       </w:r>
       <w:r>
-        <w:t xml:space="preserve">müssen auf HIGH sein. Potential</w:t>
+        <w:t xml:space="preserve">müssen durchschalten. Transistoren</w:t>
       </w:r>
       <w:r>
         <w:t xml:space="preserve"> </w:t>
@@ -17381,7 +17298,7 @@
         <w:t xml:space="preserve"> </w:t>
       </w:r>
       <w:r>
-        <w:t xml:space="preserve">müssen auf LOW sein.</w:t>
+        <w:t xml:space="preserve">müssen gesperrt sein.</w:t>
       </w:r>
     </w:p>
     <w:bookmarkEnd w:id="205"/>
@@ -17399,7 +17316,7 @@
         <w:pStyle w:val="FirstParagraph"/>
       </w:pPr>
       <w:r>
-        <w:t xml:space="preserve">Um den Motor zu bremsen muss er Kurzgeschlossen werden. Daraus ergibt sich, dass Potential</w:t>
+        <w:t xml:space="preserve">Um den Motor zu bremsen muss er Kurzgeschlossen werden. Daraus ergibt sich, dass die Transistoren</w:t>
       </w:r>
       <w:r>
         <w:t xml:space="preserve"> </w:t>
@@ -17445,7 +17362,7 @@
         <w:t xml:space="preserve"> </w:t>
       </w:r>
       <w:r>
-        <w:t xml:space="preserve">auf HIGH sind und Potential</w:t>
+        <w:t xml:space="preserve">durchgeschaltet sind und die Transistoren</w:t>
       </w:r>
       <w:r>
         <w:t xml:space="preserve"> </w:t>
@@ -17491,7 +17408,7 @@
         <w:t xml:space="preserve"> </w:t>
       </w:r>
       <w:r>
-        <w:t xml:space="preserve">auf LOW sind.</w:t>
+        <w:t xml:space="preserve">gesperrt sind.</w:t>
       </w:r>
     </w:p>
     <w:tbl>
@@ -17922,7 +17839,7 @@
               <w:jc w:val="left"/>
             </w:pPr>
             <w:r>
-              <w:t xml:space="preserve">PWM Signal für die Transistoren.</w:t>
+              <w:t xml:space="preserve">Steuersignal für die Transistoren, diese entsprechen noch nicht dem benötigten Potentialen!</w:t>
             </w:r>
           </w:p>
         </w:tc>

</xml_diff>

<commit_message>
Added Content to Oszillator
</commit_message>
<xml_diff>
--- a/_book/HWE-Skript.docx
+++ b/_book/HWE-Skript.docx
@@ -29,7 +29,7 @@
         <w:pStyle w:val="Date"/>
       </w:pPr>
       <w:r>
-        <w:t xml:space="preserve">2024-04-02</w:t>
+        <w:t xml:space="preserve">2024-04-11</w:t>
       </w:r>
     </w:p>
     <w:sdt>
@@ -5737,6 +5737,22 @@
       </w:pPr>
       <m:oMath>
         <m:r>
+          <m:t>A</m:t>
+        </m:r>
+      </m:oMath>
+      <w:r>
+        <w:t xml:space="preserve"> </w:t>
+      </w:r>
+      <w:r>
+        <w:t xml:space="preserve">… A Eingang</w:t>
+      </w:r>
+    </w:p>
+    <w:p>
+      <w:pPr>
+        <w:pStyle w:val="BodyText"/>
+      </w:pPr>
+      <m:oMath>
+        <m:r>
           <m:t>C</m:t>
         </m:r>
       </m:oMath>
@@ -5745,6 +5761,38 @@
       </w:r>
       <w:r>
         <w:t xml:space="preserve">… C Eingang</w:t>
+      </w:r>
+    </w:p>
+    <w:p>
+      <w:pPr>
+        <w:pStyle w:val="BodyText"/>
+      </w:pPr>
+      <m:oMath>
+        <m:r>
+          <m:t>D</m:t>
+        </m:r>
+      </m:oMath>
+      <w:r>
+        <w:t xml:space="preserve"> </w:t>
+      </w:r>
+      <w:r>
+        <w:t xml:space="preserve">… D Eingang</w:t>
+      </w:r>
+    </w:p>
+    <w:p>
+      <w:pPr>
+        <w:pStyle w:val="BodyText"/>
+      </w:pPr>
+      <m:oMath>
+        <m:r>
+          <m:t>Y</m:t>
+        </m:r>
+      </m:oMath>
+      <w:r>
+        <w:t xml:space="preserve"> </w:t>
+      </w:r>
+      <w:r>
+        <w:t xml:space="preserve">… Y Ausgang</w:t>
       </w:r>
     </w:p>
     <w:p>
@@ -5761,54 +5809,6 @@
       </w:r>
       <w:r>
         <w:t xml:space="preserve">… B Eingang</w:t>
-      </w:r>
-    </w:p>
-    <w:p>
-      <w:pPr>
-        <w:pStyle w:val="BodyText"/>
-      </w:pPr>
-      <m:oMath>
-        <m:r>
-          <m:t>A</m:t>
-        </m:r>
-      </m:oMath>
-      <w:r>
-        <w:t xml:space="preserve"> </w:t>
-      </w:r>
-      <w:r>
-        <w:t xml:space="preserve">… A Eingang</w:t>
-      </w:r>
-    </w:p>
-    <w:p>
-      <w:pPr>
-        <w:pStyle w:val="BodyText"/>
-      </w:pPr>
-      <m:oMath>
-        <m:r>
-          <m:t>Y</m:t>
-        </m:r>
-      </m:oMath>
-      <w:r>
-        <w:t xml:space="preserve"> </w:t>
-      </w:r>
-      <w:r>
-        <w:t xml:space="preserve">… Y Ausgang</w:t>
-      </w:r>
-    </w:p>
-    <w:p>
-      <w:pPr>
-        <w:pStyle w:val="BodyText"/>
-      </w:pPr>
-      <m:oMath>
-        <m:r>
-          <m:t>D</m:t>
-        </m:r>
-      </m:oMath>
-      <w:r>
-        <w:t xml:space="preserve"> </w:t>
-      </w:r>
-      <w:r>
-        <w:t xml:space="preserve">… D Eingang</w:t>
       </w:r>
     </w:p>
     <w:p>
@@ -7621,7 +7621,7 @@
         <w:rPr>
           <w:rStyle w:val="VerbatimChar"/>
         </w:rPr>
-        <w:t xml:space="preserve">{U_q: 10, R2: 1000, R3: 1000}</w:t>
+        <w:t xml:space="preserve">{U_q: 10, R3: 1000, R2: 1000}</w:t>
       </w:r>
       <w:r>
         <w:br/>
@@ -7630,7 +7630,7 @@
         <w:rPr>
           <w:rStyle w:val="VerbatimChar"/>
         </w:rPr>
-        <w:t xml:space="preserve">{U_q: 10, R2: 1000, R3: 1000}</w:t>
+        <w:t xml:space="preserve">{U_q: 10, R3: 1000, R2: 1000}</w:t>
       </w:r>
       <w:r>
         <w:br/>
@@ -7648,7 +7648,7 @@
         <w:rPr>
           <w:rStyle w:val="VerbatimChar"/>
         </w:rPr>
-        <w:t xml:space="preserve">{U_q: 10, R2: 1000, R3: 1000}</w:t>
+        <w:t xml:space="preserve">{U_q: 10, R3: 1000, R2: 1000}</w:t>
       </w:r>
       <w:r>
         <w:br/>
@@ -7657,7 +7657,7 @@
         <w:rPr>
           <w:rStyle w:val="VerbatimChar"/>
         </w:rPr>
-        <w:t xml:space="preserve">{U_q: 10, R2: 1000, R3: 1000, R1: 1000}</w:t>
+        <w:t xml:space="preserve">{U_q: 10, R2: 1000, R1: 1000, R3: 1000}</w:t>
       </w:r>
     </w:p>
     <w:p>
@@ -9642,7 +9642,7 @@
         <w:rPr>
           <w:rStyle w:val="VerbatimChar"/>
         </w:rPr>
-        <w:t xml:space="preserve">{U_q1: 10, U_q2: 1}</w:t>
+        <w:t xml:space="preserve">{U_q2: 1, U_q1: 10}</w:t>
       </w:r>
       <w:r>
         <w:br/>
@@ -9651,7 +9651,7 @@
         <w:rPr>
           <w:rStyle w:val="VerbatimChar"/>
         </w:rPr>
-        <w:t xml:space="preserve">{U_q1: 10, R2: 1000, R3: 1000}</w:t>
+        <w:t xml:space="preserve">{R3: 1000, R2: 1000, U_q1: 10}</w:t>
       </w:r>
       <w:r>
         <w:br/>
@@ -9660,7 +9660,7 @@
         <w:rPr>
           <w:rStyle w:val="VerbatimChar"/>
         </w:rPr>
-        <w:t xml:space="preserve">{U_q1: 10, R2: 1000, R3: 1000}</w:t>
+        <w:t xml:space="preserve">{R3: 1000, R2: 1000, U_q1: 10}</w:t>
       </w:r>
       <w:r>
         <w:br/>
@@ -9669,7 +9669,7 @@
         <w:rPr>
           <w:rStyle w:val="VerbatimChar"/>
         </w:rPr>
-        <w:t xml:space="preserve">{R1: 1000, U_q1: 10, U_q2: 1}</w:t>
+        <w:t xml:space="preserve">{U_q2: 1, R1: 1000, U_q1: 10}</w:t>
       </w:r>
       <w:r>
         <w:br/>
@@ -9678,7 +9678,7 @@
         <w:rPr>
           <w:rStyle w:val="VerbatimChar"/>
         </w:rPr>
-        <w:t xml:space="preserve">{U_q1: 10, R2: 1000, R3: 1000}</w:t>
+        <w:t xml:space="preserve">{R3: 1000, R2: 1000, U_q1: 10}</w:t>
       </w:r>
       <w:r>
         <w:br/>
@@ -9687,7 +9687,7 @@
         <w:rPr>
           <w:rStyle w:val="VerbatimChar"/>
         </w:rPr>
-        <w:t xml:space="preserve">{U_q1: 10, R2: 1000, R3: 1000, R1: 1000, U_q2: 1}</w:t>
+        <w:t xml:space="preserve">{R2: 1000, U_q2: 1, R1: 1000, R3: 1000, U_q1: 10}</w:t>
       </w:r>
     </w:p>
     <w:p>
@@ -12356,7 +12356,7 @@
         <w:rPr>
           <w:rStyle w:val="VerbatimChar"/>
         </w:rPr>
-        <w:t xml:space="preserve">{U_q1: 10, U_q2: 1}</w:t>
+        <w:t xml:space="preserve">{U_q2: 1, U_q1: 10}</w:t>
       </w:r>
       <w:r>
         <w:br/>
@@ -12365,7 +12365,7 @@
         <w:rPr>
           <w:rStyle w:val="VerbatimChar"/>
         </w:rPr>
-        <w:t xml:space="preserve">{U_q1: 10, U_q2: 1}</w:t>
+        <w:t xml:space="preserve">{U_q2: 1, U_q1: 10}</w:t>
       </w:r>
       <w:r>
         <w:br/>
@@ -12383,7 +12383,7 @@
         <w:rPr>
           <w:rStyle w:val="VerbatimChar"/>
         </w:rPr>
-        <w:t xml:space="preserve">{R1: 1000, U_q1: 10, U_q2: 1}</w:t>
+        <w:t xml:space="preserve">{U_q2: 1, R1: 1000, U_q1: 10}</w:t>
       </w:r>
       <w:r>
         <w:br/>
@@ -12392,7 +12392,7 @@
         <w:rPr>
           <w:rStyle w:val="VerbatimChar"/>
         </w:rPr>
-        <w:t xml:space="preserve">{U_q1: 10, R2: 1000, U_q2: 1}</w:t>
+        <w:t xml:space="preserve">{U_q2: 1, R2: 1000, U_q1: 10}</w:t>
       </w:r>
       <w:r>
         <w:br/>
@@ -12401,7 +12401,7 @@
         <w:rPr>
           <w:rStyle w:val="VerbatimChar"/>
         </w:rPr>
-        <w:t xml:space="preserve">{R3: 1000, U_q2: 1}</w:t>
+        <w:t xml:space="preserve">{U_q2: 1, R3: 1000}</w:t>
       </w:r>
       <w:r>
         <w:br/>
@@ -12410,7 +12410,7 @@
         <w:rPr>
           <w:rStyle w:val="VerbatimChar"/>
         </w:rPr>
-        <w:t xml:space="preserve">{U_q1: 10, R2: 1000, R3: 1000, R1: 1000, U_q2: 1}</w:t>
+        <w:t xml:space="preserve">{R2: 1000, U_q2: 1, R1: 1000, R3: 1000, U_q1: 10}</w:t>
       </w:r>
       <w:r>
         <w:br/>
@@ -12419,7 +12419,7 @@
         <w:rPr>
           <w:rStyle w:val="VerbatimChar"/>
         </w:rPr>
-        <w:t xml:space="preserve">{U_q1: 10, R2: 1000, R3: 1000, U_q2: 1}</w:t>
+        <w:t xml:space="preserve">{R2: 1000, U_q2: 1, R3: 1000, U_q1: 10}</w:t>
       </w:r>
       <w:r>
         <w:br/>
@@ -12428,7 +12428,7 @@
         <w:rPr>
           <w:rStyle w:val="VerbatimChar"/>
         </w:rPr>
-        <w:t xml:space="preserve">{U_q1: 10, R2: 1000, R1: 1000, U_q2: 1}</w:t>
+        <w:t xml:space="preserve">{R2: 1000, U_q2: 1, R1: 1000, U_q1: 10}</w:t>
       </w:r>
     </w:p>
     <w:p>
@@ -16887,7 +16887,7 @@
         <w:rPr>
           <w:rStyle w:val="VerbatimChar"/>
         </w:rPr>
-        <w:t xml:space="preserve">{R2: 10, R3: 10, R1: 15, U_2: 4, R5: 5, U_1: 12, R4: 10}</w:t>
+        <w:t xml:space="preserve">{R2: 10, U_2: 4, R1: 15, R3: 10, R4: 10, U_1: 12, R5: 5}</w:t>
       </w:r>
       <w:r>
         <w:br/>
@@ -16896,7 +16896,7 @@
         <w:rPr>
           <w:rStyle w:val="VerbatimChar"/>
         </w:rPr>
-        <w:t xml:space="preserve">{R2: 10, R3: 10, R1: 15, U_2: 4, R5: 5, U_1: 12, R4: 10}</w:t>
+        <w:t xml:space="preserve">{R2: 10, U_2: 4, R1: 15, R3: 10, R4: 10, U_1: 12, R5: 5}</w:t>
       </w:r>
       <w:r>
         <w:br/>
@@ -16905,7 +16905,7 @@
         <w:rPr>
           <w:rStyle w:val="VerbatimChar"/>
         </w:rPr>
-        <w:t xml:space="preserve">{R2: 10, R3: 10, R1: 15, U_2: 4, R5: 5, U_1: 12, R4: 10}</w:t>
+        <w:t xml:space="preserve">{R2: 10, U_2: 4, R1: 15, R3: 10, R4: 10, U_1: 12, R5: 5}</w:t>
       </w:r>
       <w:r>
         <w:br/>
@@ -16914,7 +16914,7 @@
         <w:rPr>
           <w:rStyle w:val="VerbatimChar"/>
         </w:rPr>
-        <w:t xml:space="preserve">{R2: 10, R3: 10, R1: 15, U_2: 4, R5: 5, U_1: 12, R4: 10}</w:t>
+        <w:t xml:space="preserve">{R2: 10, U_2: 4, R1: 15, R3: 10, R4: 10, U_1: 12, R5: 5}</w:t>
       </w:r>
       <w:r>
         <w:br/>
@@ -16923,7 +16923,7 @@
         <w:rPr>
           <w:rStyle w:val="VerbatimChar"/>
         </w:rPr>
-        <w:t xml:space="preserve">{R2: 10, R3: 10, R1: 15, U_2: 4, R5: 5, U_1: 12, R4: 10}</w:t>
+        <w:t xml:space="preserve">{R2: 10, U_2: 4, R1: 15, R3: 10, R4: 10, U_1: 12, R5: 5}</w:t>
       </w:r>
       <w:r>
         <w:br/>
@@ -16932,7 +16932,7 @@
         <w:rPr>
           <w:rStyle w:val="VerbatimChar"/>
         </w:rPr>
-        <w:t xml:space="preserve">{R2: 10, R3: 10, R1: 15, U_2: 4, R5: 5, U_1: 12, R4: 10}</w:t>
+        <w:t xml:space="preserve">{R2: 10, U_2: 4, R1: 15, R3: 10, R4: 10, U_1: 12, R5: 5}</w:t>
       </w:r>
       <w:r>
         <w:br/>
@@ -16941,7 +16941,7 @@
         <w:rPr>
           <w:rStyle w:val="VerbatimChar"/>
         </w:rPr>
-        <w:t xml:space="preserve">{R2: 10, R3: 10, R1: 15, U_2: 4, R5: 5, U_1: 12, R4: 10}</w:t>
+        <w:t xml:space="preserve">{R2: 10, U_2: 4, R1: 15, R3: 10, R4: 10, U_1: 12, R5: 5}</w:t>
       </w:r>
       <w:r>
         <w:br/>
@@ -16950,7 +16950,7 @@
         <w:rPr>
           <w:rStyle w:val="VerbatimChar"/>
         </w:rPr>
-        <w:t xml:space="preserve">{R2: 10, R3: 10, R1: 15, U_2: 4, R5: 5, U_1: 12, R4: 10}</w:t>
+        <w:t xml:space="preserve">{R2: 10, U_2: 4, R1: 15, R3: 10, R4: 10, U_1: 12, R5: 5}</w:t>
       </w:r>
       <w:r>
         <w:br/>
@@ -16959,7 +16959,7 @@
         <w:rPr>
           <w:rStyle w:val="VerbatimChar"/>
         </w:rPr>
-        <w:t xml:space="preserve">{R2: 10, R3: 10, R1: 15, U_2: 4, R5: 5, U_1: 12, R4: 10}</w:t>
+        <w:t xml:space="preserve">{R2: 10, U_2: 4, R1: 15, R3: 10, R4: 10, U_1: 12, R5: 5}</w:t>
       </w:r>
       <w:r>
         <w:br/>
@@ -16968,7 +16968,7 @@
         <w:rPr>
           <w:rStyle w:val="VerbatimChar"/>
         </w:rPr>
-        <w:t xml:space="preserve">{R2: 10, R3: 10, R1: 15, U_2: 4, R5: 5, U_1: 12, R4: 10}</w:t>
+        <w:t xml:space="preserve">{R2: 10, U_2: 4, R1: 15, R3: 10, R4: 10, U_1: 12, R5: 5}</w:t>
       </w:r>
       <w:r>
         <w:br/>
@@ -16977,7 +16977,7 @@
         <w:rPr>
           <w:rStyle w:val="VerbatimChar"/>
         </w:rPr>
-        <w:t xml:space="preserve">{R2: 10, R3: 10, R1: 15, U_2: 4, R5: 5, U_1: 12, R4: 10}</w:t>
+        <w:t xml:space="preserve">{R2: 10, U_2: 4, R1: 15, R3: 10, R4: 10, U_1: 12, R5: 5}</w:t>
       </w:r>
     </w:p>
     <w:p>
@@ -25173,7 +25173,7 @@
         <w:rPr>
           <w:rStyle w:val="VerbatimChar"/>
         </w:rPr>
-        <w:t xml:space="preserve">{v_U: -20, I_c: 0.001, U_bat: 10}</w:t>
+        <w:t xml:space="preserve">{I_c: 0.001, v_U: -20, U_bat: 10}</w:t>
       </w:r>
     </w:p>
     <w:p>
@@ -28421,7 +28421,7 @@
         <w:rPr>
           <w:rStyle w:val="VerbatimChar"/>
         </w:rPr>
-        <w:t xml:space="preserve">{U_2: 0.700000000000000, I_2: 0.000855855855855856}</w:t>
+        <w:t xml:space="preserve">{I_2: 0.000855855855855856, U_2: 0.700000000000000}</w:t>
       </w:r>
       <w:r>
         <w:br/>
@@ -28430,7 +28430,7 @@
         <w:rPr>
           <w:rStyle w:val="VerbatimChar"/>
         </w:rPr>
-        <w:t xml:space="preserve">{I_1: 0.000941441441441441, U_1: 0.650000000000000}</w:t>
+        <w:t xml:space="preserve">{U_1: 0.650000000000000, I_1: 0.000941441441441441}</w:t>
       </w:r>
     </w:p>
     <w:p>
@@ -41298,7 +41298,7 @@
     </w:p>
     <w:bookmarkEnd w:id="339"/>
     <w:bookmarkEnd w:id="340"/>
-    <w:bookmarkStart w:id="372" w:name="sec-Oszillator"/>
+    <w:bookmarkStart w:id="414" w:name="sec-Oszillator"/>
     <w:p>
       <w:pPr>
         <w:pStyle w:val="Heading1"/>
@@ -41419,7 +41419,7 @@
         <w:t xml:space="preserve"> </w:t>
       </w:r>
       <w:r>
-        <w:t xml:space="preserve">Ein Schwingkreis ist ein physikalisches System, das eine periodische Schwingung erzeugt. Ein Schwingkreis benötigt mindestens zwei Energiespeicher, um Schwingfähig zu sein. Die Energiespeicher können Kondensatoren oder Spulen sein aber auch ein mechanisches System wie ein Pendel bestehend aus einer Feder und einem Gewicht.</w:t>
+        <w:t xml:space="preserve">Ein Schwingkreis ist ein physikalisches System, das eine periodische Schwingung erzeugt. Ein Schwingkreis benötigt mindestens zwei Energiespeicher, um schwingfähig zu sein. Die Energiespeicher können Kondensatoren oder Spulen sein aber auch ein mechanisches System wie ein Pendel bestehend aus einer Feder und einem Gewicht.</w:t>
       </w:r>
     </w:p>
     <w:p>
@@ -41566,7 +41566,7 @@
       <w:tr>
         <w:tc>
           <w:tcPr/>
-          <w:bookmarkStart w:id="346" w:name="fig-BlockschaltbildOszillator"/>
+          <w:bookmarkStart w:id="346" w:name="fig-OscBlockschaltbildOszillator"/>
           <w:p>
             <w:pPr>
               <w:pStyle w:val="Compact"/>
@@ -41575,7 +41575,7 @@
             <w:r>
               <w:drawing>
                 <wp:inline>
-                  <wp:extent cx="5334000" cy="1533388"/>
+                  <wp:extent cx="5334000" cy="1796254"/>
                   <wp:effectExtent b="0" l="0" r="0" t="0"/>
                   <wp:docPr descr="" title="" id="344" name="Picture"/>
                   <a:graphic>
@@ -41596,7 +41596,7 @@
                         <pic:spPr bwMode="auto">
                           <a:xfrm>
                             <a:off x="0" y="0"/>
-                            <a:ext cx="5334000" cy="1533388"/>
+                            <a:ext cx="5334000" cy="1796254"/>
                           </a:xfrm>
                           <a:prstGeom prst="rect">
                             <a:avLst/>
@@ -41652,7 +41652,7 @@
       <w:r>
         <w:t xml:space="preserve"> </w:t>
       </w:r>
-      <w:hyperlink w:anchor="fig-BlockschaltbildOszillator">
+      <w:hyperlink w:anchor="fig-OscBlockschaltbildOszillator">
         <w:r>
           <w:rPr>
             <w:rStyle w:val="Hyperlink"/>
@@ -41723,7 +41723,7 @@
     </w:p>
     <w:bookmarkEnd w:id="350"/>
     <w:bookmarkEnd w:id="351"/>
-    <w:bookmarkStart w:id="371" w:name="Xeaa84c764fd5cf254c148f9337e3c115489b3f4"/>
+    <w:bookmarkStart w:id="413" w:name="Xeaa84c764fd5cf254c148f9337e3c115489b3f4"/>
     <w:p>
       <w:pPr>
         <w:pStyle w:val="Heading2"/>
@@ -41743,7 +41743,7 @@
         <w:t xml:space="preserve"> </w:t>
       </w:r>
       <w:r>
-        <w:t xml:space="preserve">[2]</w:t>
+        <w:t xml:space="preserve">[2, chap. 13.2]</w:t>
       </w:r>
       <w:r>
         <w:t xml:space="preserve"> </w:t>
@@ -41754,7 +41754,7 @@
       <w:r>
         <w:t xml:space="preserve"> </w:t>
       </w:r>
-      <w:hyperlink w:anchor="fig-BlockschaltbildOszillator">
+      <w:hyperlink w:anchor="fig-OscBlockschaltbildOszillator">
         <w:r>
           <w:rPr>
             <w:rStyle w:val="Hyperlink"/>
@@ -41769,7 +41769,7 @@
         <w:t xml:space="preserve">dargestellt. Die zwei Blöcke können getrennt betrachtet werden. Der Schwingkreis und der Verstärker.</w:t>
       </w:r>
     </w:p>
-    <w:bookmarkStart w:id="370" w:name="X5f44dd1aae21e1f1e89a1e77edcba5041e00956"/>
+    <w:bookmarkStart w:id="369" w:name="X5f44dd1aae21e1f1e89a1e77edcba5041e00956"/>
     <w:p>
       <w:pPr>
         <w:pStyle w:val="Heading3"/>
@@ -41927,7 +41927,7 @@
         <w:t xml:space="preserve">Die Übertragungsfunktion lässt sich nun auf zwei Arten darstellen. Entweder mathematisch mittels der Komplexen Wechselstromrechnung oder mittels Simulation.</w:t>
       </w:r>
     </w:p>
-    <w:bookmarkStart w:id="362" w:name="sec-OscMathBerechnung"/>
+    <w:bookmarkStart w:id="361" w:name="sec-OscMathBerechnung"/>
     <w:p>
       <w:pPr>
         <w:pStyle w:val="Heading4"/>
@@ -42503,7 +42503,7 @@
         <w:pStyle w:val="FirstParagraph"/>
       </w:pPr>
       <w:r>
-        <w:t xml:space="preserve">Bei der Schwingfrequenz des Oszillators handelt es sich um die Eigenfrequenz des Schwingkreises. Bei der Schwingfrequenz ist der Imaginärteil Null. Das lässt sich benutzen um die Eigenfrequenz zu berechnen. Ist der Zähler rein real, erfordert ein erweitern der obigen Gleichung mit</w:t>
+        <w:t xml:space="preserve">Bei der Schwingfrequenz des Oszillator handelt es sich um die Eigenfrequenz des Schwingkreises. Bei der Schwingfrequenz ist der Imaginärteil Null. Das lässt sich benutzen um die Eigenfrequenz zu berechnen. Ist der Zähler rein real, erfordert ein erweitern der obigen Gleichung mit</w:t>
       </w:r>
       <w:r>
         <w:t xml:space="preserve"> </w:t>
@@ -43087,7 +43087,6 @@
       <w:pPr>
         <w:pStyle w:val="BodyText"/>
       </w:pPr>
-      <w:bookmarkStart w:id="361" w:name="eq-Dummy"/>
       <m:oMathPara>
         <m:oMathParaPr>
           <m:jc m:val="center"/>
@@ -43192,32 +43191,23 @@
               </m:r>
             </m:den>
           </m:f>
-          <m:r>
-            <m:t>  </m:t>
-          </m:r>
-          <m:d>
-            <m:dPr>
-              <m:begChr m:val="("/>
-              <m:endChr m:val=")"/>
-              <m:sepChr m:val=""/>
-              <m:grow/>
-            </m:dPr>
-            <m:e>
-              <m:r>
-                <m:t>6.6</m:t>
-              </m:r>
-            </m:e>
-          </m:d>
         </m:oMath>
       </m:oMathPara>
-      <w:bookmarkEnd w:id="361"/>
     </w:p>
     <w:p>
       <w:pPr>
         <w:pStyle w:val="FirstParagraph"/>
       </w:pPr>
       <w:r>
-        <w:t xml:space="preserve">Im Bodediagramm ist die Eigenfrequenz an Punkt der größten Verstärkung zu sehen. Da bei</w:t>
+        <w:t xml:space="preserve">{#eq_OscH1}</w:t>
+      </w:r>
+    </w:p>
+    <w:p>
+      <w:pPr>
+        <w:pStyle w:val="BodyText"/>
+      </w:pPr>
+      <w:r>
+        <w:t xml:space="preserve">Im Bodediagramm ist die Eigenfrequenz am Punkt der größten Verstärkung zu sehen. Da bei</w:t>
       </w:r>
       <w:r>
         <w:t xml:space="preserve"> </w:t>
@@ -43252,8 +43242,8 @@
         <w:t xml:space="preserve">gilt, dass der Imaginärteil Null ist muss bei der Eigenfrequenz auch die Phasenverschiebung Null sein. Damit ist aus dem Bodediagramm die Eigenfrequenz abzulesen. Es ist zu erkennen, dass die Eigenfrequenz des Schwingkreises beim berechneten Wert liegt.</w:t>
       </w:r>
     </w:p>
-    <w:bookmarkEnd w:id="362"/>
-    <w:bookmarkStart w:id="369" w:name="simulation"/>
+    <w:bookmarkEnd w:id="361"/>
+    <w:bookmarkStart w:id="368" w:name="simulation"/>
     <w:p>
       <w:pPr>
         <w:pStyle w:val="Heading4"/>
@@ -43341,7 +43331,7 @@
       <w:tr>
         <w:tc>
           <w:tcPr/>
-          <w:bookmarkStart w:id="366" w:name="fig-ACBodeRCSchwingkreis"/>
+          <w:bookmarkStart w:id="365" w:name="fig-ACBodeRCSchwingkreis"/>
           <w:p>
             <w:pPr>
               <w:pStyle w:val="Compact"/>
@@ -43352,18 +43342,18 @@
                 <wp:inline>
                   <wp:extent cx="5334000" cy="2804948"/>
                   <wp:effectExtent b="0" l="0" r="0" t="0"/>
-                  <wp:docPr descr="" title="" id="364" name="Picture"/>
+                  <wp:docPr descr="" title="" id="363" name="Picture"/>
                   <a:graphic>
                     <a:graphicData uri="http://schemas.openxmlformats.org/drawingml/2006/picture">
                       <pic:pic>
                         <pic:nvPicPr>
-                          <pic:cNvPr descr="Projekte/Oszillator/ACAnalysis.png" id="365" name="Picture"/>
+                          <pic:cNvPr descr="Projekte/Oszillator/ACAnalysis.png" id="364" name="Picture"/>
                           <pic:cNvPicPr>
                             <a:picLocks noChangeArrowheads="1" noChangeAspect="1"/>
                           </pic:cNvPicPr>
                         </pic:nvPicPr>
                         <pic:blipFill>
-                          <a:blip r:embed="rId363"/>
+                          <a:blip r:embed="rId362"/>
                           <a:stretch>
                             <a:fillRect/>
                           </a:stretch>
@@ -43403,7 +43393,7 @@
               <w:t xml:space="preserve">Abbildung 6.3: Bodediagramm des Schwingkreises</w:t>
             </w:r>
           </w:p>
-          <w:bookmarkEnd w:id="366"/>
+          <w:bookmarkEnd w:id="365"/>
         </w:tc>
       </w:tr>
     </w:tbl>
@@ -43429,7 +43419,7 @@
       <w:tr>
         <w:tc>
           <w:tcPr/>
-          <w:bookmarkStart w:id="367" w:name="tbl-OscACAnalysis"/>
+          <w:bookmarkStart w:id="366" w:name="tbl-OscACAnalysis"/>
           <w:tbl>
             <w:tblPr>
               <w:tblStyle w:val="Table"/>
@@ -43602,7 +43592,7 @@
               <w:t xml:space="preserve">.</w:t>
             </w:r>
           </w:p>
-          <w:bookmarkEnd w:id="367"/>
+          <w:bookmarkEnd w:id="366"/>
         </w:tc>
       </w:tr>
     </w:tbl>
@@ -43618,7 +43608,7 @@
       <w:pPr>
         <w:pStyle w:val="BodyText"/>
       </w:pPr>
-      <w:bookmarkStart w:id="368" w:name="eq-Dummy"/>
+      <w:bookmarkStart w:id="367" w:name="eq-Dummy"/>
       <m:oMathPara>
         <m:oMathParaPr>
           <m:jc m:val="center"/>
@@ -43690,13 +43680,13 @@
             </m:dPr>
             <m:e>
               <m:r>
-                <m:t>6.7</m:t>
+                <m:t>6.6</m:t>
               </m:r>
             </m:e>
           </m:d>
         </m:oMath>
       </m:oMathPara>
-      <w:bookmarkEnd w:id="368"/>
+      <w:bookmarkEnd w:id="367"/>
     </w:p>
     <w:p>
       <w:pPr>
@@ -43865,21 +43855,2925 @@
         <w:t xml:space="preserve">überein.</w:t>
       </w:r>
     </w:p>
+    <w:bookmarkEnd w:id="368"/>
     <w:bookmarkEnd w:id="369"/>
+    <w:bookmarkStart w:id="382" w:name="sec-OscRückkopplung"/>
+    <w:p>
+      <w:pPr>
+        <w:pStyle w:val="Heading3"/>
+      </w:pPr>
+      <w:r>
+        <w:t xml:space="preserve">6.2.2 Rückkopplung</w:t>
+      </w:r>
+    </w:p>
+    <w:p>
+      <w:pPr>
+        <w:pStyle w:val="FirstParagraph"/>
+      </w:pPr>
+      <w:r>
+        <w:t xml:space="preserve">Um den Oszillator dauerhaft in Schwingung zu halten muss ein Teil des Ausgangssignals an den Eingang zurück gekoppelt werden, siehe</w:t>
+      </w:r>
+      <w:r>
+        <w:t xml:space="preserve"> </w:t>
+      </w:r>
+      <w:hyperlink w:anchor="fig-OscBlockschaltbildOszillator">
+        <w:r>
+          <w:rPr>
+            <w:rStyle w:val="Hyperlink"/>
+          </w:rPr>
+          <w:t xml:space="preserve">Abbildung 6.1</w:t>
+        </w:r>
+      </w:hyperlink>
+      <w:r>
+        <w:t xml:space="preserve">.</w:t>
+      </w:r>
+      <w:r>
+        <w:br/>
+      </w:r>
+      <w:r>
+        <w:t xml:space="preserve">Da das Signal am Ausgang des Schwingkreises eine kleinere Amplitude hat als das Signal am Eingang, das Signal wird gedämpft, muss dieser Verlust durch einen Verstärker ausgeglichen werden.</w:t>
+      </w:r>
+    </w:p>
+    <w:bookmarkStart w:id="370" w:name="sec-OscGedämpftesSignal"/>
+    <w:p>
+      <w:pPr>
+        <w:pStyle w:val="Heading4"/>
+      </w:pPr>
+      <w:r>
+        <w:t xml:space="preserve">6.2.2.1 Gedämpftes Signal</w:t>
+      </w:r>
+    </w:p>
+    <w:p>
+      <w:pPr>
+        <w:pStyle w:val="FirstParagraph"/>
+      </w:pPr>
+      <w:r>
+        <w:t xml:space="preserve">Wird kein Verstärker verwendet oder die Verstärkung ist zu klein, klingt die Schwingung ab. Das Signal wird kleiner.</w:t>
+      </w:r>
+    </w:p>
     <w:bookmarkEnd w:id="370"/>
+    <w:bookmarkStart w:id="371" w:name="sec-OscInstabilesSystem"/>
+    <w:p>
+      <w:pPr>
+        <w:pStyle w:val="Heading4"/>
+      </w:pPr>
+      <w:r>
+        <w:t xml:space="preserve">6.2.2.2 Instabiles System</w:t>
+      </w:r>
+    </w:p>
+    <w:p>
+      <w:pPr>
+        <w:pStyle w:val="FirstParagraph"/>
+      </w:pPr>
+      <w:r>
+        <w:t xml:space="preserve">Ist die Verstärkung zu groß schwingt das System auf. Das Signal wird größer und größer. Das System ist instabil.</w:t>
+      </w:r>
+    </w:p>
     <w:bookmarkEnd w:id="371"/>
+    <w:bookmarkStart w:id="372" w:name="stabiles-system"/>
+    <w:p>
+      <w:pPr>
+        <w:pStyle w:val="Heading4"/>
+      </w:pPr>
+      <w:r>
+        <w:t xml:space="preserve">6.2.2.3 Stabiles System</w:t>
+      </w:r>
+    </w:p>
+    <w:p>
+      <w:pPr>
+        <w:pStyle w:val="FirstParagraph"/>
+      </w:pPr>
+      <w:r>
+        <w:t xml:space="preserve">Die Verstärkung des gesamten Systems muss so gewählt werden, dass das System stabil ist. Das bedeutet, dass die Schwingung nicht abklingt und auch nicht aufschwingt. Die gesamtverstärkung von Schwingkreis und Verstärker muss an der Eigenfrequenz 1 sein. Das bedeutet, dass die Verstärkung des Verstärkers gleich der Dämpfung des Schwingkreises sein muss.</w:t>
+      </w:r>
+      <w:r>
+        <w:br/>
+      </w:r>
+      <w:r>
+        <w:t xml:space="preserve">Wie in Abschnitt</w:t>
+      </w:r>
+      <w:r>
+        <w:t xml:space="preserve"> </w:t>
+      </w:r>
+      <w:hyperlink w:anchor="sec-OscGedämpftesSignal">
+        <w:r>
+          <w:rPr>
+            <w:rStyle w:val="Hyperlink"/>
+          </w:rPr>
+          <w:t xml:space="preserve">Kapitel 6.2.2.1</w:t>
+        </w:r>
+      </w:hyperlink>
+      <w:r>
+        <w:t xml:space="preserve"> </w:t>
+      </w:r>
+      <w:r>
+        <w:t xml:space="preserve">und</w:t>
+      </w:r>
+      <w:r>
+        <w:t xml:space="preserve"> </w:t>
+      </w:r>
+      <w:hyperlink w:anchor="sec-OscInstabilesSystem">
+        <w:r>
+          <w:rPr>
+            <w:rStyle w:val="Hyperlink"/>
+          </w:rPr>
+          <w:t xml:space="preserve">Kapitel 6.2.2.2</w:t>
+        </w:r>
+      </w:hyperlink>
+      <w:r>
+        <w:t xml:space="preserve"> </w:t>
+      </w:r>
+      <w:r>
+        <w:t xml:space="preserve">gezeigt wurde, muss die Verstärkung</w:t>
+      </w:r>
+      <w:r>
+        <w:t xml:space="preserve"> </w:t>
+      </w:r>
+      <w:r>
+        <w:t xml:space="preserve">“</w:t>
+      </w:r>
+      <w:r>
+        <w:t xml:space="preserve">richtig</w:t>
+      </w:r>
+      <w:r>
+        <w:t xml:space="preserve">”</w:t>
+      </w:r>
+      <w:r>
+        <w:t xml:space="preserve"> </w:t>
+      </w:r>
+      <w:r>
+        <w:t xml:space="preserve">gewählt werden um sowohl ein Aufschwingen als auch ein Abklingen zu verhindern.</w:t>
+      </w:r>
+      <w:r>
+        <w:br/>
+      </w:r>
+      <w:r>
+        <w:t xml:space="preserve">Das Ausgangssignal des Schwingkreises ist um den Faktor 3 gedämpft. Dies lässt sich aus dem Bodediagramm</w:t>
+      </w:r>
+      <w:r>
+        <w:t xml:space="preserve"> </w:t>
+      </w:r>
+      <w:hyperlink w:anchor="fig-ACBodeRCSchwingkreis">
+        <w:r>
+          <w:rPr>
+            <w:rStyle w:val="Hyperlink"/>
+          </w:rPr>
+          <w:t xml:space="preserve">Abbildung 6.3</w:t>
+        </w:r>
+      </w:hyperlink>
+      <w:r>
+        <w:t xml:space="preserve"> </w:t>
+      </w:r>
+      <w:r>
+        <w:t xml:space="preserve">oder aus der Formel</w:t>
+      </w:r>
+      <w:r>
+        <w:t xml:space="preserve"> </w:t>
+      </w:r>
+      <w:r>
+        <w:t xml:space="preserve">[</w:t>
+      </w:r>
+      <w:r>
+        <w:rPr>
+          <w:bCs/>
+          <w:b/>
+        </w:rPr>
+        <w:t xml:space="preserve">eq_OscH?</w:t>
+      </w:r>
+      <w:r>
+        <w:t xml:space="preserve">]</w:t>
+      </w:r>
+      <w:r>
+        <w:t xml:space="preserve"> </w:t>
+      </w:r>
+      <w:r>
+        <w:t xml:space="preserve">ablesen. Damit ergibt sich eine notwendige Verstärkung von 3. Die Übertragungsfunktion des Verstärkers ist näherungsweise</w:t>
+      </w:r>
+      <w:r>
+        <w:t xml:space="preserve"> </w:t>
+      </w:r>
+      <m:oMath>
+        <m:sSub>
+          <m:e>
+            <m:r>
+              <m:t>H</m:t>
+            </m:r>
+          </m:e>
+          <m:sub>
+            <m:r>
+              <m:t>2</m:t>
+            </m:r>
+          </m:sub>
+        </m:sSub>
+        <m:d>
+          <m:dPr>
+            <m:begChr m:val="("/>
+            <m:endChr m:val=")"/>
+            <m:sepChr m:val=""/>
+            <m:grow/>
+          </m:dPr>
+          <m:e>
+            <m:r>
+              <m:t>s</m:t>
+            </m:r>
+          </m:e>
+        </m:d>
+        <m:r>
+          <m:rPr>
+            <m:sty m:val="p"/>
+          </m:rPr>
+          <m:t>=</m:t>
+        </m:r>
+        <m:r>
+          <m:t>3</m:t>
+        </m:r>
+      </m:oMath>
+      <w:r>
+        <w:t xml:space="preserve">.</w:t>
+      </w:r>
+    </w:p>
     <w:bookmarkEnd w:id="372"/>
-    <w:bookmarkStart w:id="391" w:name="references"/>
-    <w:p>
-      <w:pPr>
-        <w:pStyle w:val="Heading1"/>
-      </w:pPr>
-      <w:r>
-        <w:t xml:space="preserve">References</w:t>
-      </w:r>
-    </w:p>
-    <w:bookmarkStart w:id="390" w:name="refs"/>
-    <w:bookmarkStart w:id="374" w:name="ref-BJT_Kennlinie"/>
+    <w:bookmarkStart w:id="378" w:name="open-loop-betrachtung"/>
+    <w:p>
+      <w:pPr>
+        <w:pStyle w:val="Heading4"/>
+      </w:pPr>
+      <w:r>
+        <w:t xml:space="preserve">6.2.2.4 Open Loop Betrachtung</w:t>
+      </w:r>
+    </w:p>
+    <w:p>
+      <w:pPr>
+        <w:pStyle w:val="FirstParagraph"/>
+      </w:pPr>
+      <w:r>
+        <w:t xml:space="preserve">Um die Funktion des Verstärkers in Kombination mit dem Schwingkreis zu betrachten kann das System ohne Rückkopplung betrachtet werden.</w:t>
+      </w:r>
+    </w:p>
+    <w:tbl>
+      <w:tblPr>
+        <w:tblStyle w:val="Table"/>
+        <w:tblW w:type="pct" w:w="5000"/>
+        <w:tblLook w:firstRow="0" w:lastRow="0" w:firstColumn="0" w:lastColumn="0" w:noHBand="0" w:noVBand="0" w:val="0000"/>
+        <w:jc w:val="start"/>
+        <w:tblLayout w:type="fixed"/>
+      </w:tblPr>
+      <w:tblGrid>
+        <w:gridCol w:w="7920"/>
+      </w:tblGrid>
+      <w:tr>
+        <w:tc>
+          <w:tcPr/>
+          <w:bookmarkStart w:id="376" w:name="fig-OscOpenLoop"/>
+          <w:p>
+            <w:pPr>
+              <w:pStyle w:val="Compact"/>
+              <w:jc w:val="center"/>
+            </w:pPr>
+            <w:r>
+              <w:drawing>
+                <wp:inline>
+                  <wp:extent cx="3599999" cy="855605"/>
+                  <wp:effectExtent b="0" l="0" r="0" t="0"/>
+                  <wp:docPr descr="" title="" id="374" name="Picture"/>
+                  <a:graphic>
+                    <a:graphicData uri="http://schemas.openxmlformats.org/drawingml/2006/picture">
+                      <pic:pic>
+                        <pic:nvPicPr>
+                          <pic:cNvPr descr="Projekte/Oszillator/OszillatorBlockschaltbildOpenLoop.png" id="375" name="Picture"/>
+                          <pic:cNvPicPr>
+                            <a:picLocks noChangeArrowheads="1" noChangeAspect="1"/>
+                          </pic:cNvPicPr>
+                        </pic:nvPicPr>
+                        <pic:blipFill>
+                          <a:blip r:embed="rId373"/>
+                          <a:stretch>
+                            <a:fillRect/>
+                          </a:stretch>
+                        </pic:blipFill>
+                        <pic:spPr bwMode="auto">
+                          <a:xfrm>
+                            <a:off x="0" y="0"/>
+                            <a:ext cx="3599999" cy="855605"/>
+                          </a:xfrm>
+                          <a:prstGeom prst="rect">
+                            <a:avLst/>
+                          </a:prstGeom>
+                          <a:noFill/>
+                          <a:ln w="9525">
+                            <a:noFill/>
+                            <a:headEnd/>
+                            <a:tailEnd/>
+                          </a:ln>
+                        </pic:spPr>
+                      </pic:pic>
+                    </a:graphicData>
+                  </a:graphic>
+                </wp:inline>
+              </w:drawing>
+            </w:r>
+          </w:p>
+          <w:p>
+            <w:pPr>
+              <w:jc w:val="center"/>
+            </w:pPr>
+            <w:pPr>
+              <w:jc w:val="start"/>
+              <w:spacing w:before="200"/>
+              <w:pStyle w:val="ImageCaption"/>
+            </w:pPr>
+            <w:r>
+              <w:t xml:space="preserve">Abbildung 6.4: Open Loop</w:t>
+            </w:r>
+          </w:p>
+          <w:bookmarkEnd w:id="376"/>
+        </w:tc>
+      </w:tr>
+    </w:tbl>
+    <w:p>
+      <w:pPr>
+        <w:pStyle w:val="BodyText"/>
+      </w:pPr>
+      <w:bookmarkStart w:id="377" w:name="eq-Dummy"/>
+      <m:oMathPara>
+        <m:oMathParaPr>
+          <m:jc m:val="center"/>
+        </m:oMathParaPr>
+        <m:oMath>
+          <m:r>
+            <m:t>H</m:t>
+          </m:r>
+          <m:r>
+            <m:rPr>
+              <m:sty m:val="p"/>
+            </m:rPr>
+            <m:t>=</m:t>
+          </m:r>
+          <m:sSub>
+            <m:e>
+              <m:r>
+                <m:t>H</m:t>
+              </m:r>
+            </m:e>
+            <m:sub>
+              <m:r>
+                <m:t>1</m:t>
+              </m:r>
+            </m:sub>
+          </m:sSub>
+          <m:sSub>
+            <m:e>
+              <m:r>
+                <m:t>H</m:t>
+              </m:r>
+            </m:e>
+            <m:sub>
+              <m:r>
+                <m:t>2</m:t>
+              </m:r>
+            </m:sub>
+          </m:sSub>
+          <m:r>
+            <m:t>  </m:t>
+          </m:r>
+          <m:d>
+            <m:dPr>
+              <m:begChr m:val="("/>
+              <m:endChr m:val=")"/>
+              <m:sepChr m:val=""/>
+              <m:grow/>
+            </m:dPr>
+            <m:e>
+              <m:r>
+                <m:t>6.7</m:t>
+              </m:r>
+            </m:e>
+          </m:d>
+        </m:oMath>
+      </m:oMathPara>
+      <w:bookmarkEnd w:id="377"/>
+    </w:p>
+    <w:p>
+      <w:pPr>
+        <w:pStyle w:val="FirstParagraph"/>
+      </w:pPr>
+      <m:oMathPara>
+        <m:oMathParaPr>
+          <m:jc m:val="center"/>
+        </m:oMathParaPr>
+        <m:oMath>
+          <m:r>
+            <m:t>H</m:t>
+          </m:r>
+          <m:r>
+            <m:rPr>
+              <m:sty m:val="p"/>
+            </m:rPr>
+            <m:t>=</m:t>
+          </m:r>
+          <m:f>
+            <m:fPr>
+              <m:type m:val="bar"/>
+            </m:fPr>
+            <m:num>
+              <m:r>
+                <m:t>C</m:t>
+              </m:r>
+              <m:r>
+                <m:t>R</m:t>
+              </m:r>
+              <m:sSub>
+                <m:e>
+                  <m:r>
+                    <m:t>k</m:t>
+                  </m:r>
+                </m:e>
+                <m:sub>
+                  <m:r>
+                    <m:t>O</m:t>
+                  </m:r>
+                  <m:r>
+                    <m:t>P</m:t>
+                  </m:r>
+                  <m:r>
+                    <m:t>V</m:t>
+                  </m:r>
+                </m:sub>
+              </m:sSub>
+              <m:r>
+                <m:t>s</m:t>
+              </m:r>
+            </m:num>
+            <m:den>
+              <m:sSup>
+                <m:e>
+                  <m:r>
+                    <m:t>C</m:t>
+                  </m:r>
+                </m:e>
+                <m:sup>
+                  <m:r>
+                    <m:t>2</m:t>
+                  </m:r>
+                </m:sup>
+              </m:sSup>
+              <m:sSup>
+                <m:e>
+                  <m:r>
+                    <m:t>R</m:t>
+                  </m:r>
+                </m:e>
+                <m:sup>
+                  <m:r>
+                    <m:t>2</m:t>
+                  </m:r>
+                </m:sup>
+              </m:sSup>
+              <m:sSubSup>
+                <m:e>
+                  <m:r>
+                    <m:t>T</m:t>
+                  </m:r>
+                </m:e>
+                <m:sub>
+                  <m:r>
+                    <m:t>O</m:t>
+                  </m:r>
+                  <m:r>
+                    <m:t>P</m:t>
+                  </m:r>
+                  <m:r>
+                    <m:t>V</m:t>
+                  </m:r>
+                </m:sub>
+                <m:sup>
+                  <m:r>
+                    <m:t>2</m:t>
+                  </m:r>
+                </m:sup>
+              </m:sSubSup>
+              <m:sSup>
+                <m:e>
+                  <m:r>
+                    <m:t>s</m:t>
+                  </m:r>
+                </m:e>
+                <m:sup>
+                  <m:r>
+                    <m:t>4</m:t>
+                  </m:r>
+                </m:sup>
+              </m:sSup>
+              <m:r>
+                <m:rPr>
+                  <m:sty m:val="p"/>
+                </m:rPr>
+                <m:t>+</m:t>
+              </m:r>
+              <m:r>
+                <m:t>2.0</m:t>
+              </m:r>
+              <m:r>
+                <m:rPr>
+                  <m:sty m:val="p"/>
+                </m:rPr>
+                <m:t>⋅</m:t>
+              </m:r>
+              <m:sSup>
+                <m:e>
+                  <m:r>
+                    <m:t>10</m:t>
+                  </m:r>
+                </m:e>
+                <m:sup>
+                  <m:r>
+                    <m:rPr>
+                      <m:sty m:val="p"/>
+                    </m:rPr>
+                    <m:t>−</m:t>
+                  </m:r>
+                  <m:r>
+                    <m:t>6</m:t>
+                  </m:r>
+                </m:sup>
+              </m:sSup>
+              <m:sSup>
+                <m:e>
+                  <m:r>
+                    <m:t>C</m:t>
+                  </m:r>
+                </m:e>
+                <m:sup>
+                  <m:r>
+                    <m:t>2</m:t>
+                  </m:r>
+                </m:sup>
+              </m:sSup>
+              <m:sSup>
+                <m:e>
+                  <m:r>
+                    <m:t>R</m:t>
+                  </m:r>
+                </m:e>
+                <m:sup>
+                  <m:r>
+                    <m:t>2</m:t>
+                  </m:r>
+                </m:sup>
+              </m:sSup>
+              <m:sSub>
+                <m:e>
+                  <m:r>
+                    <m:t>T</m:t>
+                  </m:r>
+                </m:e>
+                <m:sub>
+                  <m:r>
+                    <m:t>O</m:t>
+                  </m:r>
+                  <m:r>
+                    <m:t>P</m:t>
+                  </m:r>
+                  <m:r>
+                    <m:t>V</m:t>
+                  </m:r>
+                </m:sub>
+              </m:sSub>
+              <m:sSup>
+                <m:e>
+                  <m:r>
+                    <m:t>s</m:t>
+                  </m:r>
+                </m:e>
+                <m:sup>
+                  <m:r>
+                    <m:t>3</m:t>
+                  </m:r>
+                </m:sup>
+              </m:sSup>
+              <m:r>
+                <m:rPr>
+                  <m:sty m:val="p"/>
+                </m:rPr>
+                <m:t>+</m:t>
+              </m:r>
+              <m:sSup>
+                <m:e>
+                  <m:r>
+                    <m:t>C</m:t>
+                  </m:r>
+                </m:e>
+                <m:sup>
+                  <m:r>
+                    <m:t>2</m:t>
+                  </m:r>
+                </m:sup>
+              </m:sSup>
+              <m:sSup>
+                <m:e>
+                  <m:r>
+                    <m:t>R</m:t>
+                  </m:r>
+                </m:e>
+                <m:sup>
+                  <m:r>
+                    <m:t>2</m:t>
+                  </m:r>
+                </m:sup>
+              </m:sSup>
+              <m:sSup>
+                <m:e>
+                  <m:r>
+                    <m:t>s</m:t>
+                  </m:r>
+                </m:e>
+                <m:sup>
+                  <m:r>
+                    <m:t>2</m:t>
+                  </m:r>
+                </m:sup>
+              </m:sSup>
+              <m:r>
+                <m:rPr>
+                  <m:sty m:val="p"/>
+                </m:rPr>
+                <m:t>+</m:t>
+              </m:r>
+              <m:r>
+                <m:t>3</m:t>
+              </m:r>
+              <m:r>
+                <m:t>C</m:t>
+              </m:r>
+              <m:r>
+                <m:t>R</m:t>
+              </m:r>
+              <m:sSubSup>
+                <m:e>
+                  <m:r>
+                    <m:t>T</m:t>
+                  </m:r>
+                </m:e>
+                <m:sub>
+                  <m:r>
+                    <m:t>O</m:t>
+                  </m:r>
+                  <m:r>
+                    <m:t>P</m:t>
+                  </m:r>
+                  <m:r>
+                    <m:t>V</m:t>
+                  </m:r>
+                </m:sub>
+                <m:sup>
+                  <m:r>
+                    <m:t>2</m:t>
+                  </m:r>
+                </m:sup>
+              </m:sSubSup>
+              <m:sSup>
+                <m:e>
+                  <m:r>
+                    <m:t>s</m:t>
+                  </m:r>
+                </m:e>
+                <m:sup>
+                  <m:r>
+                    <m:t>3</m:t>
+                  </m:r>
+                </m:sup>
+              </m:sSup>
+              <m:r>
+                <m:rPr>
+                  <m:sty m:val="p"/>
+                </m:rPr>
+                <m:t>+</m:t>
+              </m:r>
+              <m:r>
+                <m:t>6.0</m:t>
+              </m:r>
+              <m:r>
+                <m:rPr>
+                  <m:sty m:val="p"/>
+                </m:rPr>
+                <m:t>⋅</m:t>
+              </m:r>
+              <m:sSup>
+                <m:e>
+                  <m:r>
+                    <m:t>10</m:t>
+                  </m:r>
+                </m:e>
+                <m:sup>
+                  <m:r>
+                    <m:rPr>
+                      <m:sty m:val="p"/>
+                    </m:rPr>
+                    <m:t>−</m:t>
+                  </m:r>
+                  <m:r>
+                    <m:t>6</m:t>
+                  </m:r>
+                </m:sup>
+              </m:sSup>
+              <m:r>
+                <m:t>C</m:t>
+              </m:r>
+              <m:r>
+                <m:t>R</m:t>
+              </m:r>
+              <m:sSub>
+                <m:e>
+                  <m:r>
+                    <m:t>T</m:t>
+                  </m:r>
+                </m:e>
+                <m:sub>
+                  <m:r>
+                    <m:t>O</m:t>
+                  </m:r>
+                  <m:r>
+                    <m:t>P</m:t>
+                  </m:r>
+                  <m:r>
+                    <m:t>V</m:t>
+                  </m:r>
+                </m:sub>
+              </m:sSub>
+              <m:sSup>
+                <m:e>
+                  <m:r>
+                    <m:t>s</m:t>
+                  </m:r>
+                </m:e>
+                <m:sup>
+                  <m:r>
+                    <m:t>2</m:t>
+                  </m:r>
+                </m:sup>
+              </m:sSup>
+              <m:r>
+                <m:rPr>
+                  <m:sty m:val="p"/>
+                </m:rPr>
+                <m:t>+</m:t>
+              </m:r>
+              <m:r>
+                <m:t>3</m:t>
+              </m:r>
+              <m:r>
+                <m:t>C</m:t>
+              </m:r>
+              <m:r>
+                <m:t>R</m:t>
+              </m:r>
+              <m:r>
+                <m:t>s</m:t>
+              </m:r>
+              <m:r>
+                <m:rPr>
+                  <m:sty m:val="p"/>
+                </m:rPr>
+                <m:t>+</m:t>
+              </m:r>
+              <m:sSubSup>
+                <m:e>
+                  <m:r>
+                    <m:t>T</m:t>
+                  </m:r>
+                </m:e>
+                <m:sub>
+                  <m:r>
+                    <m:t>O</m:t>
+                  </m:r>
+                  <m:r>
+                    <m:t>P</m:t>
+                  </m:r>
+                  <m:r>
+                    <m:t>V</m:t>
+                  </m:r>
+                </m:sub>
+                <m:sup>
+                  <m:r>
+                    <m:t>2</m:t>
+                  </m:r>
+                </m:sup>
+              </m:sSubSup>
+              <m:sSup>
+                <m:e>
+                  <m:r>
+                    <m:t>s</m:t>
+                  </m:r>
+                </m:e>
+                <m:sup>
+                  <m:r>
+                    <m:t>2</m:t>
+                  </m:r>
+                </m:sup>
+              </m:sSup>
+              <m:r>
+                <m:rPr>
+                  <m:sty m:val="p"/>
+                </m:rPr>
+                <m:t>+</m:t>
+              </m:r>
+              <m:r>
+                <m:t>2.0</m:t>
+              </m:r>
+              <m:r>
+                <m:rPr>
+                  <m:sty m:val="p"/>
+                </m:rPr>
+                <m:t>⋅</m:t>
+              </m:r>
+              <m:sSup>
+                <m:e>
+                  <m:r>
+                    <m:t>10</m:t>
+                  </m:r>
+                </m:e>
+                <m:sup>
+                  <m:r>
+                    <m:rPr>
+                      <m:sty m:val="p"/>
+                    </m:rPr>
+                    <m:t>−</m:t>
+                  </m:r>
+                  <m:r>
+                    <m:t>6</m:t>
+                  </m:r>
+                </m:sup>
+              </m:sSup>
+              <m:sSub>
+                <m:e>
+                  <m:r>
+                    <m:t>T</m:t>
+                  </m:r>
+                </m:e>
+                <m:sub>
+                  <m:r>
+                    <m:t>O</m:t>
+                  </m:r>
+                  <m:r>
+                    <m:t>P</m:t>
+                  </m:r>
+                  <m:r>
+                    <m:t>V</m:t>
+                  </m:r>
+                </m:sub>
+              </m:sSub>
+              <m:r>
+                <m:t>s</m:t>
+              </m:r>
+              <m:r>
+                <m:rPr>
+                  <m:sty m:val="p"/>
+                </m:rPr>
+                <m:t>+</m:t>
+              </m:r>
+              <m:r>
+                <m:t>1</m:t>
+              </m:r>
+            </m:den>
+          </m:f>
+        </m:oMath>
+      </m:oMathPara>
+    </w:p>
+    <w:p>
+      <w:pPr>
+        <w:pStyle w:val="FirstParagraph"/>
+      </w:pPr>
+      <w:r>
+        <w:t xml:space="preserve">{#eq_OscH2}</w:t>
+      </w:r>
+    </w:p>
+    <w:p>
+      <w:pPr>
+        <w:pStyle w:val="BodyText"/>
+      </w:pPr>
+      <w:r>
+        <w:t xml:space="preserve">Es ist zu erkennen, dass mit einem Verstärker as Verhältnis von Eingangssignal zu Ausgangssignal bei der Eigenfrequenz tatsächlich 1 ist,</w:t>
+      </w:r>
+      <w:r>
+        <w:t xml:space="preserve"> </w:t>
+      </w:r>
+      <m:oMath>
+        <m:r>
+          <m:t>0</m:t>
+        </m:r>
+        <m:r>
+          <m:t> </m:t>
+        </m:r>
+        <m:r>
+          <m:rPr>
+            <m:sty m:val="p"/>
+          </m:rPr>
+          <m:t>d</m:t>
+        </m:r>
+        <m:r>
+          <m:rPr>
+            <m:sty m:val="p"/>
+          </m:rPr>
+          <m:t>B</m:t>
+        </m:r>
+      </m:oMath>
+      <w:r>
+        <w:t xml:space="preserve">. Der Verstärker wurde richtig dimensioniert.</w:t>
+      </w:r>
+    </w:p>
+    <w:bookmarkEnd w:id="378"/>
+    <w:bookmarkStart w:id="380" w:name="closed-loop-betrachtung"/>
+    <w:p>
+      <w:pPr>
+        <w:pStyle w:val="Heading4"/>
+      </w:pPr>
+      <w:r>
+        <w:t xml:space="preserve">6.2.2.5 Closed Loop Betrachtung</w:t>
+      </w:r>
+    </w:p>
+    <w:p>
+      <w:pPr>
+        <w:pStyle w:val="FirstParagraph"/>
+      </w:pPr>
+      <w:r>
+        <w:t xml:space="preserve">Wird nun der Kreis geschlossen, das Ausgangssignal wird am Eingang zurückgeführt, kann eine dauerhafte Schwingung aufrecht erhalten werden. Voraussetzung dafür ist, dass die Verstärkung des Verstärkers richtig gewählt wird.</w:t>
+      </w:r>
+    </w:p>
+    <w:p>
+      <w:pPr>
+        <w:pStyle w:val="BodyText"/>
+      </w:pPr>
+      <w:bookmarkStart w:id="379" w:name="eq-Dummy"/>
+      <m:oMathPara>
+        <m:oMathParaPr>
+          <m:jc m:val="center"/>
+        </m:oMathParaPr>
+        <m:oMath>
+          <m:r>
+            <m:t>G</m:t>
+          </m:r>
+          <m:r>
+            <m:rPr>
+              <m:sty m:val="p"/>
+            </m:rPr>
+            <m:t>=</m:t>
+          </m:r>
+          <m:f>
+            <m:fPr>
+              <m:type m:val="bar"/>
+            </m:fPr>
+            <m:num>
+              <m:r>
+                <m:t>H</m:t>
+              </m:r>
+            </m:num>
+            <m:den>
+              <m:r>
+                <m:t>1</m:t>
+              </m:r>
+              <m:r>
+                <m:rPr>
+                  <m:sty m:val="p"/>
+                </m:rPr>
+                <m:t>−</m:t>
+              </m:r>
+              <m:r>
+                <m:t>H</m:t>
+              </m:r>
+            </m:den>
+          </m:f>
+          <m:r>
+            <m:t>  </m:t>
+          </m:r>
+          <m:d>
+            <m:dPr>
+              <m:begChr m:val="("/>
+              <m:endChr m:val=")"/>
+              <m:sepChr m:val=""/>
+              <m:grow/>
+            </m:dPr>
+            <m:e>
+              <m:r>
+                <m:t>6.8</m:t>
+              </m:r>
+            </m:e>
+          </m:d>
+        </m:oMath>
+      </m:oMathPara>
+      <w:bookmarkEnd w:id="379"/>
+    </w:p>
+    <w:p>
+      <w:pPr>
+        <w:pStyle w:val="FirstParagraph"/>
+      </w:pPr>
+      <m:oMathPara>
+        <m:oMathParaPr>
+          <m:jc m:val="center"/>
+        </m:oMathParaPr>
+        <m:oMath>
+          <m:r>
+            <m:t>G</m:t>
+          </m:r>
+          <m:r>
+            <m:rPr>
+              <m:sty m:val="p"/>
+            </m:rPr>
+            <m:t>=</m:t>
+          </m:r>
+          <m:f>
+            <m:fPr>
+              <m:type m:val="bar"/>
+            </m:fPr>
+            <m:num>
+              <m:r>
+                <m:t>C</m:t>
+              </m:r>
+              <m:r>
+                <m:t>R</m:t>
+              </m:r>
+              <m:sSub>
+                <m:e>
+                  <m:r>
+                    <m:t>k</m:t>
+                  </m:r>
+                </m:e>
+                <m:sub>
+                  <m:r>
+                    <m:t>O</m:t>
+                  </m:r>
+                  <m:r>
+                    <m:t>P</m:t>
+                  </m:r>
+                  <m:r>
+                    <m:t>V</m:t>
+                  </m:r>
+                </m:sub>
+              </m:sSub>
+              <m:r>
+                <m:t>s</m:t>
+              </m:r>
+              <m:d>
+                <m:dPr>
+                  <m:begChr m:val="("/>
+                  <m:endChr m:val=")"/>
+                  <m:sepChr m:val=""/>
+                  <m:grow/>
+                </m:dPr>
+                <m:e>
+                  <m:sSup>
+                    <m:e>
+                      <m:r>
+                        <m:t>C</m:t>
+                      </m:r>
+                    </m:e>
+                    <m:sup>
+                      <m:r>
+                        <m:t>2</m:t>
+                      </m:r>
+                    </m:sup>
+                  </m:sSup>
+                  <m:sSup>
+                    <m:e>
+                      <m:r>
+                        <m:t>R</m:t>
+                      </m:r>
+                    </m:e>
+                    <m:sup>
+                      <m:r>
+                        <m:t>2</m:t>
+                      </m:r>
+                    </m:sup>
+                  </m:sSup>
+                  <m:sSubSup>
+                    <m:e>
+                      <m:r>
+                        <m:t>T</m:t>
+                      </m:r>
+                    </m:e>
+                    <m:sub>
+                      <m:r>
+                        <m:t>O</m:t>
+                      </m:r>
+                      <m:r>
+                        <m:t>P</m:t>
+                      </m:r>
+                      <m:r>
+                        <m:t>V</m:t>
+                      </m:r>
+                    </m:sub>
+                    <m:sup>
+                      <m:r>
+                        <m:t>2</m:t>
+                      </m:r>
+                    </m:sup>
+                  </m:sSubSup>
+                  <m:sSup>
+                    <m:e>
+                      <m:r>
+                        <m:t>s</m:t>
+                      </m:r>
+                    </m:e>
+                    <m:sup>
+                      <m:r>
+                        <m:t>4</m:t>
+                      </m:r>
+                    </m:sup>
+                  </m:sSup>
+                  <m:r>
+                    <m:rPr>
+                      <m:sty m:val="p"/>
+                    </m:rPr>
+                    <m:t>+</m:t>
+                  </m:r>
+                  <m:r>
+                    <m:t>2.0</m:t>
+                  </m:r>
+                  <m:r>
+                    <m:rPr>
+                      <m:sty m:val="p"/>
+                    </m:rPr>
+                    <m:t>⋅</m:t>
+                  </m:r>
+                  <m:sSup>
+                    <m:e>
+                      <m:r>
+                        <m:t>10</m:t>
+                      </m:r>
+                    </m:e>
+                    <m:sup>
+                      <m:r>
+                        <m:rPr>
+                          <m:sty m:val="p"/>
+                        </m:rPr>
+                        <m:t>−</m:t>
+                      </m:r>
+                      <m:r>
+                        <m:t>6</m:t>
+                      </m:r>
+                    </m:sup>
+                  </m:sSup>
+                  <m:sSup>
+                    <m:e>
+                      <m:r>
+                        <m:t>C</m:t>
+                      </m:r>
+                    </m:e>
+                    <m:sup>
+                      <m:r>
+                        <m:t>2</m:t>
+                      </m:r>
+                    </m:sup>
+                  </m:sSup>
+                  <m:sSup>
+                    <m:e>
+                      <m:r>
+                        <m:t>R</m:t>
+                      </m:r>
+                    </m:e>
+                    <m:sup>
+                      <m:r>
+                        <m:t>2</m:t>
+                      </m:r>
+                    </m:sup>
+                  </m:sSup>
+                  <m:sSub>
+                    <m:e>
+                      <m:r>
+                        <m:t>T</m:t>
+                      </m:r>
+                    </m:e>
+                    <m:sub>
+                      <m:r>
+                        <m:t>O</m:t>
+                      </m:r>
+                      <m:r>
+                        <m:t>P</m:t>
+                      </m:r>
+                      <m:r>
+                        <m:t>V</m:t>
+                      </m:r>
+                    </m:sub>
+                  </m:sSub>
+                  <m:sSup>
+                    <m:e>
+                      <m:r>
+                        <m:t>s</m:t>
+                      </m:r>
+                    </m:e>
+                    <m:sup>
+                      <m:r>
+                        <m:t>3</m:t>
+                      </m:r>
+                    </m:sup>
+                  </m:sSup>
+                  <m:r>
+                    <m:rPr>
+                      <m:sty m:val="p"/>
+                    </m:rPr>
+                    <m:t>+</m:t>
+                  </m:r>
+                  <m:sSup>
+                    <m:e>
+                      <m:r>
+                        <m:t>C</m:t>
+                      </m:r>
+                    </m:e>
+                    <m:sup>
+                      <m:r>
+                        <m:t>2</m:t>
+                      </m:r>
+                    </m:sup>
+                  </m:sSup>
+                  <m:sSup>
+                    <m:e>
+                      <m:r>
+                        <m:t>R</m:t>
+                      </m:r>
+                    </m:e>
+                    <m:sup>
+                      <m:r>
+                        <m:t>2</m:t>
+                      </m:r>
+                    </m:sup>
+                  </m:sSup>
+                  <m:sSup>
+                    <m:e>
+                      <m:r>
+                        <m:t>s</m:t>
+                      </m:r>
+                    </m:e>
+                    <m:sup>
+                      <m:r>
+                        <m:t>2</m:t>
+                      </m:r>
+                    </m:sup>
+                  </m:sSup>
+                  <m:r>
+                    <m:rPr>
+                      <m:sty m:val="p"/>
+                    </m:rPr>
+                    <m:t>+</m:t>
+                  </m:r>
+                  <m:r>
+                    <m:t>3</m:t>
+                  </m:r>
+                  <m:r>
+                    <m:t>C</m:t>
+                  </m:r>
+                  <m:r>
+                    <m:t>R</m:t>
+                  </m:r>
+                  <m:sSubSup>
+                    <m:e>
+                      <m:r>
+                        <m:t>T</m:t>
+                      </m:r>
+                    </m:e>
+                    <m:sub>
+                      <m:r>
+                        <m:t>O</m:t>
+                      </m:r>
+                      <m:r>
+                        <m:t>P</m:t>
+                      </m:r>
+                      <m:r>
+                        <m:t>V</m:t>
+                      </m:r>
+                    </m:sub>
+                    <m:sup>
+                      <m:r>
+                        <m:t>2</m:t>
+                      </m:r>
+                    </m:sup>
+                  </m:sSubSup>
+                  <m:sSup>
+                    <m:e>
+                      <m:r>
+                        <m:t>s</m:t>
+                      </m:r>
+                    </m:e>
+                    <m:sup>
+                      <m:r>
+                        <m:t>3</m:t>
+                      </m:r>
+                    </m:sup>
+                  </m:sSup>
+                  <m:r>
+                    <m:rPr>
+                      <m:sty m:val="p"/>
+                    </m:rPr>
+                    <m:t>+</m:t>
+                  </m:r>
+                  <m:r>
+                    <m:t>6.0</m:t>
+                  </m:r>
+                  <m:r>
+                    <m:rPr>
+                      <m:sty m:val="p"/>
+                    </m:rPr>
+                    <m:t>⋅</m:t>
+                  </m:r>
+                  <m:sSup>
+                    <m:e>
+                      <m:r>
+                        <m:t>10</m:t>
+                      </m:r>
+                    </m:e>
+                    <m:sup>
+                      <m:r>
+                        <m:rPr>
+                          <m:sty m:val="p"/>
+                        </m:rPr>
+                        <m:t>−</m:t>
+                      </m:r>
+                      <m:r>
+                        <m:t>6</m:t>
+                      </m:r>
+                    </m:sup>
+                  </m:sSup>
+                  <m:r>
+                    <m:t>C</m:t>
+                  </m:r>
+                  <m:r>
+                    <m:t>R</m:t>
+                  </m:r>
+                  <m:sSub>
+                    <m:e>
+                      <m:r>
+                        <m:t>T</m:t>
+                      </m:r>
+                    </m:e>
+                    <m:sub>
+                      <m:r>
+                        <m:t>O</m:t>
+                      </m:r>
+                      <m:r>
+                        <m:t>P</m:t>
+                      </m:r>
+                      <m:r>
+                        <m:t>V</m:t>
+                      </m:r>
+                    </m:sub>
+                  </m:sSub>
+                  <m:sSup>
+                    <m:e>
+                      <m:r>
+                        <m:t>s</m:t>
+                      </m:r>
+                    </m:e>
+                    <m:sup>
+                      <m:r>
+                        <m:t>2</m:t>
+                      </m:r>
+                    </m:sup>
+                  </m:sSup>
+                  <m:r>
+                    <m:rPr>
+                      <m:sty m:val="p"/>
+                    </m:rPr>
+                    <m:t>+</m:t>
+                  </m:r>
+                  <m:r>
+                    <m:t>3</m:t>
+                  </m:r>
+                  <m:r>
+                    <m:t>C</m:t>
+                  </m:r>
+                  <m:r>
+                    <m:t>R</m:t>
+                  </m:r>
+                  <m:r>
+                    <m:t>s</m:t>
+                  </m:r>
+                  <m:r>
+                    <m:rPr>
+                      <m:sty m:val="p"/>
+                    </m:rPr>
+                    <m:t>+</m:t>
+                  </m:r>
+                  <m:sSubSup>
+                    <m:e>
+                      <m:r>
+                        <m:t>T</m:t>
+                      </m:r>
+                    </m:e>
+                    <m:sub>
+                      <m:r>
+                        <m:t>O</m:t>
+                      </m:r>
+                      <m:r>
+                        <m:t>P</m:t>
+                      </m:r>
+                      <m:r>
+                        <m:t>V</m:t>
+                      </m:r>
+                    </m:sub>
+                    <m:sup>
+                      <m:r>
+                        <m:t>2</m:t>
+                      </m:r>
+                    </m:sup>
+                  </m:sSubSup>
+                  <m:sSup>
+                    <m:e>
+                      <m:r>
+                        <m:t>s</m:t>
+                      </m:r>
+                    </m:e>
+                    <m:sup>
+                      <m:r>
+                        <m:t>2</m:t>
+                      </m:r>
+                    </m:sup>
+                  </m:sSup>
+                  <m:r>
+                    <m:rPr>
+                      <m:sty m:val="p"/>
+                    </m:rPr>
+                    <m:t>+</m:t>
+                  </m:r>
+                  <m:r>
+                    <m:t>2.0</m:t>
+                  </m:r>
+                  <m:r>
+                    <m:rPr>
+                      <m:sty m:val="p"/>
+                    </m:rPr>
+                    <m:t>⋅</m:t>
+                  </m:r>
+                  <m:sSup>
+                    <m:e>
+                      <m:r>
+                        <m:t>10</m:t>
+                      </m:r>
+                    </m:e>
+                    <m:sup>
+                      <m:r>
+                        <m:rPr>
+                          <m:sty m:val="p"/>
+                        </m:rPr>
+                        <m:t>−</m:t>
+                      </m:r>
+                      <m:r>
+                        <m:t>6</m:t>
+                      </m:r>
+                    </m:sup>
+                  </m:sSup>
+                  <m:sSub>
+                    <m:e>
+                      <m:r>
+                        <m:t>T</m:t>
+                      </m:r>
+                    </m:e>
+                    <m:sub>
+                      <m:r>
+                        <m:t>O</m:t>
+                      </m:r>
+                      <m:r>
+                        <m:t>P</m:t>
+                      </m:r>
+                      <m:r>
+                        <m:t>V</m:t>
+                      </m:r>
+                    </m:sub>
+                  </m:sSub>
+                  <m:r>
+                    <m:t>s</m:t>
+                  </m:r>
+                  <m:r>
+                    <m:rPr>
+                      <m:sty m:val="p"/>
+                    </m:rPr>
+                    <m:t>+</m:t>
+                  </m:r>
+                  <m:r>
+                    <m:t>1</m:t>
+                  </m:r>
+                </m:e>
+              </m:d>
+            </m:num>
+            <m:den>
+              <m:d>
+                <m:dPr>
+                  <m:begChr m:val="("/>
+                  <m:endChr m:val=")"/>
+                  <m:sepChr m:val=""/>
+                  <m:grow/>
+                </m:dPr>
+                <m:e>
+                  <m:sSup>
+                    <m:e>
+                      <m:r>
+                        <m:t>C</m:t>
+                      </m:r>
+                    </m:e>
+                    <m:sup>
+                      <m:r>
+                        <m:t>2</m:t>
+                      </m:r>
+                    </m:sup>
+                  </m:sSup>
+                  <m:sSup>
+                    <m:e>
+                      <m:r>
+                        <m:t>R</m:t>
+                      </m:r>
+                    </m:e>
+                    <m:sup>
+                      <m:r>
+                        <m:t>2</m:t>
+                      </m:r>
+                    </m:sup>
+                  </m:sSup>
+                  <m:sSubSup>
+                    <m:e>
+                      <m:r>
+                        <m:t>T</m:t>
+                      </m:r>
+                    </m:e>
+                    <m:sub>
+                      <m:r>
+                        <m:t>O</m:t>
+                      </m:r>
+                      <m:r>
+                        <m:t>P</m:t>
+                      </m:r>
+                      <m:r>
+                        <m:t>V</m:t>
+                      </m:r>
+                    </m:sub>
+                    <m:sup>
+                      <m:r>
+                        <m:t>2</m:t>
+                      </m:r>
+                    </m:sup>
+                  </m:sSubSup>
+                  <m:sSup>
+                    <m:e>
+                      <m:r>
+                        <m:t>s</m:t>
+                      </m:r>
+                    </m:e>
+                    <m:sup>
+                      <m:r>
+                        <m:t>4</m:t>
+                      </m:r>
+                    </m:sup>
+                  </m:sSup>
+                  <m:r>
+                    <m:rPr>
+                      <m:sty m:val="p"/>
+                    </m:rPr>
+                    <m:t>+</m:t>
+                  </m:r>
+                  <m:r>
+                    <m:t>2.0</m:t>
+                  </m:r>
+                  <m:r>
+                    <m:rPr>
+                      <m:sty m:val="p"/>
+                    </m:rPr>
+                    <m:t>⋅</m:t>
+                  </m:r>
+                  <m:sSup>
+                    <m:e>
+                      <m:r>
+                        <m:t>10</m:t>
+                      </m:r>
+                    </m:e>
+                    <m:sup>
+                      <m:r>
+                        <m:rPr>
+                          <m:sty m:val="p"/>
+                        </m:rPr>
+                        <m:t>−</m:t>
+                      </m:r>
+                      <m:r>
+                        <m:t>6</m:t>
+                      </m:r>
+                    </m:sup>
+                  </m:sSup>
+                  <m:sSup>
+                    <m:e>
+                      <m:r>
+                        <m:t>C</m:t>
+                      </m:r>
+                    </m:e>
+                    <m:sup>
+                      <m:r>
+                        <m:t>2</m:t>
+                      </m:r>
+                    </m:sup>
+                  </m:sSup>
+                  <m:sSup>
+                    <m:e>
+                      <m:r>
+                        <m:t>R</m:t>
+                      </m:r>
+                    </m:e>
+                    <m:sup>
+                      <m:r>
+                        <m:t>2</m:t>
+                      </m:r>
+                    </m:sup>
+                  </m:sSup>
+                  <m:sSub>
+                    <m:e>
+                      <m:r>
+                        <m:t>T</m:t>
+                      </m:r>
+                    </m:e>
+                    <m:sub>
+                      <m:r>
+                        <m:t>O</m:t>
+                      </m:r>
+                      <m:r>
+                        <m:t>P</m:t>
+                      </m:r>
+                      <m:r>
+                        <m:t>V</m:t>
+                      </m:r>
+                    </m:sub>
+                  </m:sSub>
+                  <m:sSup>
+                    <m:e>
+                      <m:r>
+                        <m:t>s</m:t>
+                      </m:r>
+                    </m:e>
+                    <m:sup>
+                      <m:r>
+                        <m:t>3</m:t>
+                      </m:r>
+                    </m:sup>
+                  </m:sSup>
+                  <m:r>
+                    <m:rPr>
+                      <m:sty m:val="p"/>
+                    </m:rPr>
+                    <m:t>+</m:t>
+                  </m:r>
+                  <m:sSup>
+                    <m:e>
+                      <m:r>
+                        <m:t>C</m:t>
+                      </m:r>
+                    </m:e>
+                    <m:sup>
+                      <m:r>
+                        <m:t>2</m:t>
+                      </m:r>
+                    </m:sup>
+                  </m:sSup>
+                  <m:sSup>
+                    <m:e>
+                      <m:r>
+                        <m:t>R</m:t>
+                      </m:r>
+                    </m:e>
+                    <m:sup>
+                      <m:r>
+                        <m:t>2</m:t>
+                      </m:r>
+                    </m:sup>
+                  </m:sSup>
+                  <m:sSup>
+                    <m:e>
+                      <m:r>
+                        <m:t>s</m:t>
+                      </m:r>
+                    </m:e>
+                    <m:sup>
+                      <m:r>
+                        <m:t>2</m:t>
+                      </m:r>
+                    </m:sup>
+                  </m:sSup>
+                  <m:r>
+                    <m:rPr>
+                      <m:sty m:val="p"/>
+                    </m:rPr>
+                    <m:t>+</m:t>
+                  </m:r>
+                  <m:r>
+                    <m:t>3</m:t>
+                  </m:r>
+                  <m:r>
+                    <m:t>C</m:t>
+                  </m:r>
+                  <m:r>
+                    <m:t>R</m:t>
+                  </m:r>
+                  <m:sSubSup>
+                    <m:e>
+                      <m:r>
+                        <m:t>T</m:t>
+                      </m:r>
+                    </m:e>
+                    <m:sub>
+                      <m:r>
+                        <m:t>O</m:t>
+                      </m:r>
+                      <m:r>
+                        <m:t>P</m:t>
+                      </m:r>
+                      <m:r>
+                        <m:t>V</m:t>
+                      </m:r>
+                    </m:sub>
+                    <m:sup>
+                      <m:r>
+                        <m:t>2</m:t>
+                      </m:r>
+                    </m:sup>
+                  </m:sSubSup>
+                  <m:sSup>
+                    <m:e>
+                      <m:r>
+                        <m:t>s</m:t>
+                      </m:r>
+                    </m:e>
+                    <m:sup>
+                      <m:r>
+                        <m:t>3</m:t>
+                      </m:r>
+                    </m:sup>
+                  </m:sSup>
+                  <m:r>
+                    <m:rPr>
+                      <m:sty m:val="p"/>
+                    </m:rPr>
+                    <m:t>+</m:t>
+                  </m:r>
+                  <m:r>
+                    <m:t>6.0</m:t>
+                  </m:r>
+                  <m:r>
+                    <m:rPr>
+                      <m:sty m:val="p"/>
+                    </m:rPr>
+                    <m:t>⋅</m:t>
+                  </m:r>
+                  <m:sSup>
+                    <m:e>
+                      <m:r>
+                        <m:t>10</m:t>
+                      </m:r>
+                    </m:e>
+                    <m:sup>
+                      <m:r>
+                        <m:rPr>
+                          <m:sty m:val="p"/>
+                        </m:rPr>
+                        <m:t>−</m:t>
+                      </m:r>
+                      <m:r>
+                        <m:t>6</m:t>
+                      </m:r>
+                    </m:sup>
+                  </m:sSup>
+                  <m:r>
+                    <m:t>C</m:t>
+                  </m:r>
+                  <m:r>
+                    <m:t>R</m:t>
+                  </m:r>
+                  <m:sSub>
+                    <m:e>
+                      <m:r>
+                        <m:t>T</m:t>
+                      </m:r>
+                    </m:e>
+                    <m:sub>
+                      <m:r>
+                        <m:t>O</m:t>
+                      </m:r>
+                      <m:r>
+                        <m:t>P</m:t>
+                      </m:r>
+                      <m:r>
+                        <m:t>V</m:t>
+                      </m:r>
+                    </m:sub>
+                  </m:sSub>
+                  <m:sSup>
+                    <m:e>
+                      <m:r>
+                        <m:t>s</m:t>
+                      </m:r>
+                    </m:e>
+                    <m:sup>
+                      <m:r>
+                        <m:t>2</m:t>
+                      </m:r>
+                    </m:sup>
+                  </m:sSup>
+                  <m:r>
+                    <m:rPr>
+                      <m:sty m:val="p"/>
+                    </m:rPr>
+                    <m:t>+</m:t>
+                  </m:r>
+                  <m:r>
+                    <m:t>3</m:t>
+                  </m:r>
+                  <m:r>
+                    <m:t>C</m:t>
+                  </m:r>
+                  <m:r>
+                    <m:t>R</m:t>
+                  </m:r>
+                  <m:r>
+                    <m:t>s</m:t>
+                  </m:r>
+                  <m:r>
+                    <m:rPr>
+                      <m:sty m:val="p"/>
+                    </m:rPr>
+                    <m:t>+</m:t>
+                  </m:r>
+                  <m:sSubSup>
+                    <m:e>
+                      <m:r>
+                        <m:t>T</m:t>
+                      </m:r>
+                    </m:e>
+                    <m:sub>
+                      <m:r>
+                        <m:t>O</m:t>
+                      </m:r>
+                      <m:r>
+                        <m:t>P</m:t>
+                      </m:r>
+                      <m:r>
+                        <m:t>V</m:t>
+                      </m:r>
+                    </m:sub>
+                    <m:sup>
+                      <m:r>
+                        <m:t>2</m:t>
+                      </m:r>
+                    </m:sup>
+                  </m:sSubSup>
+                  <m:sSup>
+                    <m:e>
+                      <m:r>
+                        <m:t>s</m:t>
+                      </m:r>
+                    </m:e>
+                    <m:sup>
+                      <m:r>
+                        <m:t>2</m:t>
+                      </m:r>
+                    </m:sup>
+                  </m:sSup>
+                  <m:r>
+                    <m:rPr>
+                      <m:sty m:val="p"/>
+                    </m:rPr>
+                    <m:t>+</m:t>
+                  </m:r>
+                  <m:r>
+                    <m:t>2.0</m:t>
+                  </m:r>
+                  <m:r>
+                    <m:rPr>
+                      <m:sty m:val="p"/>
+                    </m:rPr>
+                    <m:t>⋅</m:t>
+                  </m:r>
+                  <m:sSup>
+                    <m:e>
+                      <m:r>
+                        <m:t>10</m:t>
+                      </m:r>
+                    </m:e>
+                    <m:sup>
+                      <m:r>
+                        <m:rPr>
+                          <m:sty m:val="p"/>
+                        </m:rPr>
+                        <m:t>−</m:t>
+                      </m:r>
+                      <m:r>
+                        <m:t>6</m:t>
+                      </m:r>
+                    </m:sup>
+                  </m:sSup>
+                  <m:sSub>
+                    <m:e>
+                      <m:r>
+                        <m:t>T</m:t>
+                      </m:r>
+                    </m:e>
+                    <m:sub>
+                      <m:r>
+                        <m:t>O</m:t>
+                      </m:r>
+                      <m:r>
+                        <m:t>P</m:t>
+                      </m:r>
+                      <m:r>
+                        <m:t>V</m:t>
+                      </m:r>
+                    </m:sub>
+                  </m:sSub>
+                  <m:r>
+                    <m:t>s</m:t>
+                  </m:r>
+                  <m:r>
+                    <m:rPr>
+                      <m:sty m:val="p"/>
+                    </m:rPr>
+                    <m:t>+</m:t>
+                  </m:r>
+                  <m:r>
+                    <m:t>1</m:t>
+                  </m:r>
+                </m:e>
+              </m:d>
+              <m:d>
+                <m:dPr>
+                  <m:begChr m:val="("/>
+                  <m:endChr m:val=")"/>
+                  <m:sepChr m:val=""/>
+                  <m:grow/>
+                </m:dPr>
+                <m:e>
+                  <m:sSup>
+                    <m:e>
+                      <m:r>
+                        <m:t>C</m:t>
+                      </m:r>
+                    </m:e>
+                    <m:sup>
+                      <m:r>
+                        <m:t>2</m:t>
+                      </m:r>
+                    </m:sup>
+                  </m:sSup>
+                  <m:sSup>
+                    <m:e>
+                      <m:r>
+                        <m:t>R</m:t>
+                      </m:r>
+                    </m:e>
+                    <m:sup>
+                      <m:r>
+                        <m:t>2</m:t>
+                      </m:r>
+                    </m:sup>
+                  </m:sSup>
+                  <m:sSubSup>
+                    <m:e>
+                      <m:r>
+                        <m:t>T</m:t>
+                      </m:r>
+                    </m:e>
+                    <m:sub>
+                      <m:r>
+                        <m:t>O</m:t>
+                      </m:r>
+                      <m:r>
+                        <m:t>P</m:t>
+                      </m:r>
+                      <m:r>
+                        <m:t>V</m:t>
+                      </m:r>
+                    </m:sub>
+                    <m:sup>
+                      <m:r>
+                        <m:t>2</m:t>
+                      </m:r>
+                    </m:sup>
+                  </m:sSubSup>
+                  <m:sSup>
+                    <m:e>
+                      <m:r>
+                        <m:t>s</m:t>
+                      </m:r>
+                    </m:e>
+                    <m:sup>
+                      <m:r>
+                        <m:t>4</m:t>
+                      </m:r>
+                    </m:sup>
+                  </m:sSup>
+                  <m:r>
+                    <m:rPr>
+                      <m:sty m:val="p"/>
+                    </m:rPr>
+                    <m:t>+</m:t>
+                  </m:r>
+                  <m:r>
+                    <m:t>2.0</m:t>
+                  </m:r>
+                  <m:r>
+                    <m:rPr>
+                      <m:sty m:val="p"/>
+                    </m:rPr>
+                    <m:t>⋅</m:t>
+                  </m:r>
+                  <m:sSup>
+                    <m:e>
+                      <m:r>
+                        <m:t>10</m:t>
+                      </m:r>
+                    </m:e>
+                    <m:sup>
+                      <m:r>
+                        <m:rPr>
+                          <m:sty m:val="p"/>
+                        </m:rPr>
+                        <m:t>−</m:t>
+                      </m:r>
+                      <m:r>
+                        <m:t>6</m:t>
+                      </m:r>
+                    </m:sup>
+                  </m:sSup>
+                  <m:sSup>
+                    <m:e>
+                      <m:r>
+                        <m:t>C</m:t>
+                      </m:r>
+                    </m:e>
+                    <m:sup>
+                      <m:r>
+                        <m:t>2</m:t>
+                      </m:r>
+                    </m:sup>
+                  </m:sSup>
+                  <m:sSup>
+                    <m:e>
+                      <m:r>
+                        <m:t>R</m:t>
+                      </m:r>
+                    </m:e>
+                    <m:sup>
+                      <m:r>
+                        <m:t>2</m:t>
+                      </m:r>
+                    </m:sup>
+                  </m:sSup>
+                  <m:sSub>
+                    <m:e>
+                      <m:r>
+                        <m:t>T</m:t>
+                      </m:r>
+                    </m:e>
+                    <m:sub>
+                      <m:r>
+                        <m:t>O</m:t>
+                      </m:r>
+                      <m:r>
+                        <m:t>P</m:t>
+                      </m:r>
+                      <m:r>
+                        <m:t>V</m:t>
+                      </m:r>
+                    </m:sub>
+                  </m:sSub>
+                  <m:sSup>
+                    <m:e>
+                      <m:r>
+                        <m:t>s</m:t>
+                      </m:r>
+                    </m:e>
+                    <m:sup>
+                      <m:r>
+                        <m:t>3</m:t>
+                      </m:r>
+                    </m:sup>
+                  </m:sSup>
+                  <m:r>
+                    <m:rPr>
+                      <m:sty m:val="p"/>
+                    </m:rPr>
+                    <m:t>+</m:t>
+                  </m:r>
+                  <m:sSup>
+                    <m:e>
+                      <m:r>
+                        <m:t>C</m:t>
+                      </m:r>
+                    </m:e>
+                    <m:sup>
+                      <m:r>
+                        <m:t>2</m:t>
+                      </m:r>
+                    </m:sup>
+                  </m:sSup>
+                  <m:sSup>
+                    <m:e>
+                      <m:r>
+                        <m:t>R</m:t>
+                      </m:r>
+                    </m:e>
+                    <m:sup>
+                      <m:r>
+                        <m:t>2</m:t>
+                      </m:r>
+                    </m:sup>
+                  </m:sSup>
+                  <m:sSup>
+                    <m:e>
+                      <m:r>
+                        <m:t>s</m:t>
+                      </m:r>
+                    </m:e>
+                    <m:sup>
+                      <m:r>
+                        <m:t>2</m:t>
+                      </m:r>
+                    </m:sup>
+                  </m:sSup>
+                  <m:r>
+                    <m:rPr>
+                      <m:sty m:val="p"/>
+                    </m:rPr>
+                    <m:t>+</m:t>
+                  </m:r>
+                  <m:r>
+                    <m:t>3</m:t>
+                  </m:r>
+                  <m:r>
+                    <m:t>C</m:t>
+                  </m:r>
+                  <m:r>
+                    <m:t>R</m:t>
+                  </m:r>
+                  <m:sSubSup>
+                    <m:e>
+                      <m:r>
+                        <m:t>T</m:t>
+                      </m:r>
+                    </m:e>
+                    <m:sub>
+                      <m:r>
+                        <m:t>O</m:t>
+                      </m:r>
+                      <m:r>
+                        <m:t>P</m:t>
+                      </m:r>
+                      <m:r>
+                        <m:t>V</m:t>
+                      </m:r>
+                    </m:sub>
+                    <m:sup>
+                      <m:r>
+                        <m:t>2</m:t>
+                      </m:r>
+                    </m:sup>
+                  </m:sSubSup>
+                  <m:sSup>
+                    <m:e>
+                      <m:r>
+                        <m:t>s</m:t>
+                      </m:r>
+                    </m:e>
+                    <m:sup>
+                      <m:r>
+                        <m:t>3</m:t>
+                      </m:r>
+                    </m:sup>
+                  </m:sSup>
+                  <m:r>
+                    <m:rPr>
+                      <m:sty m:val="p"/>
+                    </m:rPr>
+                    <m:t>+</m:t>
+                  </m:r>
+                  <m:r>
+                    <m:t>6.0</m:t>
+                  </m:r>
+                  <m:r>
+                    <m:rPr>
+                      <m:sty m:val="p"/>
+                    </m:rPr>
+                    <m:t>⋅</m:t>
+                  </m:r>
+                  <m:sSup>
+                    <m:e>
+                      <m:r>
+                        <m:t>10</m:t>
+                      </m:r>
+                    </m:e>
+                    <m:sup>
+                      <m:r>
+                        <m:rPr>
+                          <m:sty m:val="p"/>
+                        </m:rPr>
+                        <m:t>−</m:t>
+                      </m:r>
+                      <m:r>
+                        <m:t>6</m:t>
+                      </m:r>
+                    </m:sup>
+                  </m:sSup>
+                  <m:r>
+                    <m:t>C</m:t>
+                  </m:r>
+                  <m:r>
+                    <m:t>R</m:t>
+                  </m:r>
+                  <m:sSub>
+                    <m:e>
+                      <m:r>
+                        <m:t>T</m:t>
+                      </m:r>
+                    </m:e>
+                    <m:sub>
+                      <m:r>
+                        <m:t>O</m:t>
+                      </m:r>
+                      <m:r>
+                        <m:t>P</m:t>
+                      </m:r>
+                      <m:r>
+                        <m:t>V</m:t>
+                      </m:r>
+                    </m:sub>
+                  </m:sSub>
+                  <m:sSup>
+                    <m:e>
+                      <m:r>
+                        <m:t>s</m:t>
+                      </m:r>
+                    </m:e>
+                    <m:sup>
+                      <m:r>
+                        <m:t>2</m:t>
+                      </m:r>
+                    </m:sup>
+                  </m:sSup>
+                  <m:r>
+                    <m:rPr>
+                      <m:sty m:val="p"/>
+                    </m:rPr>
+                    <m:t>+</m:t>
+                  </m:r>
+                  <m:r>
+                    <m:t>C</m:t>
+                  </m:r>
+                  <m:r>
+                    <m:t>R</m:t>
+                  </m:r>
+                  <m:sSub>
+                    <m:e>
+                      <m:r>
+                        <m:t>k</m:t>
+                      </m:r>
+                    </m:e>
+                    <m:sub>
+                      <m:r>
+                        <m:t>O</m:t>
+                      </m:r>
+                      <m:r>
+                        <m:t>P</m:t>
+                      </m:r>
+                      <m:r>
+                        <m:t>V</m:t>
+                      </m:r>
+                    </m:sub>
+                  </m:sSub>
+                  <m:r>
+                    <m:t>s</m:t>
+                  </m:r>
+                  <m:r>
+                    <m:rPr>
+                      <m:sty m:val="p"/>
+                    </m:rPr>
+                    <m:t>+</m:t>
+                  </m:r>
+                  <m:r>
+                    <m:t>3</m:t>
+                  </m:r>
+                  <m:r>
+                    <m:t>C</m:t>
+                  </m:r>
+                  <m:r>
+                    <m:t>R</m:t>
+                  </m:r>
+                  <m:r>
+                    <m:t>s</m:t>
+                  </m:r>
+                  <m:r>
+                    <m:rPr>
+                      <m:sty m:val="p"/>
+                    </m:rPr>
+                    <m:t>+</m:t>
+                  </m:r>
+                  <m:sSubSup>
+                    <m:e>
+                      <m:r>
+                        <m:t>T</m:t>
+                      </m:r>
+                    </m:e>
+                    <m:sub>
+                      <m:r>
+                        <m:t>O</m:t>
+                      </m:r>
+                      <m:r>
+                        <m:t>P</m:t>
+                      </m:r>
+                      <m:r>
+                        <m:t>V</m:t>
+                      </m:r>
+                    </m:sub>
+                    <m:sup>
+                      <m:r>
+                        <m:t>2</m:t>
+                      </m:r>
+                    </m:sup>
+                  </m:sSubSup>
+                  <m:sSup>
+                    <m:e>
+                      <m:r>
+                        <m:t>s</m:t>
+                      </m:r>
+                    </m:e>
+                    <m:sup>
+                      <m:r>
+                        <m:t>2</m:t>
+                      </m:r>
+                    </m:sup>
+                  </m:sSup>
+                  <m:r>
+                    <m:rPr>
+                      <m:sty m:val="p"/>
+                    </m:rPr>
+                    <m:t>+</m:t>
+                  </m:r>
+                  <m:r>
+                    <m:t>2.0</m:t>
+                  </m:r>
+                  <m:r>
+                    <m:rPr>
+                      <m:sty m:val="p"/>
+                    </m:rPr>
+                    <m:t>⋅</m:t>
+                  </m:r>
+                  <m:sSup>
+                    <m:e>
+                      <m:r>
+                        <m:t>10</m:t>
+                      </m:r>
+                    </m:e>
+                    <m:sup>
+                      <m:r>
+                        <m:rPr>
+                          <m:sty m:val="p"/>
+                        </m:rPr>
+                        <m:t>−</m:t>
+                      </m:r>
+                      <m:r>
+                        <m:t>6</m:t>
+                      </m:r>
+                    </m:sup>
+                  </m:sSup>
+                  <m:sSub>
+                    <m:e>
+                      <m:r>
+                        <m:t>T</m:t>
+                      </m:r>
+                    </m:e>
+                    <m:sub>
+                      <m:r>
+                        <m:t>O</m:t>
+                      </m:r>
+                      <m:r>
+                        <m:t>P</m:t>
+                      </m:r>
+                      <m:r>
+                        <m:t>V</m:t>
+                      </m:r>
+                    </m:sub>
+                  </m:sSub>
+                  <m:r>
+                    <m:t>s</m:t>
+                  </m:r>
+                  <m:r>
+                    <m:rPr>
+                      <m:sty m:val="p"/>
+                    </m:rPr>
+                    <m:t>+</m:t>
+                  </m:r>
+                  <m:r>
+                    <m:t>1</m:t>
+                  </m:r>
+                </m:e>
+              </m:d>
+            </m:den>
+          </m:f>
+        </m:oMath>
+      </m:oMathPara>
+    </w:p>
+    <w:p>
+      <w:pPr>
+        <w:pStyle w:val="FirstParagraph"/>
+      </w:pPr>
+      <w:r>
+        <w:t xml:space="preserve">{#eq_OscG}</w:t>
+      </w:r>
+    </w:p>
+    <w:bookmarkEnd w:id="380"/>
+    <w:bookmarkStart w:id="381" w:name="sec-OscAnschwingen"/>
+    <w:p>
+      <w:pPr>
+        <w:pStyle w:val="Heading4"/>
+      </w:pPr>
+      <w:r>
+        <w:t xml:space="preserve">6.2.2.6 Anschwingen</w:t>
+      </w:r>
+    </w:p>
+    <w:p>
+      <w:pPr>
+        <w:pStyle w:val="FirstParagraph"/>
+      </w:pPr>
+      <w:r>
+        <w:t xml:space="preserve">Es braucht eine</w:t>
+      </w:r>
+      <w:r>
+        <w:t xml:space="preserve"> </w:t>
+      </w:r>
+      <w:r>
+        <w:t xml:space="preserve">“</w:t>
+      </w:r>
+      <w:r>
+        <w:t xml:space="preserve">Störung</w:t>
+      </w:r>
+      <w:r>
+        <w:t xml:space="preserve">”</w:t>
+      </w:r>
+      <w:r>
+        <w:t xml:space="preserve"> </w:t>
+      </w:r>
+      <w:r>
+        <w:t xml:space="preserve">um das System erstmalig in Schwingung zu versetzten. Dies kann Entweder durch anlegen eines kurzen Impulses geschehen oder in dem die Störungen im System verstärkt werden.</w:t>
+      </w:r>
+      <w:r>
+        <w:br/>
+      </w:r>
+      <w:r>
+        <w:t xml:space="preserve">Erstere Lösung würde einen zusätzlichen Aufwand bedeuten und nur funktionieren wenn das System stabil ist, das bedeutet, die Bauteile exakt eingestellt sind. Das ist alleine aufgrund der Temperaturabhängigkeit der Bauteile nicht möglich.</w:t>
+      </w:r>
+      <w:r>
+        <w:br/>
+      </w:r>
+      <w:r>
+        <w:t xml:space="preserve">Zweitere Lösung bedeutet, dass kleine Signale im System verstärkt werden bis es schwingt. Es muss also mit Absicht ein instabiles System erzeugt werden. Die Schwingung soll aber eine bestimmte Amplitude nicht überschreiten. Das würde wiederum ein stabiles System erfordern. Um dies zu erreichen benötigt es eine Amplitudenregelung. Diese ist ohnehin notwendig um die Bauteiltoleranzen und Temperaturabhängigkeiten auszugleichen. Daher ist die zweite Lösung die praktikablere.</w:t>
+      </w:r>
+    </w:p>
+    <w:bookmarkEnd w:id="381"/>
+    <w:bookmarkEnd w:id="382"/>
+    <w:bookmarkStart w:id="412" w:name="praktische-umsetzung"/>
+    <w:p>
+      <w:pPr>
+        <w:pStyle w:val="Heading3"/>
+      </w:pPr>
+      <w:r>
+        <w:t xml:space="preserve">6.2.3 Praktische Umsetzung</w:t>
+      </w:r>
+    </w:p>
+    <w:bookmarkStart w:id="392" w:name="der-verstärker"/>
+    <w:p>
+      <w:pPr>
+        <w:pStyle w:val="Heading4"/>
+      </w:pPr>
+      <w:r>
+        <w:t xml:space="preserve">6.2.3.1 Der Verstärker</w:t>
+      </w:r>
+    </w:p>
+    <w:p>
+      <w:pPr>
+        <w:pStyle w:val="FirstParagraph"/>
+      </w:pPr>
+      <w:r>
+        <w:t xml:space="preserve">Mit einem Nicht-Invertierenden Verstärker lässt sich die Verstärkung realisieren.</w:t>
+      </w:r>
+    </w:p>
+    <w:tbl>
+      <w:tblPr>
+        <w:tblStyle w:val="Table"/>
+        <w:tblW w:type="pct" w:w="5000"/>
+        <w:tblLook w:firstRow="0" w:lastRow="0" w:firstColumn="0" w:lastColumn="0" w:noHBand="0" w:noVBand="0" w:val="0000"/>
+        <w:jc w:val="start"/>
+        <w:tblLayout w:type="fixed"/>
+      </w:tblPr>
+      <w:tblGrid>
+        <w:gridCol w:w="7920"/>
+      </w:tblGrid>
+      <w:tr>
+        <w:tc>
+          <w:tcPr/>
+          <w:bookmarkStart w:id="386" w:name="fig-OscOpenLoopSchaltung"/>
+          <w:p>
+            <w:pPr>
+              <w:pStyle w:val="Compact"/>
+              <w:jc w:val="center"/>
+            </w:pPr>
+            <w:r>
+              <w:drawing>
+                <wp:inline>
+                  <wp:extent cx="5334000" cy="3465364"/>
+                  <wp:effectExtent b="0" l="0" r="0" t="0"/>
+                  <wp:docPr descr="" title="" id="384" name="Picture"/>
+                  <a:graphic>
+                    <a:graphicData uri="http://schemas.openxmlformats.org/drawingml/2006/picture">
+                      <pic:pic>
+                        <pic:nvPicPr>
+                          <pic:cNvPr descr="Projekte/Oszillator/OpenLoop.png" id="385" name="Picture"/>
+                          <pic:cNvPicPr>
+                            <a:picLocks noChangeArrowheads="1" noChangeAspect="1"/>
+                          </pic:cNvPicPr>
+                        </pic:nvPicPr>
+                        <pic:blipFill>
+                          <a:blip r:embed="rId383"/>
+                          <a:stretch>
+                            <a:fillRect/>
+                          </a:stretch>
+                        </pic:blipFill>
+                        <pic:spPr bwMode="auto">
+                          <a:xfrm>
+                            <a:off x="0" y="0"/>
+                            <a:ext cx="5334000" cy="3465364"/>
+                          </a:xfrm>
+                          <a:prstGeom prst="rect">
+                            <a:avLst/>
+                          </a:prstGeom>
+                          <a:noFill/>
+                          <a:ln w="9525">
+                            <a:noFill/>
+                            <a:headEnd/>
+                            <a:tailEnd/>
+                          </a:ln>
+                        </pic:spPr>
+                      </pic:pic>
+                    </a:graphicData>
+                  </a:graphic>
+                </wp:inline>
+              </w:drawing>
+            </w:r>
+          </w:p>
+          <w:p>
+            <w:pPr>
+              <w:jc w:val="center"/>
+            </w:pPr>
+            <w:pPr>
+              <w:jc w:val="start"/>
+              <w:spacing w:before="200"/>
+              <w:pStyle w:val="ImageCaption"/>
+            </w:pPr>
+            <w:r>
+              <w:t xml:space="preserve">Abbildung 6.5: Open Loop Schaltung</w:t>
+            </w:r>
+          </w:p>
+          <w:bookmarkEnd w:id="386"/>
+        </w:tc>
+      </w:tr>
+    </w:tbl>
+    <w:p>
+      <w:pPr>
+        <w:pStyle w:val="BodyText"/>
+      </w:pPr>
+      <w:r>
+        <w:t xml:space="preserve"> </w:t>
+      </w:r>
+    </w:p>
+    <w:tbl>
+      <w:tblPr>
+        <w:tblStyle w:val="Table"/>
+        <w:tblW w:type="pct" w:w="5000"/>
+        <w:tblLook w:firstRow="0" w:lastRow="0" w:firstColumn="0" w:lastColumn="0" w:noHBand="0" w:noVBand="0" w:val="0000"/>
+        <w:jc w:val="start"/>
+        <w:tblLayout w:type="fixed"/>
+      </w:tblPr>
+      <w:tblGrid>
+        <w:gridCol w:w="7920"/>
+      </w:tblGrid>
+      <w:tr>
+        <w:tc>
+          <w:tcPr/>
+          <w:bookmarkStart w:id="390" w:name="fig-OscOpenLoopSimulation"/>
+          <w:p>
+            <w:pPr>
+              <w:pStyle w:val="Compact"/>
+              <w:jc w:val="center"/>
+            </w:pPr>
+            <w:r>
+              <w:drawing>
+                <wp:inline>
+                  <wp:extent cx="5334000" cy="3511874"/>
+                  <wp:effectExtent b="0" l="0" r="0" t="0"/>
+                  <wp:docPr descr="" title="" id="388" name="Picture"/>
+                  <a:graphic>
+                    <a:graphicData uri="http://schemas.openxmlformats.org/drawingml/2006/picture">
+                      <pic:pic>
+                        <pic:nvPicPr>
+                          <pic:cNvPr descr="Projekte/Oszillator/RCOpenLoopBode.png" id="389" name="Picture"/>
+                          <pic:cNvPicPr>
+                            <a:picLocks noChangeArrowheads="1" noChangeAspect="1"/>
+                          </pic:cNvPicPr>
+                        </pic:nvPicPr>
+                        <pic:blipFill>
+                          <a:blip r:embed="rId387"/>
+                          <a:stretch>
+                            <a:fillRect/>
+                          </a:stretch>
+                        </pic:blipFill>
+                        <pic:spPr bwMode="auto">
+                          <a:xfrm>
+                            <a:off x="0" y="0"/>
+                            <a:ext cx="5334000" cy="3511874"/>
+                          </a:xfrm>
+                          <a:prstGeom prst="rect">
+                            <a:avLst/>
+                          </a:prstGeom>
+                          <a:noFill/>
+                          <a:ln w="9525">
+                            <a:noFill/>
+                            <a:headEnd/>
+                            <a:tailEnd/>
+                          </a:ln>
+                        </pic:spPr>
+                      </pic:pic>
+                    </a:graphicData>
+                  </a:graphic>
+                </wp:inline>
+              </w:drawing>
+            </w:r>
+          </w:p>
+          <w:p>
+            <w:pPr>
+              <w:jc w:val="center"/>
+            </w:pPr>
+            <w:pPr>
+              <w:jc w:val="start"/>
+              <w:spacing w:before="200"/>
+              <w:pStyle w:val="ImageCaption"/>
+            </w:pPr>
+            <w:r>
+              <w:t xml:space="preserve">Abbildung 6.6: Open Loop AC Analysis</w:t>
+            </w:r>
+          </w:p>
+          <w:bookmarkEnd w:id="390"/>
+        </w:tc>
+      </w:tr>
+    </w:tbl>
+    <w:p>
+      <w:pPr>
+        <w:pStyle w:val="BodyText"/>
+      </w:pPr>
+      <w:r>
+        <w:t xml:space="preserve"> </w:t>
+      </w:r>
+    </w:p>
+    <w:tbl>
+      <w:tblPr>
+        <w:tblStyle w:val="Table"/>
+        <w:tblW w:type="pct" w:w="5000"/>
+        <w:tblLook w:firstRow="0" w:lastRow="0" w:firstColumn="0" w:lastColumn="0" w:noHBand="0" w:noVBand="0" w:val="0000"/>
+        <w:jc w:val="start"/>
+        <w:tblLayout w:type="fixed"/>
+      </w:tblPr>
+      <w:tblGrid>
+        <w:gridCol w:w="7920"/>
+      </w:tblGrid>
+      <w:tr>
+        <w:tc>
+          <w:tcPr/>
+          <w:bookmarkStart w:id="391" w:name="tbl-OscACAnalysisOpenLoop"/>
+          <w:tbl>
+            <w:tblPr>
+              <w:tblStyle w:val="Table"/>
+              <w:tblW w:type="auto" w:w="0"/>
+              <w:tblLook w:firstRow="1" w:lastRow="0" w:firstColumn="0" w:lastColumn="0" w:noHBand="0" w:noVBand="0" w:val="0020"/>
+              <w:jc w:val="start"/>
+            </w:tblPr>
+            <w:tblGrid>
+              <w:gridCol w:w="2640"/>
+              <w:gridCol w:w="2640"/>
+              <w:gridCol w:w="2640"/>
+            </w:tblGrid>
+            <w:tr>
+              <w:trPr>
+                <w:tblHeader w:val="true"/>
+              </w:trPr>
+              <w:tc>
+                <w:tcPr/>
+                <w:p>
+                  <w:pPr>
+                    <w:pStyle w:val="Compact"/>
+                    <w:jc w:val="left"/>
+                    <w:jc w:val="center"/>
+                  </w:pPr>
+                  <w:r>
+                    <w:t xml:space="preserve">Wave Name</w:t>
+                  </w:r>
+                </w:p>
+              </w:tc>
+              <w:tc>
+                <w:tcPr/>
+                <w:p>
+                  <w:pPr>
+                    <w:pStyle w:val="Compact"/>
+                    <w:jc w:val="left"/>
+                    <w:jc w:val="center"/>
+                  </w:pPr>
+                  <w:r>
+                    <w:t xml:space="preserve">X</w:t>
+                  </w:r>
+                </w:p>
+              </w:tc>
+              <w:tc>
+                <w:tcPr/>
+                <w:p>
+                  <w:pPr>
+                    <w:pStyle w:val="Compact"/>
+                    <w:jc w:val="left"/>
+                    <w:jc w:val="center"/>
+                  </w:pPr>
+                  <w:r>
+                    <w:t xml:space="preserve">Y</w:t>
+                  </w:r>
+                </w:p>
+              </w:tc>
+            </w:tr>
+            <w:tr>
+              <w:tc>
+                <w:tcPr/>
+                <w:p>
+                  <w:pPr>
+                    <w:pStyle w:val="Compact"/>
+                    <w:jc w:val="left"/>
+                    <w:jc w:val="center"/>
+                  </w:pPr>
+                  <w:r>
+                    <w:t xml:space="preserve">MAG(v(uout)/v(uin))</w:t>
+                  </w:r>
+                </w:p>
+              </w:tc>
+              <w:tc>
+                <w:tcPr/>
+                <w:p>
+                  <w:pPr>
+                    <w:pStyle w:val="Compact"/>
+                    <w:jc w:val="left"/>
+                    <w:jc w:val="center"/>
+                  </w:pPr>
+                  <w:r>
+                    <w:t xml:space="preserve">1,5755 kHz</w:t>
+                  </w:r>
+                </w:p>
+              </w:tc>
+              <w:tc>
+                <w:tcPr/>
+                <w:p>
+                  <w:pPr>
+                    <w:pStyle w:val="Compact"/>
+                    <w:jc w:val="left"/>
+                    <w:jc w:val="center"/>
+                  </w:pPr>
+                  <w:r>
+                    <w:t xml:space="preserve">999,69 m</w:t>
+                  </w:r>
+                </w:p>
+              </w:tc>
+            </w:tr>
+            <w:tr>
+              <w:tc>
+                <w:tcPr/>
+                <w:p>
+                  <w:pPr>
+                    <w:pStyle w:val="Compact"/>
+                    <w:jc w:val="left"/>
+                    <w:jc w:val="center"/>
+                  </w:pPr>
+                  <w:r>
+                    <w:t xml:space="preserve">PHASE(v(uout)/v(uin))</w:t>
+                  </w:r>
+                </w:p>
+              </w:tc>
+              <w:tc>
+                <w:tcPr/>
+                <w:p>
+                  <w:pPr>
+                    <w:pStyle w:val="Compact"/>
+                    <w:jc w:val="left"/>
+                    <w:jc w:val="center"/>
+                  </w:pPr>
+                  <w:r>
+                    <w:t xml:space="preserve">1,5755 kHz</w:t>
+                  </w:r>
+                </w:p>
+              </w:tc>
+              <w:tc>
+                <w:tcPr/>
+                <w:p>
+                  <w:pPr>
+                    <w:pStyle w:val="Compact"/>
+                    <w:jc w:val="left"/>
+                    <w:jc w:val="center"/>
+                  </w:pPr>
+                  <w:r>
+                    <w:t xml:space="preserve">-8,8818 f°</w:t>
+                  </w:r>
+                </w:p>
+              </w:tc>
+            </w:tr>
+          </w:tbl>
+          <w:p>
+            <w:pPr>
+              <w:jc w:val="center"/>
+            </w:pPr>
+            <w:pPr>
+              <w:jc w:val="start"/>
+              <w:spacing w:before="200"/>
+              <w:pStyle w:val="ImageCaption"/>
+            </w:pPr>
+            <w:r>
+              <w:t xml:space="preserve">Tabelle 6.2: Simulations Ergebnisse für den Schwingkreis mit Verstärker an der Eigenfrequenz</w:t>
+            </w:r>
+            <w:r>
+              <w:t xml:space="preserve"> </w:t>
+            </w:r>
+            <m:oMath>
+              <m:sSub>
+                <m:e>
+                  <m:r>
+                    <m:t>ω</m:t>
+                  </m:r>
+                </m:e>
+                <m:sub>
+                  <m:r>
+                    <m:t>0</m:t>
+                  </m:r>
+                </m:sub>
+              </m:sSub>
+            </m:oMath>
+            <w:r>
+              <w:t xml:space="preserve">.</w:t>
+            </w:r>
+          </w:p>
+          <w:bookmarkEnd w:id="391"/>
+        </w:tc>
+      </w:tr>
+    </w:tbl>
+    <w:p>
+      <w:pPr>
+        <w:pStyle w:val="BodyText"/>
+      </w:pPr>
+      <w:r>
+        <w:t xml:space="preserve">Die Ergebnisse der Schaltung sind identisch mit den Berechnungen. Die Verstärkung ist 1 und die Phasenverschiebung ist 0 bei der Eigenfrequenz. Der Verstärker wurde richtig dimensioniert.</w:t>
+      </w:r>
+      <w:r>
+        <w:br/>
+      </w:r>
+      <w:r>
+        <w:t xml:space="preserve">Die Eigenfrequenz hat sich jedoch leicht verschoben. Dies ließe sich durch anpassen der Bauteile im Schwingkreis korrigieren, soll an dieser Stelle aber vernachlässigt werden.</w:t>
+      </w:r>
+    </w:p>
+    <w:bookmarkEnd w:id="392"/>
+    <w:bookmarkStart w:id="411" w:name="anschwingen-und-stabilität"/>
+    <w:p>
+      <w:pPr>
+        <w:pStyle w:val="Heading4"/>
+      </w:pPr>
+      <w:r>
+        <w:t xml:space="preserve">6.2.3.2 Anschwingen und stabilität</w:t>
+      </w:r>
+    </w:p>
+    <w:p>
+      <w:pPr>
+        <w:pStyle w:val="FirstParagraph"/>
+      </w:pPr>
+      <w:r>
+        <w:t xml:space="preserve">In der obigen, theoretische Erklärung, wird angenommen, dass die Verstärkung exakt eingestellt werden kann. In der Praxis ist das aufgrund der Bauteiltoleranzen und der Temperaturabhängigkeit der Bauteile nicht möglich. Es wird daher unweigerlich zu einer gedämpften oder instabilen Schwingung kommen.</w:t>
+      </w:r>
+      <w:r>
+        <w:br/>
+      </w:r>
+      <w:r>
+        <w:t xml:space="preserve">Es braucht daher eine Amplitudenregelung. Damit kann auch das Anschwingen realisiert werden, siehe</w:t>
+      </w:r>
+      <w:r>
+        <w:t xml:space="preserve"> </w:t>
+      </w:r>
+      <w:hyperlink w:anchor="sec-OscAnschwingen">
+        <w:r>
+          <w:rPr>
+            <w:rStyle w:val="Hyperlink"/>
+          </w:rPr>
+          <w:t xml:space="preserve">Kapitel 6.2.2.6</w:t>
+        </w:r>
+      </w:hyperlink>
+      <w:r>
+        <w:t xml:space="preserve">.</w:t>
+      </w:r>
+    </w:p>
+    <w:bookmarkStart w:id="410" w:name="refs"/>
+    <w:bookmarkStart w:id="394" w:name="ref-BJT_Kennlinie"/>
     <w:p>
       <w:pPr>
         <w:pStyle w:val="Bibliography"/>
@@ -43899,7 +46793,7 @@
       <w:r>
         <w:t xml:space="preserve"> </w:t>
       </w:r>
-      <w:hyperlink r:id="rId373">
+      <w:hyperlink r:id="rId393">
         <w:r>
           <w:rPr>
             <w:rStyle w:val="Hyperlink"/>
@@ -43911,8 +46805,8 @@
         <w:t xml:space="preserve">. Accessed 19 Nov 2023</w:t>
       </w:r>
     </w:p>
-    <w:bookmarkEnd w:id="374"/>
-    <w:bookmarkStart w:id="375" w:name="ref-boehmer17"/>
+    <w:bookmarkEnd w:id="394"/>
+    <w:bookmarkStart w:id="395" w:name="ref-boehmer17"/>
     <w:p>
       <w:pPr>
         <w:pStyle w:val="Bibliography"/>
@@ -43930,8 +46824,8 @@
         <w:t xml:space="preserve">E. Böhmer WO D. Ehrhardt (2018) Elemente der angewandten Elektronik. Springer Verlag, Wiesbaden</w:t>
       </w:r>
     </w:p>
-    <w:bookmarkEnd w:id="375"/>
-    <w:bookmarkStart w:id="377" w:name="ref-DC-Motor_Market"/>
+    <w:bookmarkEnd w:id="395"/>
+    <w:bookmarkStart w:id="397" w:name="ref-DC-Motor_Market"/>
     <w:p>
       <w:pPr>
         <w:pStyle w:val="Bibliography"/>
@@ -43951,7 +46845,7 @@
       <w:r>
         <w:t xml:space="preserve"> </w:t>
       </w:r>
-      <w:hyperlink r:id="rId376">
+      <w:hyperlink r:id="rId396">
         <w:r>
           <w:rPr>
             <w:rStyle w:val="Hyperlink"/>
@@ -43963,8 +46857,8 @@
         <w:t xml:space="preserve">. Accessed 13 Dez 2023</w:t>
       </w:r>
     </w:p>
-    <w:bookmarkEnd w:id="377"/>
-    <w:bookmarkStart w:id="379" w:name="ref-HBruecke"/>
+    <w:bookmarkEnd w:id="397"/>
+    <w:bookmarkStart w:id="399" w:name="ref-HBruecke"/>
     <w:p>
       <w:pPr>
         <w:pStyle w:val="Bibliography"/>
@@ -43984,7 +46878,7 @@
       <w:r>
         <w:t xml:space="preserve"> </w:t>
       </w:r>
-      <w:hyperlink r:id="rId378">
+      <w:hyperlink r:id="rId398">
         <w:r>
           <w:rPr>
             <w:rStyle w:val="Hyperlink"/>
@@ -43996,8 +46890,8 @@
         <w:t xml:space="preserve">. Accessed 13 Dez 2023</w:t>
       </w:r>
     </w:p>
-    <w:bookmarkEnd w:id="379"/>
-    <w:bookmarkStart w:id="381" w:name="ref-DriverTLE7182EM"/>
+    <w:bookmarkEnd w:id="399"/>
+    <w:bookmarkStart w:id="401" w:name="ref-DriverTLE7182EM"/>
     <w:p>
       <w:pPr>
         <w:pStyle w:val="Bibliography"/>
@@ -44017,7 +46911,7 @@
       <w:r>
         <w:t xml:space="preserve"> </w:t>
       </w:r>
-      <w:hyperlink r:id="rId380">
+      <w:hyperlink r:id="rId400">
         <w:r>
           <w:rPr>
             <w:rStyle w:val="Hyperlink"/>
@@ -44029,8 +46923,8 @@
         <w:t xml:space="preserve">. Accessed 1 Feb 2024</w:t>
       </w:r>
     </w:p>
-    <w:bookmarkEnd w:id="381"/>
-    <w:bookmarkStart w:id="383" w:name="ref-LogicDriverL99H02"/>
+    <w:bookmarkEnd w:id="401"/>
+    <w:bookmarkStart w:id="403" w:name="ref-LogicDriverL99H02"/>
     <w:p>
       <w:pPr>
         <w:pStyle w:val="Bibliography"/>
@@ -44050,7 +46944,7 @@
       <w:r>
         <w:t xml:space="preserve"> </w:t>
       </w:r>
-      <w:hyperlink r:id="rId382">
+      <w:hyperlink r:id="rId402">
         <w:r>
           <w:rPr>
             <w:rStyle w:val="Hyperlink"/>
@@ -44062,8 +46956,8 @@
         <w:t xml:space="preserve">. Accessed 1 Feb 2024</w:t>
       </w:r>
     </w:p>
-    <w:bookmarkEnd w:id="383"/>
-    <w:bookmarkStart w:id="385" w:name="ref-LogicDriverBridgeIFX9201SG"/>
+    <w:bookmarkEnd w:id="403"/>
+    <w:bookmarkStart w:id="405" w:name="ref-LogicDriverBridgeIFX9201SG"/>
     <w:p>
       <w:pPr>
         <w:pStyle w:val="Bibliography"/>
@@ -44083,7 +46977,7 @@
       <w:r>
         <w:t xml:space="preserve"> </w:t>
       </w:r>
-      <w:hyperlink r:id="rId384">
+      <w:hyperlink r:id="rId404">
         <w:r>
           <w:rPr>
             <w:rStyle w:val="Hyperlink"/>
@@ -44095,8 +46989,8 @@
         <w:t xml:space="preserve">. Accessed 1 Feb 2024</w:t>
       </w:r>
     </w:p>
-    <w:bookmarkEnd w:id="385"/>
-    <w:bookmarkStart w:id="387" w:name="ref-LogicDriverBridgeL298"/>
+    <w:bookmarkEnd w:id="405"/>
+    <w:bookmarkStart w:id="407" w:name="ref-LogicDriverBridgeL298"/>
     <w:p>
       <w:pPr>
         <w:pStyle w:val="Bibliography"/>
@@ -44116,7 +47010,7 @@
       <w:r>
         <w:t xml:space="preserve"> </w:t>
       </w:r>
-      <w:hyperlink r:id="rId386">
+      <w:hyperlink r:id="rId406">
         <w:r>
           <w:rPr>
             <w:rStyle w:val="Hyperlink"/>
@@ -44128,8 +47022,8 @@
         <w:t xml:space="preserve">. Accessed 1 Feb 2024</w:t>
       </w:r>
     </w:p>
-    <w:bookmarkEnd w:id="387"/>
-    <w:bookmarkStart w:id="389" w:name="ref-MotorModel"/>
+    <w:bookmarkEnd w:id="407"/>
+    <w:bookmarkStart w:id="409" w:name="ref-MotorModel"/>
     <w:p>
       <w:pPr>
         <w:pStyle w:val="Bibliography"/>
@@ -44149,7 +47043,7 @@
       <w:r>
         <w:t xml:space="preserve"> </w:t>
       </w:r>
-      <w:hyperlink r:id="rId388">
+      <w:hyperlink r:id="rId408">
         <w:r>
           <w:rPr>
             <w:rStyle w:val="Hyperlink"/>
@@ -44167,9 +47061,12 @@
         <w:t xml:space="preserve">. Accessed 19 Jan 2024</w:t>
       </w:r>
     </w:p>
-    <w:bookmarkEnd w:id="389"/>
-    <w:bookmarkEnd w:id="390"/>
-    <w:bookmarkEnd w:id="391"/>
+    <w:bookmarkEnd w:id="409"/>
+    <w:bookmarkEnd w:id="410"/>
+    <w:bookmarkEnd w:id="411"/>
+    <w:bookmarkEnd w:id="412"/>
+    <w:bookmarkEnd w:id="413"/>
+    <w:bookmarkEnd w:id="414"/>
     <w:sectPr/>
   </w:body>
 </w:document>

</xml_diff>

<commit_message>
Changes merged from pull request  lostMia
</commit_message>
<xml_diff>
--- a/_book/HWE-Skript.docx
+++ b/_book/HWE-Skript.docx
@@ -29,7 +29,7 @@
         <w:pStyle w:val="Date"/>
       </w:pPr>
       <w:r>
-        <w:t xml:space="preserve">2024-04-28</w:t>
+        <w:t xml:space="preserve">2024-05-02</w:t>
       </w:r>
     </w:p>
     <w:sdt>
@@ -5737,14 +5737,14 @@
       </w:pPr>
       <m:oMath>
         <m:r>
-          <m:t>Y</m:t>
+          <m:t>D</m:t>
         </m:r>
       </m:oMath>
       <w:r>
         <w:t xml:space="preserve"> </w:t>
       </w:r>
       <w:r>
-        <w:t xml:space="preserve">… Y Ausgang</w:t>
+        <w:t xml:space="preserve">… D Eingang</w:t>
       </w:r>
     </w:p>
     <w:p>
@@ -5769,6 +5769,22 @@
       </w:pPr>
       <m:oMath>
         <m:r>
+          <m:t>C</m:t>
+        </m:r>
+      </m:oMath>
+      <w:r>
+        <w:t xml:space="preserve"> </w:t>
+      </w:r>
+      <w:r>
+        <w:t xml:space="preserve">… C Eingang</w:t>
+      </w:r>
+    </w:p>
+    <w:p>
+      <w:pPr>
+        <w:pStyle w:val="BodyText"/>
+      </w:pPr>
+      <m:oMath>
+        <m:r>
           <m:t>B</m:t>
         </m:r>
       </m:oMath>
@@ -5785,30 +5801,14 @@
       </w:pPr>
       <m:oMath>
         <m:r>
-          <m:t>D</m:t>
+          <m:t>Y</m:t>
         </m:r>
       </m:oMath>
       <w:r>
         <w:t xml:space="preserve"> </w:t>
       </w:r>
       <w:r>
-        <w:t xml:space="preserve">… D Eingang</w:t>
-      </w:r>
-    </w:p>
-    <w:p>
-      <w:pPr>
-        <w:pStyle w:val="BodyText"/>
-      </w:pPr>
-      <m:oMath>
-        <m:r>
-          <m:t>C</m:t>
-        </m:r>
-      </m:oMath>
-      <w:r>
-        <w:t xml:space="preserve"> </w:t>
-      </w:r>
-      <w:r>
-        <w:t xml:space="preserve">… C Eingang</w:t>
+        <w:t xml:space="preserve">… Y Ausgang</w:t>
       </w:r>
     </w:p>
     <w:p>
@@ -45630,7 +45630,33 @@
         <w:t xml:space="preserve"> </w:t>
       </w:r>
       <w:r>
-        <w:t xml:space="preserve">dienen der Linearisierung des JFETs.</w:t>
+        <w:t xml:space="preserve">dienen der Linearisierung des JFETs. Der Widerstand</w:t>
+      </w:r>
+      <w:r>
+        <w:t xml:space="preserve"> </w:t>
+      </w:r>
+      <m:oMath>
+        <m:sSub>
+          <m:e>
+            <m:r>
+              <m:t>R</m:t>
+            </m:r>
+          </m:e>
+          <m:sub>
+            <m:r>
+              <m:t>s</m:t>
+            </m:r>
+            <m:r>
+              <m:t>2</m:t>
+            </m:r>
+          </m:sub>
+        </m:sSub>
+      </m:oMath>
+      <w:r>
+        <w:t xml:space="preserve"> </w:t>
+      </w:r>
+      <w:r>
+        <w:t xml:space="preserve">dient als Shuntwiderstand zur Messung des Stromes.</w:t>
       </w:r>
     </w:p>
     <w:tbl>
@@ -45744,7 +45770,7 @@
             <w:r>
               <w:drawing>
                 <wp:inline>
-                  <wp:extent cx="4725465" cy="3484951"/>
+                  <wp:extent cx="5334000" cy="3181684"/>
                   <wp:effectExtent b="0" l="0" r="0" t="0"/>
                   <wp:docPr descr="" title="" id="416" name="Picture"/>
                   <a:graphic>
@@ -45765,7 +45791,7 @@
                         <pic:spPr bwMode="auto">
                           <a:xfrm>
                             <a:off x="0" y="0"/>
-                            <a:ext cx="4725465" cy="3484951"/>
+                            <a:ext cx="5334000" cy="3181684"/>
                           </a:xfrm>
                           <a:prstGeom prst="rect">
                             <a:avLst/>
@@ -45832,7 +45858,7 @@
         <w:t xml:space="preserve"> </w:t>
       </w:r>
       <w:r>
-        <w:t xml:space="preserve">zu aus dem Ausgangssignal</w:t>
+        <w:t xml:space="preserve">aus dem Ausgangssignal</w:t>
       </w:r>
       <w:r>
         <w:t xml:space="preserve"> </w:t>
@@ -45861,7 +45887,7 @@
         <w:t xml:space="preserve"> </w:t>
       </w:r>
       <w:r>
-        <w:t xml:space="preserve">zu gewinnen wird ein Spannungsteiler, realisiert mit einem Potentiometer, und ein Einweggleichrichter verwendet.</w:t>
+        <w:t xml:space="preserve">zu gewinnen, wird ein Spannungsteiler, realisiert mit einem Potentiometer, und ein Einweggleichrichter verwendet.</w:t>
       </w:r>
       <w:r>
         <w:br/>

</xml_diff>

<commit_message>
Published with merged pull request
</commit_message>
<xml_diff>
--- a/_book/HWE-Skript.docx
+++ b/_book/HWE-Skript.docx
@@ -29,7 +29,7 @@
         <w:pStyle w:val="Date"/>
       </w:pPr>
       <w:r>
-        <w:t xml:space="preserve">2024-05-02</w:t>
+        <w:t xml:space="preserve">2024-09-17</w:t>
       </w:r>
     </w:p>
     <w:sdt>
@@ -114,7 +114,7 @@
         <w:br/>
       </w:r>
       <w:r>
-        <w:t xml:space="preserve">Danke an alle, die mit Ideen und Unterlagen zur Erstellung beitragen und sich die Zeit nehmen mit Korrekturen das Skriptum zu verbessern.</w:t>
+        <w:t xml:space="preserve">Danke an alle, die mit Ideen und Unterlagen zur Erstellung beitragen und sich die Zeit nehmen, mit Korrekturen das Skriptum zu verbessern.</w:t>
       </w:r>
     </w:p>
     <w:bookmarkStart w:id="20" w:name="verbessern"/>
@@ -131,7 +131,7 @@
         <w:pStyle w:val="FirstParagraph"/>
       </w:pPr>
       <w:r>
-        <w:t xml:space="preserve">Ich freue mich über alle Fehlerkorrekturen und Verbesserungsvorschläge die mich erreichen. Am einfachsten ist dies via Mail oder über GitHub.</w:t>
+        <w:t xml:space="preserve">Ich freue mich über alle Fehlerkorrekturen und Verbesserungsvorschläge, die mich erreichen. Am einfachsten ist dies via Mail oder über GitHub.</w:t>
       </w:r>
     </w:p>
     <w:bookmarkEnd w:id="20"/>
@@ -159,8 +159,13 @@
       <w:r>
         <w:t xml:space="preserve">Viel Vergnügen mit HWE und dem interaktiven Quarto Book!</w:t>
       </w:r>
-      <w:r>
-        <w:t xml:space="preserve"> </w:t>
+    </w:p>
+    <w:p>
+      <w:pPr>
+        <w:pStyle w:val="BodyText"/>
+      </w:pPr>
+      <w:r>
+        <w:t xml:space="preserve">test</w:t>
       </w:r>
     </w:p>
     <w:bookmarkEnd w:id="21"/>
@@ -2308,7 +2313,7 @@
         <w:t xml:space="preserve"> </w:t>
       </w:r>
       <w:r>
-        <w:t xml:space="preserve">(Idempotenzgesetze der Disjunktion) können Therme mehrfach verwendet werden. Es muss nur so lange verglichen werden bis alle Terme einmal benutzt wurden! Gibt es zu einem Term, keinen weiteren Term mit nur einer abweichenden negation so ist dieser vollständig in das Ergebnis zu übernehmen.</w:t>
+        <w:t xml:space="preserve">(Idempotenzgesetz der Disjunktion) können Therme mehrfach verwendet werden. Es muss nur so lange verglichen werden, bis alle Terme einmal benutzt wurden! Gibt es zu einem Term keinen weiteren Term mit nur einer abweichenden Negation, so ist dieser vollständig in das Ergebnis zu übernehmen.</w:t>
       </w:r>
     </w:p>
     <w:p>
@@ -3585,7 +3590,7 @@
         <w:pStyle w:val="BodyText"/>
       </w:pPr>
       <w:r>
-        <w:t xml:space="preserve">Nun wird erneut verglichen bis jeder Therm mindestens einmal verwendet wurde. Gibt es zu einem Term keinen weiteren Term mit nur einer abweichenden negation so ist dieser vollständig in das Ergebnis zu übernehmen.</w:t>
+        <w:t xml:space="preserve">Nun wird erneut verglichen bis jeder Therm mindestens einmal verwendet wurde. Gibt es zu einem Term keinen weiteren Term mit nur einer abweichenden Negation, so ist dieser vollständig in das Ergebnis zu übernehmen.</w:t>
       </w:r>
     </w:p>
     <w:p>
@@ -3952,7 +3957,7 @@
         <w:pStyle w:val="BodyText"/>
       </w:pPr>
       <w:r>
-        <w:t xml:space="preserve">Mit dem Idempotenzgesetze der Disjunktion</w:t>
+        <w:t xml:space="preserve">Mit dem Idempotenzgesetz der Disjunktion</w:t>
       </w:r>
       <w:r>
         <w:t xml:space="preserve"> </w:t>
@@ -3984,7 +3989,7 @@
         <w:t xml:space="preserve"> </w:t>
       </w:r>
       <w:r>
-        <w:t xml:space="preserve">kann der letzte dieser Term weg gelassen werden, da er bereits in der ersten Zeile vorkommt.</w:t>
+        <w:t xml:space="preserve">kann der letzte dieser Terme weg gelassen werden, da er bereits in der ersten Zeile vorkommt.</w:t>
       </w:r>
     </w:p>
     <w:p>
@@ -5737,6 +5742,22 @@
       </w:pPr>
       <m:oMath>
         <m:r>
+          <m:t>Y</m:t>
+        </m:r>
+      </m:oMath>
+      <w:r>
+        <w:t xml:space="preserve"> </w:t>
+      </w:r>
+      <w:r>
+        <w:t xml:space="preserve">… Y Ausgang</w:t>
+      </w:r>
+    </w:p>
+    <w:p>
+      <w:pPr>
+        <w:pStyle w:val="BodyText"/>
+      </w:pPr>
+      <m:oMath>
+        <m:r>
           <m:t>D</m:t>
         </m:r>
       </m:oMath>
@@ -5745,6 +5766,38 @@
       </w:r>
       <w:r>
         <w:t xml:space="preserve">… D Eingang</w:t>
+      </w:r>
+    </w:p>
+    <w:p>
+      <w:pPr>
+        <w:pStyle w:val="BodyText"/>
+      </w:pPr>
+      <m:oMath>
+        <m:r>
+          <m:t>C</m:t>
+        </m:r>
+      </m:oMath>
+      <w:r>
+        <w:t xml:space="preserve"> </w:t>
+      </w:r>
+      <w:r>
+        <w:t xml:space="preserve">… C Eingang</w:t>
+      </w:r>
+    </w:p>
+    <w:p>
+      <w:pPr>
+        <w:pStyle w:val="BodyText"/>
+      </w:pPr>
+      <m:oMath>
+        <m:r>
+          <m:t>B</m:t>
+        </m:r>
+      </m:oMath>
+      <w:r>
+        <w:t xml:space="preserve"> </w:t>
+      </w:r>
+      <w:r>
+        <w:t xml:space="preserve">… B Eingang</w:t>
       </w:r>
     </w:p>
     <w:p>
@@ -5761,54 +5814,6 @@
       </w:r>
       <w:r>
         <w:t xml:space="preserve">… A Eingang</w:t>
-      </w:r>
-    </w:p>
-    <w:p>
-      <w:pPr>
-        <w:pStyle w:val="BodyText"/>
-      </w:pPr>
-      <m:oMath>
-        <m:r>
-          <m:t>C</m:t>
-        </m:r>
-      </m:oMath>
-      <w:r>
-        <w:t xml:space="preserve"> </w:t>
-      </w:r>
-      <w:r>
-        <w:t xml:space="preserve">… C Eingang</w:t>
-      </w:r>
-    </w:p>
-    <w:p>
-      <w:pPr>
-        <w:pStyle w:val="BodyText"/>
-      </w:pPr>
-      <m:oMath>
-        <m:r>
-          <m:t>B</m:t>
-        </m:r>
-      </m:oMath>
-      <w:r>
-        <w:t xml:space="preserve"> </w:t>
-      </w:r>
-      <w:r>
-        <w:t xml:space="preserve">… B Eingang</w:t>
-      </w:r>
-    </w:p>
-    <w:p>
-      <w:pPr>
-        <w:pStyle w:val="BodyText"/>
-      </w:pPr>
-      <m:oMath>
-        <m:r>
-          <m:t>Y</m:t>
-        </m:r>
-      </m:oMath>
-      <w:r>
-        <w:t xml:space="preserve"> </w:t>
-      </w:r>
-      <w:r>
-        <w:t xml:space="preserve">… Y Ausgang</w:t>
       </w:r>
     </w:p>
     <w:p>
@@ -6085,7 +6090,13 @@
         <w:br/>
       </w:r>
       <w:r>
-        <w:t xml:space="preserve">Unter Verwendung der Knotenregel, der Maschenregel und dem Ohmschen Gesetz werden für Gleichungen aufgestellt. Es entsteht ein lineares Gleichungssystem, das gelöst werden kann.</w:t>
+        <w:t xml:space="preserve">Unter Verwendung der Knotenregel, der Maschenregel und dem Ohmschen Gesetz werden Gleichungen aufgestellt, welche die Schaltung rechnerisch beschreiben.</w:t>
+      </w:r>
+      <w:r>
+        <w:t xml:space="preserve"> </w:t>
+      </w:r>
+      <w:r>
+        <w:t xml:space="preserve">Es entsteht ein lineares Gleichungssystem, das gelöst werden kann.</w:t>
       </w:r>
     </w:p>
     <w:bookmarkStart w:id="45" w:name="beispiel-1"/>
@@ -6293,7 +6304,7 @@
         <w:t xml:space="preserve"> </w:t>
       </w:r>
       <w:r>
-        <w:t xml:space="preserve">… Spannung am Widerstand</w:t>
+        <w:t xml:space="preserve">… Spannungsabfall am Widerstand</w:t>
       </w:r>
     </w:p>
     <w:p>
@@ -6481,7 +6492,7 @@
           <w:bCs/>
           <w:b/>
         </w:rPr>
-        <w:t xml:space="preserve">6. Überprüfen ob es gleich viele Gleichungen wie Unbekannte gibt</w:t>
+        <w:t xml:space="preserve">6. Überprüfen, ob es gleich viele Gleichungen wie Unbekannte gibt</w:t>
       </w:r>
       <w:r>
         <w:br/>
@@ -6505,7 +6516,7 @@
         <w:br/>
       </w:r>
       <w:r>
-        <w:t xml:space="preserve">Das Gleichungssystem kann mit der Hand gelöst werden. Für komplexere Schaltungen ist es sinnvoll ein Computerprogramm zu verwenden.</w:t>
+        <w:t xml:space="preserve">Das Gleichungssystem kann mit der Hand gelöst werden. Für komplexere Schaltungen ist es sinnvoll, ein Computerprogramm zu verwenden.</w:t>
       </w:r>
     </w:p>
     <w:p>
@@ -6858,7 +6869,7 @@
         <w:t xml:space="preserve"> </w:t>
       </w:r>
       <w:r>
-        <w:t xml:space="preserve">… Spannung an R1</w:t>
+        <w:t xml:space="preserve">… Spannungsabfall an R1</w:t>
       </w:r>
     </w:p>
     <w:p>
@@ -6883,7 +6894,7 @@
         <w:t xml:space="preserve"> </w:t>
       </w:r>
       <w:r>
-        <w:t xml:space="preserve">… Spannung an R2</w:t>
+        <w:t xml:space="preserve">… Spannungsabfall an R2</w:t>
       </w:r>
     </w:p>
     <w:p>
@@ -6908,7 +6919,7 @@
         <w:t xml:space="preserve"> </w:t>
       </w:r>
       <w:r>
-        <w:t xml:space="preserve">… Spannung an R3</w:t>
+        <w:t xml:space="preserve">… Spannungsabfall an R3</w:t>
       </w:r>
     </w:p>
     <w:p>
@@ -7541,7 +7552,7 @@
         <w:br/>
       </w:r>
       <w:r>
-        <w:t xml:space="preserve">Das Gleichungssystem kann mit der Hand gelöst werden. Für komplexere Schaltungen ist es sinnvoll ein Computerprogramm zu verwenden.</w:t>
+        <w:t xml:space="preserve">Das Gleichungssystem kann mit der Hand gelöst werden. Für komplexere Schaltungen ist es sinnvoll, ein Computerprogramm zu verwenden.</w:t>
       </w:r>
     </w:p>
     <w:p>
@@ -8761,7 +8772,7 @@
         <w:t xml:space="preserve"> </w:t>
       </w:r>
       <w:r>
-        <w:t xml:space="preserve">… Spannung an R1</w:t>
+        <w:t xml:space="preserve">… Spannungsabfall an R1</w:t>
       </w:r>
     </w:p>
     <w:p>
@@ -8786,7 +8797,7 @@
         <w:t xml:space="preserve"> </w:t>
       </w:r>
       <w:r>
-        <w:t xml:space="preserve">… Spannung an R2</w:t>
+        <w:t xml:space="preserve">… Spannungsabfall an R2</w:t>
       </w:r>
     </w:p>
     <w:p>
@@ -8811,7 +8822,7 @@
         <w:t xml:space="preserve"> </w:t>
       </w:r>
       <w:r>
-        <w:t xml:space="preserve">… Spannung an R3</w:t>
+        <w:t xml:space="preserve">… Spannungsabfall an R3</w:t>
       </w:r>
     </w:p>
     <w:p>
@@ -9491,7 +9502,7 @@
         <w:br/>
       </w:r>
       <w:r>
-        <w:t xml:space="preserve">Das Gleichungssystem kann mit der Hand gelöst werden. Für komplexere Schaltungen ist es sinnvoll ein Computerprogramm zu verwenden.</w:t>
+        <w:t xml:space="preserve">Das Gleichungssystem kann mit der Hand gelöst werden. Für komplexere Schaltungen ist es sinnvoll, ein Computerprogramm zu verwenden.</w:t>
       </w:r>
     </w:p>
     <w:p>
@@ -11115,7 +11126,7 @@
         <w:t xml:space="preserve"> </w:t>
       </w:r>
       <w:r>
-        <w:t xml:space="preserve">… Spannung an R1</w:t>
+        <w:t xml:space="preserve">… Spannungsabfall an R1</w:t>
       </w:r>
     </w:p>
     <w:p>
@@ -11140,7 +11151,7 @@
         <w:t xml:space="preserve"> </w:t>
       </w:r>
       <w:r>
-        <w:t xml:space="preserve">… Spannung an R2</w:t>
+        <w:t xml:space="preserve">… Spannungsabfall an R2</w:t>
       </w:r>
     </w:p>
     <w:p>
@@ -11165,7 +11176,7 @@
         <w:t xml:space="preserve"> </w:t>
       </w:r>
       <w:r>
-        <w:t xml:space="preserve">… Spannung an R3</w:t>
+        <w:t xml:space="preserve">… Spannungsabfall an R3</w:t>
       </w:r>
     </w:p>
     <w:p>
@@ -12125,13 +12136,11 @@
         </w:rPr>
         <w:t xml:space="preserve">6. Überprüfen ob es gleich viele Gleichungen wie Unbekannte gibt</w:t>
       </w:r>
-    </w:p>
-    <w:p>
-      <w:pPr>
-        <w:pStyle w:val="BodyText"/>
-      </w:pPr>
-      <w:r>
-        <w:t xml:space="preserve">Pass, es gibt 9 Gleichungen und 9 Unbekannte.</w:t>
+      <w:r>
+        <w:br/>
+      </w:r>
+      <w:r>
+        <w:t xml:space="preserve">Passt, es gibt 9 Gleichungen und 9 Unbekannte.</w:t>
       </w:r>
     </w:p>
     <w:p>
@@ -12149,7 +12158,7 @@
         <w:br/>
       </w:r>
       <w:r>
-        <w:t xml:space="preserve">Das Gleichungssystem kann mit der Hand gelöst werden. Für komplexere Schaltungen ist es sinnvoll ein Computerprogramm zu verwenden.</w:t>
+        <w:t xml:space="preserve">Das Gleichungssystem kann mit der Hand gelöst werden. Für komplexere Schaltungen ist es sinnvoll, ein Computerprogramm zu verwenden.</w:t>
       </w:r>
     </w:p>
     <w:p>
@@ -14497,7 +14506,7 @@
         <w:t xml:space="preserve"> </w:t>
       </w:r>
       <w:r>
-        <w:t xml:space="preserve">… Spannung an R1</w:t>
+        <w:t xml:space="preserve">… Spannungsabfall an R1</w:t>
       </w:r>
     </w:p>
     <w:p>
@@ -14525,7 +14534,7 @@
         <w:t xml:space="preserve"> </w:t>
       </w:r>
       <w:r>
-        <w:t xml:space="preserve">… Spannung an R2</w:t>
+        <w:t xml:space="preserve">… Spannungsabfall an R2</w:t>
       </w:r>
     </w:p>
     <w:p>
@@ -14553,7 +14562,7 @@
         <w:t xml:space="preserve"> </w:t>
       </w:r>
       <w:r>
-        <w:t xml:space="preserve">… Spannung an R3</w:t>
+        <w:t xml:space="preserve">… Spannungsabfall an R3</w:t>
       </w:r>
     </w:p>
     <w:p>
@@ -14581,7 +14590,7 @@
         <w:t xml:space="preserve"> </w:t>
       </w:r>
       <w:r>
-        <w:t xml:space="preserve">… Spannung an R4</w:t>
+        <w:t xml:space="preserve">… Spannungsabfall an R4</w:t>
       </w:r>
     </w:p>
     <w:p>
@@ -14609,7 +14618,7 @@
         <w:t xml:space="preserve"> </w:t>
       </w:r>
       <w:r>
-        <w:t xml:space="preserve">… Spannung an R5</w:t>
+        <w:t xml:space="preserve">… Spannungsabfall an R5</w:t>
       </w:r>
     </w:p>
     <w:p>
@@ -23403,7 +23412,7 @@
         <w:pStyle w:val="FirstParagraph"/>
       </w:pPr>
       <w:r>
-        <w:t xml:space="preserve">Die einfachste und die gleichzeitig eine der wichtigsten Anwendungen des MOSFET’s ist der Schalter. Mittels Spannnung am Gate wird der MOSFET ein- und ausgeschalten.</w:t>
+        <w:t xml:space="preserve">Die einfachste und gleichzeitig eine der wichtigsten Anwendungen des MOSFETs ist der Schalter. Mittels Spannung am Gate wird der MOSFET ein- und ausgeschalten.</w:t>
       </w:r>
     </w:p>
     <w:tbl>
@@ -23562,7 +23571,7 @@
         <w:t xml:space="preserve"> </w:t>
       </w:r>
       <w:r>
-        <w:t xml:space="preserve">genannt. Am Gate wird kein Vorwiderstand benötigt, da der Eingangswiderstand des MOSFET’s sehr hoch ist und dadurch, in den meisten Fällen, mit</w:t>
+        <w:t xml:space="preserve">genannt. Am Gate wird kein Vorwiderstand benötigt, da der Eingangswiderstand des MOSFETs sehr hoch ist und dadurch in den meisten Fällen mit</w:t>
       </w:r>
       <w:r>
         <w:t xml:space="preserve"> </w:t>
@@ -23629,13 +23638,13 @@
         <w:pStyle w:val="FirstParagraph"/>
       </w:pPr>
       <w:r>
-        <w:t xml:space="preserve">Simulieren Sie die Schaltung. Wählen Sie die Spannungen aus dem Datenblatt aus. Geben Sie für zwei Eingangspulse den Strom durch, und die Spannung über den Widerstand.</w:t>
+        <w:t xml:space="preserve">Simulieren Sie die gegebene Schaltung. Wählen Sie die Spannungen aus dem Datenblatt aus. Geben Sie für zwei Eingangspulse den Strom durch, und die Spannung über den Widerstand an.</w:t>
       </w:r>
       <w:r>
         <w:t xml:space="preserve"> </w:t>
       </w:r>
       <w:r>
-        <w:t xml:space="preserve">Verwenden Sie dafür die Transientenanalyse und geben Sie deutlich an ob das Ergebnis den Erwartungen entspricht oder nicht. Argumentieren Sie Ihre Aussage.</w:t>
+        <w:t xml:space="preserve">Verwenden Sie dafür die Transientenanalyse und geben Sie deutlich an, ob das Ergebnis den Erwartungen entspricht oder nicht. Argumentieren Sie Ihre Aussage.</w:t>
       </w:r>
     </w:p>
     <w:bookmarkEnd w:id="136"/>
@@ -23653,13 +23662,13 @@
         <w:pStyle w:val="FirstParagraph"/>
       </w:pPr>
       <w:r>
-        <w:t xml:space="preserve">Simulieren Sie die Schaltung erneut unter der verwendung eines P-Kanal Anreicherungstypen. Passen Sie die Spannungen so an, dass auch dieser als Schalter funktioniert. Verwenden Sie dazu erneut das passende Datenblatt.</w:t>
+        <w:t xml:space="preserve">Simulieren Sie die Schaltung erneut unter der Verwendung eines P-Kanal Anreicherungstypen. Passen Sie die Spannungen so an, dass auch dieser als Schalter funktioniert. Verwenden Sie dazu erneut das passende Datenblatt.</w:t>
       </w:r>
       <w:r>
         <w:t xml:space="preserve"> </w:t>
       </w:r>
       <w:r>
-        <w:t xml:space="preserve">Geben Sie deutlich an ob das Ergebnis den Erwartungen entspricht oder nicht. Argumentieren Sie Ihre Aussage.</w:t>
+        <w:t xml:space="preserve">Geben Sie deutlich an, ob das Ergebnis den Erwartungen entspricht oder nicht. Argumentieren Sie Ihre Aussage.</w:t>
       </w:r>
     </w:p>
     <w:bookmarkEnd w:id="137"/>
@@ -23821,7 +23830,7 @@
         <w:pStyle w:val="FirstParagraph"/>
       </w:pPr>
       <w:r>
-        <w:t xml:space="preserve">Entwerfen Sie einen Spannungsverstärker mit einer Verstärkung.</w:t>
+        <w:t xml:space="preserve">Entwerfen Sie einen Spannungsverstärker mit gegebenen Werten.</w:t>
       </w:r>
     </w:p>
     <w:p>
@@ -25222,10 +25231,7 @@
         <w:t xml:space="preserve">”</w:t>
       </w:r>
       <w:r>
-        <w:t xml:space="preserve"> </w:t>
-      </w:r>
-      <w:r>
-        <w:t xml:space="preserve">also zu einem kleineren</w:t>
+        <w:t xml:space="preserve">, also zu einem kleineren</w:t>
       </w:r>
       <w:r>
         <w:t xml:space="preserve"> </w:t>
@@ -25331,13 +25337,13 @@
         <w:t xml:space="preserve"> </w:t>
       </w:r>
       <w:r>
-        <w:t xml:space="preserve">Damit ist auch die maximale Leistung höher, da der Arbeitsbereich pro Transistor besser ausgenutzt wird. Ein Transistor verstärkt die positiven Signale. Der andere die negativen. Dies wird Gegentaktendstufe genannt und die die Betriebsart wird als B bezeichnet.</w:t>
+        <w:t xml:space="preserve">Damit ist auch die maximale Leistung höher, da der Arbeitsbereich pro Transistor besser ausgenutzt wird. Ein Transistor verstärkt die positiven Signale. Der andere die negativen. Dies wird Gegentaktendstufe genannt. Die Betriebsart wird hier als B bezeichnet.</w:t>
       </w:r>
       <w:r>
         <w:t xml:space="preserve"> </w:t>
       </w:r>
       <w:r>
-        <w:t xml:space="preserve">Wird eine reale Schaltung entwickelt ist stets darauf zu achten, dass die Bauteileigenschaften berücksichtigt werden. Speziell die Maximalwerte dürfen nicht überschritten werden.</w:t>
+        <w:t xml:space="preserve">Wird eine reale Schaltung entwickelt, ist stets darauf zu achten, dass die Bauteileigenschaften berücksichtigt werden. Speziell die Maximalwerte dürfen nicht überschritten werden.</w:t>
       </w:r>
     </w:p>
     <w:tbl>
@@ -25425,7 +25431,7 @@
         <w:pStyle w:val="BodyText"/>
       </w:pPr>
       <w:r>
-        <w:t xml:space="preserve">Wird diese Schaltung einem Test unterzogen zeigt sich, dass das Ergebnis wenig zufriedenstellend ist. Weder wird die Amplitude erreicht, das Signal wird gedämpft, noch folgt der Ausgang dem sinuiden Verlauf des Eingangs. Speziell an den Nulldurchgängen gibt es beträchtliche Verzerrungen. Als Qualitätskriterium soll von nun an die Differenz zwischen Ausgangsspannung und Eingangsspannung herangezogen werden.</w:t>
+        <w:t xml:space="preserve">Wird diese Schaltung einem Test unterzogen, zeigt sich, dass das Ergebnis wenig zufriedenstellend ist. Weder wird die Amplitude erreicht, das Signal wird gedämpft, noch folgt der Ausgang dem sinusförmigen Verlauf des Eingangs. Speziell an den Nulldurchgängen gibt es beträchtliche Verzerrungen. Als Qualitätskriterium soll von nun an die Differenz zwischen Ausgangsspannung und Eingangsspannung herangezogen werden.</w:t>
       </w:r>
     </w:p>
     <w:tbl>
@@ -25735,7 +25741,7 @@
         <w:t xml:space="preserve"> </w:t>
       </w:r>
       <w:r>
-        <w:t xml:space="preserve">Eine legitime Frage ist, warum nicht einfach nur der OPV verwendet wird? Hier kann auf die Überschrift verwiesen werden. Es soll Leistung verstärkt werden. Und die Ausgangsleistung eines OPV reicht in der Regel nicht aus um beispielsweise Lautsprecher zu betreiben.</w:t>
+        <w:t xml:space="preserve">Eine legitime Frage ist, warum nicht einfach nur der OPV verwendet wird? Hier kann auf die Überschrift verwiesen werden. Es soll Leistung verstärkt werden. Und die Ausgangsleistung eines OPV reicht in der Regel nicht aus, um beispielsweise Lautsprecher zu betreiben.</w:t>
       </w:r>
     </w:p>
     <w:tbl>
@@ -26243,13 +26249,13 @@
         <w:pStyle w:val="FirstParagraph"/>
       </w:pPr>
       <w:r>
-        <w:t xml:space="preserve">Um die Übergabeverzerrungen zu eliminieren wird die B-E Strecke vorgespannt. Das bedeutet eine Spannung anzulegen welche größer ist als die Schwellspannung der Basis- Emitter Strecke. Damit ist der Transistor bereits im leitenden Bereich und wird nur noch vom Eingangssignal weiter ausgesteuert.</w:t>
+        <w:t xml:space="preserve">Um die Übergabeverzerrungen zu eliminieren wird die B-E Strecke vorgespannt. Das bedeutet eine Spannung anzulegen, welche größer ist als die Schwellspannung der Basis- Emitter Strecke. Damit ist der Transistor bereits im leitenden Bereich und wird nur noch vom Eingangssignal weiter ausgesteuert.</w:t>
       </w:r>
       <w:r>
         <w:br/>
       </w:r>
       <w:r>
-        <w:t xml:space="preserve">Da durch das Vorspannen auch ein Kollektorstrom durch den Transistor fließt wenn am Eingang</w:t>
+        <w:t xml:space="preserve">Da durch das Vorspannen auch ein Kollektorstrom durch den Transistor fließt, wenn am Eingang</w:t>
       </w:r>
       <w:r>
         <w:t xml:space="preserve"> </w:t>
@@ -26316,7 +26322,7 @@
         </m:r>
       </m:oMath>
       <w:r>
-        <w:t xml:space="preserve">. Um den Ruhestrom möglichst klein zu halten muss die Spannungsquelle an die Transistoren und deren Fertigungstoleranzen angepasst werden.</w:t>
+        <w:t xml:space="preserve">. Um den Ruhestrom möglichst klein zu halten, muss die Spannungsquelle an die Transistoren und deren Fertigungstoleranzen angepasst werden.</w:t>
       </w:r>
     </w:p>
     <w:tbl>
@@ -26450,7 +26456,7 @@
         <w:t xml:space="preserve"> </w:t>
       </w:r>
       <w:r>
-        <w:t xml:space="preserve">ist so zu wählen, dass der Arbeitspunkt außerhalb des nichtlinearen Bereichs der Transistorkennlinie liegt. Gleichzeitig soll er so klein als Möglich sein um die Verluste gering zu halten. Hier soll der</w:t>
+        <w:t xml:space="preserve">ist so zu wählen, dass der Arbeitspunkt außerhalb des nichtlinearen Bereichs der Transistorkennlinie liegt. Gleichzeitig soll er so klein wie möglich sein, um die Verluste gering zu halten. Hier soll der</w:t>
       </w:r>
       <w:r>
         <w:t xml:space="preserve"> </w:t>
@@ -27067,7 +27073,7 @@
         <w:t xml:space="preserve"> </w:t>
       </w:r>
       <w:r>
-        <w:t xml:space="preserve">ein anderer. Da die Werte sehr nahe beieinander liegen kann ein gerundetes arithmetisches Mittel als Ergebnis für</w:t>
+        <w:t xml:space="preserve">ein anderer. Da die Werte sehr nahe beieinander liegen, kann ein gerundetes arithmetisches Mittel als Ergebnis für</w:t>
       </w:r>
       <w:r>
         <w:t xml:space="preserve"> </w:t>
@@ -27104,7 +27110,7 @@
         <w:pStyle w:val="BodyText"/>
       </w:pPr>
       <w:r>
-        <w:t xml:space="preserve">Der Verstärker hat nun eine Qualität, welche das Verstärken von niederfrequenten Signalen in ausreichender Güte erlaubt, um Beispielsweise Musik zu verstärken. Dies ist am geringen Unterschied zwischen der Eingangsspannung und der Ausgangsspannung zu erkennen.</w:t>
+        <w:t xml:space="preserve">Der Verstärker hat nun eine Qualität, welche das Verstärken von niederfrequenten Signalen in ausreichender Güte erlaubt, um beispielsweise Musik zu verstärken. Dies ist am geringen Unterschied zwischen der Eingangsspannung und der Ausgangsspannung zu erkennen.</w:t>
       </w:r>
     </w:p>
     <w:tbl>
@@ -27511,7 +27517,7 @@
               <w:spacing w:before="16" w:after="16"/>
             </w:pPr>
             <w:r>
-              <w:t xml:space="preserve">Welche anderen Darstellungen des Verhältnisses zwischen Ausgang und Eingang würden sich eignen um Nachzuweisen, dass die Verzerrung akzeptabel ist?</w:t>
+              <w:t xml:space="preserve">Welche anderen Darstellungen des Verhältnisses zwischen Ausgang und Eingang würden sich eignen um nachzuweisen, dass die Verzerrung akzeptabel ist?</w:t>
             </w:r>
           </w:p>
         </w:tc>
@@ -27532,7 +27538,7 @@
         <w:pStyle w:val="FirstParagraph"/>
       </w:pPr>
       <w:r>
-        <w:t xml:space="preserve">Ideale Spannungsquellen, wie oben eingezeichnet, existieren nicht. Daher muss die ideale Spannungsquelle mit einer realen Spannungsquelle ersetzt werden. Aus kostengründen muss dies mit möglichst wenigen Bauteilen geschehen. Daher fällt ein Netzteil aus. Eine Schaltung mit nur drei Bauteilen die die Aufgabe erledigen kann ist ein sogenannter</w:t>
+        <w:t xml:space="preserve">Ideale Spannungsquellen, wie oben eingezeichnet, existieren nicht. Daher muss die ideale Spannungsquelle mit einer realen Spannungsquelle ersetzt werden. Aus Kostengründen muss dies mit möglichst wenigen Bauteilen geschehen. Daher fällt ein Netzteil aus. Eine Schaltung mit nur drei Bauteilen, welche die Aufgabe erledigen kann, ist ein sogenannter</w:t>
       </w:r>
       <w:r>
         <w:t xml:space="preserve"> </w:t>
@@ -27593,7 +27599,7 @@
         <w:t xml:space="preserve"> </w:t>
       </w:r>
       <w:r>
-        <w:t xml:space="preserve">wird die Schaltung gezeigt. Um die Schaltung zu dimensionieren kann der</w:t>
+        <w:t xml:space="preserve">wird die Schaltung gezeigt. Um die Schaltung zu dimensionieren, kann der</w:t>
       </w:r>
       <w:r>
         <w:t xml:space="preserve"> </w:t>
@@ -27877,7 +27883,7 @@
         <w:br/>
       </w:r>
       <w:r>
-        <w:t xml:space="preserve">Es soll wie bei der Dimensionierung der Emitterverstärkerschaltung klar gekennzeichnet werden woher die Formeln und Werte kommen.</w:t>
+        <w:t xml:space="preserve">Es soll, wie bei der Dimensionierung der Emitterverstärkerschaltung, klar gekennzeichnet werden, woher die Formeln und Werte kommen.</w:t>
       </w:r>
       <w:r>
         <w:br/>
@@ -28161,7 +28167,7 @@
         <w:pStyle w:val="FirstParagraph"/>
       </w:pPr>
       <w:r>
-        <w:t xml:space="preserve">Die Berechnung von Transistorschaltungen erfolgt immer mit gewissen Annahmen. Eine exaktere, und damit kompliziertere, Berechnung ist nicht sinnvoll, da die Bauteiltoleranzen und Temperatureinflüsse groß sind. Folgende</w:t>
+        <w:t xml:space="preserve">Die Berechnung von Transistorschaltungen erfolgt immer mit gewissen Annahmen. Eine exaktere und damit kompliziertere Berechnung ist nicht sinnvoll, da die Bauteiltoleranzen und Temperatureinflüsse zu groß sind. Folgende</w:t>
       </w:r>
       <w:r>
         <w:t xml:space="preserve"> </w:t>
@@ -28171,7 +28177,7 @@
           <w:iCs/>
           <w:i/>
         </w:rPr>
-        <w:t xml:space="preserve">Faustegeln</w:t>
+        <w:t xml:space="preserve">Faustregeln</w:t>
       </w:r>
       <w:r>
         <w:t xml:space="preserve"> </w:t>
@@ -29082,7 +29088,7 @@
         <w:t xml:space="preserve"> </w:t>
       </w:r>
       <w:r>
-        <w:t xml:space="preserve">kann aus dem Knoten 2 berechnet werden indem</w:t>
+        <w:t xml:space="preserve">kann aus dem Knoten 2 berechnet werden, indem</w:t>
       </w:r>
       <w:r>
         <w:t xml:space="preserve"> </w:t>
@@ -29432,7 +29438,7 @@
         <w:t xml:space="preserve"> </w:t>
       </w:r>
       <w:r>
-        <w:t xml:space="preserve">eingesetzt erhält man eine Gleich für</w:t>
+        <w:t xml:space="preserve">eingesetzt, erhält man eine Gleichung für</w:t>
       </w:r>
       <w:r>
         <w:t xml:space="preserve"> </w:t>
@@ -29678,7 +29684,7 @@
         <w:t xml:space="preserve"> </w:t>
       </w:r>
       <w:r>
-        <w:t xml:space="preserve">eingesetzt, kann durch umformen,</w:t>
+        <w:t xml:space="preserve">eingesetzt, kann durch Umformen</w:t>
       </w:r>
       <w:r>
         <w:t xml:space="preserve"> </w:t>
@@ -30059,7 +30065,7 @@
         <w:pStyle w:val="FirstParagraph"/>
       </w:pPr>
       <w:r>
-        <w:t xml:space="preserve">Durch einsetzen der Zahlenwerte können nun</w:t>
+        <w:t xml:space="preserve">Durch Einsetzen der Zahlenwerte können nun</w:t>
       </w:r>
       <w:r>
         <w:t xml:space="preserve"> </w:t>
@@ -30973,7 +30979,7 @@
         <w:pStyle w:val="FirstParagraph"/>
       </w:pPr>
       <w:r>
-        <w:t xml:space="preserve">Nun wird mittels Simulation die Berechnung überprüft und die Schaltung exakt eingestellt. Zur Überpürfung wird eine</w:t>
+        <w:t xml:space="preserve">Nun wird mittels Simulation die Berechnung überprüft und die Schaltung exakt eingestellt. Zur Überprüfung wird eine</w:t>
       </w:r>
       <w:r>
         <w:t xml:space="preserve"> </w:t>
@@ -30991,7 +30997,7 @@
         <w:t xml:space="preserve"> </w:t>
       </w:r>
       <w:r>
-        <w:t xml:space="preserve">Simulation verwendet. Um die Schaltung einzustellen kann eine</w:t>
+        <w:t xml:space="preserve">(Operating Point) Simulation verwendet. Um die Schaltung einzustellen, kann eine</w:t>
       </w:r>
       <w:r>
         <w:t xml:space="preserve"> </w:t>
@@ -31114,7 +31120,7 @@
         <w:pStyle w:val="BodyText"/>
       </w:pPr>
       <w:r>
-        <w:t xml:space="preserve">Werden die oben berechneten Werte mittels Simulation überpürft, erhält man eine gute Übereinstimmung für</w:t>
+        <w:t xml:space="preserve">Werden die oben berechneten Werte mittels Simulation überprüft, erhält man eine gute Übereinstimmung für</w:t>
       </w:r>
       <w:r>
         <w:t xml:space="preserve"> </w:t>
@@ -31140,7 +31146,7 @@
         </m:sSub>
       </m:oMath>
       <w:r>
-        <w:t xml:space="preserve">. Um eine noch Bessere Übereinstimmung zu erzielen können die Widerstände mittels DC-Sweep eingestellt werden. Dazu wird</w:t>
+        <w:t xml:space="preserve">. Um eine noch Bessere Übereinstimmung zu erzielen, können die Widerstände mittels DC-Sweep eingestellt werden. Dazu wird</w:t>
       </w:r>
       <w:r>
         <w:t xml:space="preserve"> </w:t>
@@ -31207,7 +31213,7 @@
         <w:t xml:space="preserve">”</w:t>
       </w:r>
       <w:r>
-        <w:t xml:space="preserve">. Ziel ist es Den Widerstandswert</w:t>
+        <w:t xml:space="preserve">. Ziel ist es, den Widerstandswert</w:t>
       </w:r>
       <w:r>
         <w:t xml:space="preserve"> </w:t>
@@ -31300,11 +31306,13 @@
         <w:t xml:space="preserve"> </w:t>
       </w:r>
       <w:r>
-        <w:t xml:space="preserve">ermittelt wurde</w:t>
-      </w:r>
-      <w:r>
-        <w:t xml:space="preserve"> </w:t>
-      </w:r>
+        <w:t xml:space="preserve">ermittelt wurde.</w:t>
+      </w:r>
+    </w:p>
+    <w:p>
+      <w:pPr>
+        <w:pStyle w:val="BodyText"/>
+      </w:pPr>
       <m:oMath>
         <m:sSub>
           <m:e>
@@ -31838,7 +31846,7 @@
         <w:pStyle w:val="FirstParagraph"/>
       </w:pPr>
       <w:r>
-        <w:t xml:space="preserve">Ist aus dem Schaltungsaufbau zu erwarten, dass Bauteiltoleranzen und Umgebungsbedingungen (z.B. Temperatur) eine Rolle spielen, müssen Potentiometer in der realen Schaltung vorgesehen werden um die diese Effekte zu kompensieren. Beim</w:t>
+        <w:t xml:space="preserve">Ist aus dem Schaltungsaufbau zu erwarten, dass Bauteiltoleranzen und Umgebungsbedingungen (z.B. Temperatur) eine Rolle spielen, müssen Potentiometer in der realen Schaltung vorgesehen werden, um diese Effekte zu kompensieren. Beim</w:t>
       </w:r>
       <w:r>
         <w:t xml:space="preserve"> </w:t>
@@ -31896,7 +31904,7 @@
         <w:t xml:space="preserve"> </w:t>
       </w:r>
       <w:r>
-        <w:t xml:space="preserve">Weiters ist zu beachten, dass für einen realen Aufbau Widerstandswerte aus den E-Reihen zu wählen sind!</w:t>
+        <w:t xml:space="preserve">Außerdem ist zu beachten, dass für einen realen Aufbau Widerstandswerte aus den E-Reihen zu wählen sind!</w:t>
       </w:r>
     </w:p>
     <w:bookmarkEnd w:id="236"/>
@@ -32357,7 +32365,7 @@
         <w:pStyle w:val="BodyText"/>
       </w:pPr>
       <w:r>
-        <w:t xml:space="preserve">In der Simulation über die Zeit, der Transientensimulation, sind auch eindeutig die Übergabeverzerrungen zu sehen. DEr Grund dafür liegt in der fehlenden Stromversorgung der Spannungsquelle.</w:t>
+        <w:t xml:space="preserve">In der Simulation über die Zeit, der Transientensimulation, sind auch eindeutig die Übergabeverzerrungen zu sehen. Der Grund dafür liegt in der fehlenden Stromversorgung der Spannungsquelle.</w:t>
       </w:r>
     </w:p>
     <w:tbl>
@@ -32470,7 +32478,7 @@
               <w:spacing w:before="16" w:after="16"/>
             </w:pPr>
             <w:r>
-              <w:t xml:space="preserve">Welche noch Kostengünstigere Variante zur Realisierung der Vorspannung mit Dioden gibt es? Welchen Nachteile hat diese Lösung?</w:t>
+              <w:t xml:space="preserve">Welche noch kostengünstigere Variante zur Realisierung der Vorspannung mit Dioden gibt es? Welchen Nachteile hat diese Lösung?</w:t>
             </w:r>
             <w:r>
               <w:t xml:space="preserve"> </w:t>
@@ -32549,10 +32557,7 @@
         <w:t xml:space="preserve"> </w:t>
       </w:r>
       <w:r>
-        <w:t xml:space="preserve">sichtbar ist, fehlt für die reale Vorspannungsquelle noch die Stromversorgung.</w:t>
-      </w:r>
-      <w:r>
-        <w:t xml:space="preserve"> </w:t>
+        <w:t xml:space="preserve">sichtbar ist, reicht der ausgangsstrom des OPV’s nicht aus um die reale Vorspannungsquelle zu versorgen. Daher müssen zusätzliche Stromquellen eingebaut werden. Da der Verstärker symetrisch aussteuert, müssen zwei Stromquellen eingebaut werden. Eine für die negative und eine für die positive Versorgung.</w:t>
       </w:r>
     </w:p>
     <w:tbl>
@@ -32640,7 +32645,7 @@
         <w:pStyle w:val="BodyText"/>
       </w:pPr>
       <w:r>
-        <w:t xml:space="preserve">Mittels Arbeitspunktsimulation ist zu sehen, dass die Vorspannung durch, den einbau der Stromquellen erreicht wird. Die Höhe des Stromes richtet sich nach der Dimensionierung von</w:t>
+        <w:t xml:space="preserve">Mittels Arbeitspunktsimulation ist zu sehen, dass die Vorspannung durch den Einbau der Stromquellen erreicht wird. Die Höhe des Stromes richtet sich nach der Dimensionierung von</w:t>
       </w:r>
       <w:r>
         <w:t xml:space="preserve"> </w:t>
@@ -33015,7 +33020,7 @@
         <w:pStyle w:val="FirstParagraph"/>
       </w:pPr>
       <w:r>
-        <w:t xml:space="preserve">Als geeignete Stromquellen bietet sich der sogenannte Stromspiegel an. Dieser kann wieder Analytisch berechnet werden nach</w:t>
+        <w:t xml:space="preserve">Als geeignete Stromquellen bietet sich der sogenannte Stromspiegel an. Dieser kann wieder analytisch berechnet werden nach</w:t>
       </w:r>
       <w:r>
         <w:t xml:space="preserve"> </w:t>
@@ -33115,7 +33120,7 @@
         <w:pStyle w:val="BodyText"/>
       </w:pPr>
       <w:r>
-        <w:t xml:space="preserve">Die Stabilität der Stromquelle kann ermittelt werden indem die Lastspannung</w:t>
+        <w:t xml:space="preserve">Die Stabilität der Stromquelle kann ermittelt werden, indem die Lastspannung</w:t>
       </w:r>
       <w:r>
         <w:t xml:space="preserve"> </w:t>
@@ -33133,7 +33138,7 @@
         <w:t xml:space="preserve"> </w:t>
       </w:r>
       <w:r>
-        <w:t xml:space="preserve">wird. Dabei soll der Verlauf des Stromes möglichst horizontal, konstant, sein.</w:t>
+        <w:t xml:space="preserve">wird. Dabei soll der Verlauf des Stromes möglichst horizontal und konstant sein.</w:t>
       </w:r>
     </w:p>
     <w:tbl>
@@ -33221,7 +33226,7 @@
         <w:pStyle w:val="BodyText"/>
       </w:pPr>
       <w:r>
-        <w:t xml:space="preserve">Nachdem die ausreichende Stabilität gezeigt wurde können die Stromquellen eingebaut werden und die gesamte Schaltung auf ihre Qualität überprüft werden.</w:t>
+        <w:t xml:space="preserve">Nachdem die ausreichende Stabilität gezeigt wurde, können die Stromquellen eingebaut und die gesamte Schaltung auf ihre Qualität überprüft werden.</w:t>
       </w:r>
     </w:p>
     <w:tbl>
@@ -33610,7 +33615,7 @@
         </w:r>
       </w:hyperlink>
       <w:r>
-        <w:t xml:space="preserve">, bei welchem die Vorspannung ideal ausgeführt wurde und das Ergebnis</w:t>
+        <w:t xml:space="preserve">, bei welchem die Vorspannung ideal ausgeführt wurde, und das Ergebnis</w:t>
       </w:r>
       <w:r>
         <w:t xml:space="preserve"> </w:t>
@@ -33627,7 +33632,7 @@
         <w:t xml:space="preserve"> </w:t>
       </w:r>
       <w:r>
-        <w:t xml:space="preserve">mit realen, und damit tatsächlich fertigbar, Quellen ist die Qualitätsunterschied zu vernachlässigen. Das Schaltung gilt damit als fertig dimensioniert. Natürlich kann die Schaltung erweitert, adaptiert und verbessert werden. Siehe dazu</w:t>
+        <w:t xml:space="preserve">mit realen und damit tatsächlich fertigbar Quellen, ist die Qualitätsunterschied zu vernachlässigen. Die Schaltung gilt damit als fertig dimensioniert. Natürlich kann die Schaltung erweitert, adaptiert und verbessert werden. Siehe dazu</w:t>
       </w:r>
       <w:r>
         <w:t xml:space="preserve"> </w:t>
@@ -33663,7 +33668,7 @@
         <w:pStyle w:val="Compact"/>
       </w:pPr>
       <w:r>
-        <w:t xml:space="preserve">welche Last muss versorgt werden.</w:t>
+        <w:t xml:space="preserve">Welche Last muss versorgt werden?</w:t>
       </w:r>
     </w:p>
     <w:p>
@@ -33675,7 +33680,7 @@
         <w:pStyle w:val="Compact"/>
       </w:pPr>
       <w:r>
-        <w:t xml:space="preserve">welche Lastströme sind gewünscht.</w:t>
+        <w:t xml:space="preserve">Welche Lastströme sind gewünscht?</w:t>
       </w:r>
     </w:p>
     <w:p>
@@ -33699,7 +33704,7 @@
         <w:pStyle w:val="Compact"/>
       </w:pPr>
       <w:r>
-        <w:t xml:space="preserve">Definition der Qualitätsparameter, z.B. Differenz der ein und Ausgangspannungen, Oberwellen Anteile, …</w:t>
+        <w:t xml:space="preserve">Definition der Qualitätsparameter, z.B. Differenz der Ein- und Ausgangspannungen, Oberwellen Anteile, …</w:t>
       </w:r>
     </w:p>
     <w:bookmarkEnd w:id="275"/>
@@ -33717,13 +33722,13 @@
         <w:pStyle w:val="FirstParagraph"/>
       </w:pPr>
       <w:r>
-        <w:t xml:space="preserve">Wie könnte eine Strombegrenzung, Kurzschlusssicherheit, umgesetzt werden?</w:t>
+        <w:t xml:space="preserve">Wie könnte eine Strombegrenzung oder Kurzschlusssicherheit umgesetzt werden?</w:t>
       </w:r>
       <w:r>
         <w:br/>
       </w:r>
       <w:r>
-        <w:t xml:space="preserve">Wie könnte die Rückkopplung die hier mit einem OPV umgesetzt wurde noch realisiert werden?</w:t>
+        <w:t xml:space="preserve">Wie könnte die Rückkopplung, welche hier mit einem OPV umgesetzt wurde noch realisiert werden?</w:t>
       </w:r>
       <w:r>
         <w:t xml:space="preserve"> </w:t>
@@ -33787,7 +33792,7 @@
         <w:br/>
       </w:r>
       <w:r>
-        <w:t xml:space="preserve">Es soll eine Schaltung entworfen werden welche es erlaubt, einen DC-Motor in folgenden Betriebsarten zu betreiben:</w:t>
+        <w:t xml:space="preserve">Es soll eine Schaltung entworfen werden, welche es erlaubt, einen DC-Motor in folgenden Betriebsarten zu betreiben:</w:t>
       </w:r>
     </w:p>
     <w:p>
@@ -33837,7 +33842,7 @@
         <w:pStyle w:val="FirstParagraph"/>
       </w:pPr>
       <w:r>
-        <w:t xml:space="preserve">Bei den ersten beiden Punkten soll es Möglich sein, die Drehzahl mittels</w:t>
+        <w:t xml:space="preserve">Bei den ersten beiden Punkten soll es möglich sein, die Drehzahl mittels</w:t>
       </w:r>
       <w:r>
         <w:t xml:space="preserve"> </w:t>
@@ -33949,7 +33954,7 @@
         <w:pStyle w:val="Compact"/>
       </w:pPr>
       <w:r>
-        <w:t xml:space="preserve">Application Notes der Hersteller lesen und verstehen</w:t>
+        <w:t xml:space="preserve">Application Notes/Datenblätter der Hersteller lesen und verstehen</w:t>
       </w:r>
     </w:p>
     <w:p>
@@ -34171,7 +34176,7 @@
         <w:pStyle w:val="FirstParagraph"/>
       </w:pPr>
       <w:r>
-        <w:t xml:space="preserve">Für die Erklärung der Funktionsweise werden die MOSFET’s durch gedachte Schalter ersetzt. Dies ist Zulässig, da der MOSFET als Schalter betrieben werden kann. Siehe dazu</w:t>
+        <w:t xml:space="preserve">Für die Erklärung der Funktionsweise werden die MOSFET’s durch gedachte Schalter ersetzt. Dies ist zulässig, da der MOSFET als Schalter betrieben werden kann. Siehe dazu</w:t>
       </w:r>
       <w:r>
         <w:t xml:space="preserve"> </w:t>
@@ -34349,7 +34354,7 @@
         <w:t xml:space="preserve"> </w:t>
       </w:r>
       <w:r>
-        <w:t xml:space="preserve">stellen dabei Potentiale dar. Zur Erinnerung, ein MOSFET schaltet wenn die Spannung zwischen Gate und Source,</w:t>
+        <w:t xml:space="preserve">stellen dabei Potentiale dar. Zur Erinnerung, ein MOSFET schaltet, wenn die Spannung zwischen Gate und Source,</w:t>
       </w:r>
       <w:r>
         <w:t xml:space="preserve"> </w:t>
@@ -34836,7 +34841,7 @@
         <w:pStyle w:val="FirstParagraph"/>
       </w:pPr>
       <w:r>
-        <w:t xml:space="preserve">Um den Motor zu bremsen muss er Kurzgeschlossen werden. Daraus ergibt sich, dass die Transistoren</w:t>
+        <w:t xml:space="preserve">Um den Motor zu bremsen, muss er kurzgeschlossen werden. Daraus ergibt sich, dass die Transistoren</w:t>
       </w:r>
       <w:r>
         <w:t xml:space="preserve"> </w:t>
@@ -35175,7 +35180,7 @@
                     <w:jc w:val="center"/>
                   </w:pPr>
                   <w:r>
-                    <w:t xml:space="preserve">Damit wird die Schaltung Betriebsbereit, Ist Enable deaktiviert kann an den anderen Eingängen ein beliebiges Signal anliegen, der Motor darf sich trotzdem nicht bewegen.</w:t>
+                    <w:t xml:space="preserve">Damit wird die Schaltung betriebsbereit. Ist Enable deaktiviert, kann an den anderen Eingängen ein beliebiges Signal anliegen, der Motor darf sich trotzdem nicht bewegen.</w:t>
                   </w:r>
                 </w:p>
               </w:tc>
@@ -35391,7 +35396,7 @@
                     <w:jc w:val="center"/>
                   </w:pPr>
                   <w:r>
-                    <w:t xml:space="preserve">Steuersignal für die Transistoren, diese entsprechen noch nicht dem benötigten Potentialen!</w:t>
+                    <w:t xml:space="preserve">Steuersignal für die Transistoren. Diese entsprechen noch nicht dem benötigten Potentialen!</w:t>
                   </w:r>
                 </w:p>
               </w:tc>
@@ -37735,7 +37740,7 @@
         <w:pStyle w:val="BodyText"/>
       </w:pPr>
       <w:r>
-        <w:t xml:space="preserve">Zur Überprüfung wird aus den Gleichungen die Wahrheitstabellen erstellt und mit der oben definierten Wahrheitstabellen verglichen.</w:t>
+        <w:t xml:space="preserve">Zur Überprüfung werden aus den Gleichungen die Wahrheitstabellen erstellt und mit den oben definierten Wahrheitstabellen verglichen.</w:t>
       </w:r>
     </w:p>
     <w:tbl>
@@ -40186,7 +40191,7 @@
         <w:pStyle w:val="BodyText"/>
       </w:pPr>
       <w:r>
-        <w:t xml:space="preserve">Mittels simulation kann die Funktion der Schaltung überprüft werden. Dazu wird der zeitliche verlauf mit der Wahrheitstabelle verglichen. Stimmen die Signale überein, ist die Schaltung richtig.</w:t>
+        <w:t xml:space="preserve">Mittels Simulation kann die Funktion der Schaltung überprüft werden. Dazu wird der zeitliche verlauf mit der Wahrheitstabelle verglichen. Stimmen die Signale überein, ist die Schaltung richtig.</w:t>
       </w:r>
     </w:p>
     <w:p>
@@ -40213,7 +40218,7 @@
         <w:pStyle w:val="FirstParagraph"/>
       </w:pPr>
       <w:r>
-        <w:t xml:space="preserve">Die H-Brücke besteht aus P-Kanal Mosfets und N-Kanal Mosfets. Mosfets werden über den Potentialunterschied zwischen Gate und Source gesteuert. Bei den N-Kanal Mosfets T2 und T4 könnte direkt der Ausgang der Logikschaltung verwendet werden, sofern die notwendige Leistung zur verfügung steht. Bei den P-Kanal Mosfets T1 und T3 ist dies nicht möglich, da die Logikschaltung nicht das geeignete Potential liefern kann. Die P-Kanal Mosfets sperren wenn am Gate die selbe Spannung anliegt wie am Source Eingang. Sie leiten wenn am Gate Ground anliegt. Es muss also eine Schaltung entworfen werden, welche die Potentiale anpasst. Aus der obigen Überlegung ergibt sich folgende Anforderung an die Pegelanpassung.</w:t>
+        <w:t xml:space="preserve">Die H-Brücke besteht aus P-Kanal MOSFETs und N-Kanal MOSFETs. MOSFETs werden über den Potentialunterschied zwischen Gate und Source gesteuert. Bei den N-Kanal MOSFETs T2 und T4 könnte direkt der Ausgang der Logikschaltung verwendet werden, sofern die notwendige Leistung zur Verfügung steht. Bei den P-Kanal MOSFETs T1 und T3 ist dies nicht möglich, da die Logikschaltung nicht das geeignete Potential liefern kann. Die P-Kanal MOSFETs sperren, wenn am Gate dieselbe Spannung anliegt wie am Source Eingang. Sie leiten, wenn am Gate Ground anliegt. Es muss also eine Schaltung entworfen werden, welche die Potentiale anpasst. Aus der obigen Überlegung ergibt sich folgende Anforderung an die Pegelanpassung.</w:t>
       </w:r>
     </w:p>
     <w:tbl>
@@ -40334,7 +40339,7 @@
         <w:pStyle w:val="FirstParagraph"/>
       </w:pPr>
       <w:r>
-        <w:t xml:space="preserve">Diese Pegelanpassung lässt sich einfach mit OPV’s realisieren. Durch die Slew-Rate der OPV’s entstehen dabei aber deutliche Verluste bei jedem Schaltvorgang. Für die Funktion und Simulation wird trotz der Nachteile diese Lösung gewählt. Wichtig ist dabei, dass die OPV’s Ausgangsspannungen deutlich unter bzw. deutlich über der Threshholdspannung der Mosfets ausgeben.</w:t>
+        <w:t xml:space="preserve">Diese Pegelanpassung lässt sich einfach mit OPVs realisieren. Durch die Slew-Rate der OPVs entstehen dabei aber deutliche Verluste bei jedem Schaltvorgang. Für die Funktion und Simulation wird trotz der Nachteile diese Lösung gewählt. Wichtig ist dabei, dass die OPVs Ausgangsspannungen deutlich unter bzw. deutlich über der Threshholdspannung der MOSFETs ausgeben.</w:t>
       </w:r>
     </w:p>
     <w:tbl>
@@ -40432,13 +40437,13 @@
         <w:pStyle w:val="FirstParagraph"/>
       </w:pPr>
       <w:r>
-        <w:t xml:space="preserve">Wird eine H-Brücke in der Paxis verwendet wird eine integrierte oder teilintegrierte Lösung, sogenannte H-Brückentreiber, gewählt.</w:t>
+        <w:t xml:space="preserve">Wird eine H-Brücke in der Praxis verwendet, wird eine integrierte oder teilintegrierte Lösung, sogenannte H-Brückentreiber, gewählt.</w:t>
       </w:r>
       <w:r>
         <w:t xml:space="preserve"> </w:t>
       </w:r>
       <w:r>
-        <w:t xml:space="preserve">Folgende Lösungen, und viele Andere von verschiedenen Herstellern, sind verfügbar:</w:t>
+        <w:t xml:space="preserve">Folgende Lösungen und viele andere von verschiedenen Herstellern, sind verfügbar:</w:t>
       </w:r>
     </w:p>
     <w:p>
@@ -40512,7 +40517,7 @@
         <w:pStyle w:val="FirstParagraph"/>
       </w:pPr>
       <w:r>
-        <w:t xml:space="preserve">Im Datenblatt der Bauteile sind Anwendungsbeispile,</w:t>
+        <w:t xml:space="preserve">Im Datenblatt der Bauteile sind Anwendungsbeispiele und</w:t>
       </w:r>
       <w:r>
         <w:t xml:space="preserve"> </w:t>
@@ -40525,7 +40530,10 @@
         <w:t xml:space="preserve">Application Notes</w:t>
       </w:r>
       <w:r>
-        <w:t xml:space="preserve">, zu finden. Diese sind eine gute Quelle für die Entwicklung der Schaltugen.</w:t>
+        <w:t xml:space="preserve"> </w:t>
+      </w:r>
+      <w:r>
+        <w:t xml:space="preserve">zu finden. Diese sind eine gute Quelle für die Entwicklung der Schaltungen.</w:t>
       </w:r>
     </w:p>
     <w:bookmarkEnd w:id="324"/>
@@ -40544,7 +40552,7 @@
         <w:pStyle w:val="FirstParagraph"/>
       </w:pPr>
       <w:r>
-        <w:t xml:space="preserve">Will man nun die Funktion der H-Brücke simulieren, muss die Logikschaltung mit der Pegelanpassung, der H-Brücke und das Motormodel zusammengeführt werden. Die Schaltung ist in</w:t>
+        <w:t xml:space="preserve">Will man nun die Funktion der H-Brücke simulieren, muss die Logikschaltung mit der Pegelanpassung, die H-Brücke und das Motormodel zusammengeführt werden. Die Schaltung ist in</w:t>
       </w:r>
       <w:r>
         <w:t xml:space="preserve"> </w:t>
@@ -40881,7 +40889,7 @@
         <w:t xml:space="preserve"> </w:t>
       </w:r>
       <w:r>
-        <w:t xml:space="preserve">dargestellt. Die Simulation zeigt, dass die H-Brücke wie gewünscht funktioniert. Die Drehzahl lässt sich mittels PWM verändern. Die Drehrichtung lässt sich mittels D ändern. Die Bremsfunktion lässt sich mittels B aktivieren.</w:t>
+        <w:t xml:space="preserve">dargestellt. Die Simulation zeigt, dass die H-Brücke wie gewünscht funktioniert. Die Drehzahl lässt sich mittels PWM verändern. Die Drehrichtung lässt sich mittels Direction ändern. Die Bremsfunktion lässt sich mittels Break aktivieren.</w:t>
       </w:r>
     </w:p>
     <w:bookmarkEnd w:id="338"/>

</xml_diff>

<commit_message>
Minor fixes in Leistungsverstärker
</commit_message>
<xml_diff>
--- a/_book/HWE-Skript.docx
+++ b/_book/HWE-Skript.docx
@@ -29,7 +29,7 @@
         <w:pStyle w:val="Date"/>
       </w:pPr>
       <w:r>
-        <w:t xml:space="preserve">2024-09-27</w:t>
+        <w:t xml:space="preserve">2024-11-27</w:t>
       </w:r>
     </w:p>
     <w:sdt>
@@ -5734,14 +5734,30 @@
       </w:pPr>
       <m:oMath>
         <m:r>
-          <m:t>Y</m:t>
+          <m:t>D</m:t>
         </m:r>
       </m:oMath>
       <w:r>
         <w:t xml:space="preserve"> </w:t>
       </w:r>
       <w:r>
-        <w:t xml:space="preserve">… Y Ausgang</w:t>
+        <w:t xml:space="preserve">… D Eingang</w:t>
+      </w:r>
+    </w:p>
+    <w:p>
+      <w:pPr>
+        <w:pStyle w:val="BodyText"/>
+      </w:pPr>
+      <m:oMath>
+        <m:r>
+          <m:t>C</m:t>
+        </m:r>
+      </m:oMath>
+      <w:r>
+        <w:t xml:space="preserve"> </w:t>
+      </w:r>
+      <w:r>
+        <w:t xml:space="preserve">… C Eingang</w:t>
       </w:r>
     </w:p>
     <w:p>
@@ -5766,38 +5782,6 @@
       </w:pPr>
       <m:oMath>
         <m:r>
-          <m:t>D</m:t>
-        </m:r>
-      </m:oMath>
-      <w:r>
-        <w:t xml:space="preserve"> </w:t>
-      </w:r>
-      <w:r>
-        <w:t xml:space="preserve">… D Eingang</w:t>
-      </w:r>
-    </w:p>
-    <w:p>
-      <w:pPr>
-        <w:pStyle w:val="BodyText"/>
-      </w:pPr>
-      <m:oMath>
-        <m:r>
-          <m:t>C</m:t>
-        </m:r>
-      </m:oMath>
-      <w:r>
-        <w:t xml:space="preserve"> </w:t>
-      </w:r>
-      <w:r>
-        <w:t xml:space="preserve">… C Eingang</w:t>
-      </w:r>
-    </w:p>
-    <w:p>
-      <w:pPr>
-        <w:pStyle w:val="BodyText"/>
-      </w:pPr>
-      <m:oMath>
-        <m:r>
           <m:t>B</m:t>
         </m:r>
       </m:oMath>
@@ -5806,6 +5790,22 @@
       </w:r>
       <w:r>
         <w:t xml:space="preserve">… B Eingang</w:t>
+      </w:r>
+    </w:p>
+    <w:p>
+      <w:pPr>
+        <w:pStyle w:val="BodyText"/>
+      </w:pPr>
+      <m:oMath>
+        <m:r>
+          <m:t>Y</m:t>
+        </m:r>
+      </m:oMath>
+      <w:r>
+        <w:t xml:space="preserve"> </w:t>
+      </w:r>
+      <w:r>
+        <w:t xml:space="preserve">… Y Ausgang</w:t>
       </w:r>
     </w:p>
     <w:p>
@@ -28218,7 +28218,7 @@
         <w:t xml:space="preserve"> </w:t>
       </w:r>
       <w:r>
-        <w:t xml:space="preserve">bestimmt.</w:t>
+        <w:t xml:space="preserve">bestimmt, indem der maximale Strom der Vorspannungsquelle im Betrieb mittels Simulation bestimmt wurde und mit einer gewissen Sicherheit aufgerundet wurde.</w:t>
       </w:r>
     </w:p>
     <w:p>
@@ -28486,7 +28486,7 @@
             <m:t>=</m:t>
           </m:r>
           <m:r>
-            <m:t>20</m:t>
+            <m:t>30</m:t>
           </m:r>
           <m:sSub>
             <m:e>
@@ -28567,7 +28567,7 @@
               <m:nor/>
               <m:sty m:val="p"/>
             </m:rPr>
-            <m:t>10</m:t>
+            <m:t>15</m:t>
           </m:r>
           <m:r>
             <m:t> </m:t>
@@ -28674,7 +28674,7 @@
           </m:e>
           <m:sub>
             <m:r>
-              <m:t>1</m:t>
+              <m:t>2</m:t>
             </m:r>
           </m:sub>
         </m:sSub>
@@ -30001,7 +30001,7 @@
             <m:t>+</m:t>
           </m:r>
           <m:r>
-            <m:t>19</m:t>
+            <m:t>29</m:t>
           </m:r>
           <m:sSub>
             <m:e>
@@ -30078,7 +30078,7 @@
             </m:fPr>
             <m:num>
               <m:r>
-                <m:t>1900</m:t>
+                <m:t>2900</m:t>
               </m:r>
               <m:sSub>
                 <m:e>
@@ -30160,7 +30160,7 @@
               <m:nor/>
               <m:sty m:val="p"/>
             </m:rPr>
-            <m:t>8.56</m:t>
+            <m:t>13.1</m:t>
           </m:r>
           <m:r>
             <m:t> </m:t>
@@ -30345,7 +30345,7 @@
               <m:nor/>
               <m:sty m:val="p"/>
             </m:rPr>
-            <m:t>85.6</m:t>
+            <m:t>131</m:t>
           </m:r>
           <m:r>
             <m:t> </m:t>
@@ -30455,7 +30455,7 @@
               <m:nor/>
               <m:sty m:val="p"/>
             </m:rPr>
-            <m:t>941</m:t>
+            <m:t>1.44</m:t>
           </m:r>
           <m:r>
             <m:t> </m:t>
@@ -30465,7 +30465,7 @@
               <m:nor/>
               <m:sty m:val="p"/>
             </m:rPr>
-            <m:t>uA</m:t>
+            <m:t>mA</m:t>
           </m:r>
         </m:oMath>
       </m:oMathPara>
@@ -30595,7 +30595,7 @@
               <m:nor/>
               <m:sty m:val="p"/>
             </m:rPr>
-            <m:t>690</m:t>
+            <m:t>452</m:t>
           </m:r>
           <m:r>
             <m:t> </m:t>
@@ -30704,7 +30704,7 @@
               <m:nor/>
               <m:sty m:val="p"/>
             </m:rPr>
-            <m:t>856</m:t>
+            <m:t>1.31</m:t>
           </m:r>
           <m:r>
             <m:t> </m:t>
@@ -30714,7 +30714,7 @@
               <m:nor/>
               <m:sty m:val="p"/>
             </m:rPr>
-            <m:t>uA</m:t>
+            <m:t>mA</m:t>
           </m:r>
         </m:oMath>
       </m:oMathPara>
@@ -30844,7 +30844,7 @@
               <m:nor/>
               <m:sty m:val="p"/>
             </m:rPr>
-            <m:t>818</m:t>
+            <m:t>536</m:t>
           </m:r>
           <m:r>
             <m:t> </m:t>
@@ -42199,7 +42199,7 @@
     </w:p>
     <w:bookmarkEnd w:id="354"/>
     <w:bookmarkEnd w:id="355"/>
-    <w:bookmarkStart w:id="466" w:name="sec-Oszillator"/>
+    <w:bookmarkStart w:id="448" w:name="sec-Oszillator"/>
     <w:p>
       <w:pPr>
         <w:pStyle w:val="Heading1"/>
@@ -47446,7 +47446,7 @@
     <w:bookmarkEnd w:id="439"/>
     <w:bookmarkEnd w:id="440"/>
     <w:bookmarkEnd w:id="441"/>
-    <w:bookmarkStart w:id="465" w:name="aufgabenstellung-1"/>
+    <w:bookmarkStart w:id="447" w:name="aufgabenstellung-1"/>
     <w:p>
       <w:pPr>
         <w:pStyle w:val="Heading2"/>
@@ -47671,7 +47671,7 @@
       </w:r>
     </w:p>
     <w:bookmarkEnd w:id="445"/>
-    <w:bookmarkStart w:id="464" w:name="ideen-für-den-einser"/>
+    <w:bookmarkStart w:id="446" w:name="ideen-für-den-einser"/>
     <w:p>
       <w:pPr>
         <w:pStyle w:val="Heading3"/>
@@ -47712,8 +47712,260 @@
         <w:t xml:space="preserve">• …</w:t>
       </w:r>
     </w:p>
-    <w:bookmarkStart w:id="463" w:name="refs"/>
-    <w:bookmarkStart w:id="447" w:name="ref-BJT_Kennlinie"/>
+    <w:bookmarkEnd w:id="446"/>
+    <w:bookmarkEnd w:id="447"/>
+    <w:bookmarkEnd w:id="448"/>
+    <w:bookmarkStart w:id="472" w:name="sec-VarStatFilter"/>
+    <w:p>
+      <w:pPr>
+        <w:pStyle w:val="Heading1"/>
+      </w:pPr>
+      <w:r>
+        <w:t xml:space="preserve">7. State Variable Filter</w:t>
+      </w:r>
+    </w:p>
+    <w:p>
+      <w:pPr>
+        <w:pStyle w:val="FirstParagraph"/>
+      </w:pPr>
+      <w:r>
+        <w:t xml:space="preserve">Filter allgemein werden eingesetzt um Signale zu verarbeiten. Ein Filter kann dabei unterschiedliche Aufgaben übernehmen. Ein Filter kann z.B. dazu verwendet werden, um ein Signal zu glätten, um Störungen zu unterdrücken oder um Signale zu trennen. Filter können dabei unterschiedliche Strukturen aufweisen.</w:t>
+      </w:r>
+    </w:p>
+    <w:p>
+      <w:pPr>
+        <w:pStyle w:val="BodyText"/>
+      </w:pPr>
+      <w:r>
+        <w:t xml:space="preserve">Der hier vorgestellte</w:t>
+      </w:r>
+      <w:r>
+        <w:t xml:space="preserve"> </w:t>
+      </w:r>
+      <w:r>
+        <w:rPr>
+          <w:iCs/>
+          <w:i/>
+        </w:rPr>
+        <w:t xml:space="preserve">State Variable Filter</w:t>
+      </w:r>
+      <w:r>
+        <w:t xml:space="preserve">,</w:t>
+      </w:r>
+      <w:r>
+        <w:t xml:space="preserve"> </w:t>
+      </w:r>
+      <w:hyperlink w:anchor="fig-svf_sch">
+        <w:r>
+          <w:rPr>
+            <w:rStyle w:val="Hyperlink"/>
+          </w:rPr>
+          <w:t xml:space="preserve">Abbildung 7.1</w:t>
+        </w:r>
+      </w:hyperlink>
+      <w:r>
+        <w:t xml:space="preserve"> </w:t>
+      </w:r>
+      <w:r>
+        <w:t xml:space="preserve">ist ein Filter, welcher mit einer Schaltung sowohl als Tiefpassfilter, Hochpassfilter, Bandpassfilter oder Bandsperre verwendet werden kann. Welcher Filter auf das Eingangssignal angewandt wird, wird durch die Auswahl des Ausganges bestimmt.</w:t>
+      </w:r>
+    </w:p>
+    <w:tbl>
+      <w:tblPr>
+        <w:tblStyle w:val="Table"/>
+        <w:tblW w:type="pct" w:w="5000"/>
+        <w:tblLook w:firstRow="0" w:lastRow="0" w:firstColumn="0" w:lastColumn="0" w:noHBand="0" w:noVBand="0" w:val="0000"/>
+        <w:jc w:val="start"/>
+        <w:tblLayout w:type="fixed"/>
+      </w:tblPr>
+      <w:tblGrid>
+        <w:gridCol w:w="7920"/>
+      </w:tblGrid>
+      <w:tr>
+        <w:tc>
+          <w:tcPr/>
+          <w:bookmarkStart w:id="452" w:name="fig-svf_sch"/>
+          <w:p>
+            <w:pPr>
+              <w:pStyle w:val="Compact"/>
+              <w:jc w:val="center"/>
+            </w:pPr>
+            <w:r>
+              <w:drawing>
+                <wp:inline>
+                  <wp:extent cx="5334000" cy="1952975"/>
+                  <wp:effectExtent b="0" l="0" r="0" t="0"/>
+                  <wp:docPr descr="" title="" id="450" name="Picture"/>
+                  <a:graphic>
+                    <a:graphicData uri="http://schemas.openxmlformats.org/drawingml/2006/picture">
+                      <pic:pic>
+                        <pic:nvPicPr>
+                          <pic:cNvPr descr="Projekte/SVF/SVF_Circuit.png" id="451" name="Picture"/>
+                          <pic:cNvPicPr>
+                            <a:picLocks noChangeArrowheads="1" noChangeAspect="1"/>
+                          </pic:cNvPicPr>
+                        </pic:nvPicPr>
+                        <pic:blipFill>
+                          <a:blip r:embed="rId449"/>
+                          <a:stretch>
+                            <a:fillRect/>
+                          </a:stretch>
+                        </pic:blipFill>
+                        <pic:spPr bwMode="auto">
+                          <a:xfrm>
+                            <a:off x="0" y="0"/>
+                            <a:ext cx="5334000" cy="1952975"/>
+                          </a:xfrm>
+                          <a:prstGeom prst="rect">
+                            <a:avLst/>
+                          </a:prstGeom>
+                          <a:noFill/>
+                          <a:ln w="9525">
+                            <a:noFill/>
+                            <a:headEnd/>
+                            <a:tailEnd/>
+                          </a:ln>
+                        </pic:spPr>
+                      </pic:pic>
+                    </a:graphicData>
+                  </a:graphic>
+                </wp:inline>
+              </w:drawing>
+            </w:r>
+          </w:p>
+          <w:p>
+            <w:pPr>
+              <w:jc w:val="center"/>
+            </w:pPr>
+            <w:pPr>
+              <w:jc w:val="start"/>
+              <w:spacing w:before="200"/>
+              <w:pStyle w:val="ImageCaption"/>
+            </w:pPr>
+            <w:r>
+              <w:t xml:space="preserve">Abbildung 7.1: Schaltung eines</w:t>
+            </w:r>
+            <w:r>
+              <w:t xml:space="preserve"> </w:t>
+            </w:r>
+            <w:r>
+              <w:rPr>
+                <w:iCs/>
+                <w:i/>
+              </w:rPr>
+              <w:t xml:space="preserve">State Variable Filters</w:t>
+            </w:r>
+          </w:p>
+          <w:bookmarkEnd w:id="452"/>
+        </w:tc>
+      </w:tr>
+    </w:tbl>
+    <w:p>
+      <w:pPr>
+        <w:pStyle w:val="BodyText"/>
+      </w:pPr>
+      <w:r>
+        <w:t xml:space="preserve">Das Verhalten von Filtern kann am besten mit deren Übertragungsfunktion beschrieben werden. Dabei geht es immer darum, das Verhältnis von Ausgangssignal zu Eingangssignal zu beschreiben. Da sich das Wort Filter auf Frequenzen bezieht, wird die Übertragungsfunktion in der Regel im Frequenzbereich betrachtet. Ob dabei nun die komplexe schreibweise</w:t>
+      </w:r>
+      <w:r>
+        <w:t xml:space="preserve"> </w:t>
+      </w:r>
+      <m:oMath>
+        <m:r>
+          <m:t>j</m:t>
+        </m:r>
+        <m:r>
+          <m:t>ω</m:t>
+        </m:r>
+      </m:oMath>
+      <w:r>
+        <w:t xml:space="preserve"> </w:t>
+      </w:r>
+      <w:r>
+        <w:t xml:space="preserve">oder die Laplace-Transformation</w:t>
+      </w:r>
+      <w:r>
+        <w:t xml:space="preserve"> </w:t>
+      </w:r>
+      <m:oMath>
+        <m:r>
+          <m:t>s</m:t>
+        </m:r>
+      </m:oMath>
+      <w:r>
+        <w:t xml:space="preserve"> </w:t>
+      </w:r>
+      <w:r>
+        <w:t xml:space="preserve">verwendet wird, hängt im wesentlichen davon ab welche Art von Eingangssignalen betrachtet werden sollen.</w:t>
+      </w:r>
+    </w:p>
+    <w:p>
+      <w:pPr>
+        <w:pStyle w:val="BodyText"/>
+      </w:pPr>
+      <w:r>
+        <w:t xml:space="preserve">Für den hier gezeigten</w:t>
+      </w:r>
+      <w:r>
+        <w:t xml:space="preserve"> </w:t>
+      </w:r>
+      <w:r>
+        <w:rPr>
+          <w:iCs/>
+          <w:i/>
+        </w:rPr>
+        <w:t xml:space="preserve">State Variable Filter</w:t>
+      </w:r>
+      <w:r>
+        <w:t xml:space="preserve"> </w:t>
+      </w:r>
+      <w:r>
+        <w:t xml:space="preserve">müssen die Übertragungsfunktionen für die vier möglichen Filtertypen analytisch berechnet werden.</w:t>
+      </w:r>
+    </w:p>
+    <w:p>
+      <w:pPr>
+        <w:pStyle w:val="BodyText"/>
+      </w:pPr>
+      <w:r>
+        <w:t xml:space="preserve">Die analytisch berechneten Übertragungsfunktionen der Filter werden verwendet, um Bodediagramme zu erstellen. Diese Bodediagramme geben Aufschluss über das Frequenzverhalten des Systems, indem sie die Verstärkung und Phasenverschiebung in Abhängigkeit von der Frequenz darstellen. Im Anschluss an die Berechnung der Bodediagramme auf analytischer Basis erfolgt der Vergleich mit numerischen Simulationsergebnissen, die in</w:t>
+      </w:r>
+      <w:r>
+        <w:t xml:space="preserve"> </w:t>
+      </w:r>
+      <w:r>
+        <w:rPr>
+          <w:iCs/>
+          <w:i/>
+        </w:rPr>
+        <w:t xml:space="preserve">Altium</w:t>
+      </w:r>
+      <w:r>
+        <w:t xml:space="preserve"> </w:t>
+      </w:r>
+      <w:r>
+        <w:t xml:space="preserve">durchgeführt werden.</w:t>
+      </w:r>
+    </w:p>
+    <w:p>
+      <w:pPr>
+        <w:pStyle w:val="BodyText"/>
+      </w:pPr>
+      <w:r>
+        <w:t xml:space="preserve">Der Vergleich zwischen analytischen und simulierten Ergebnissen ermöglicht eine Überprüfung der Genauigkeit des mathematischen Modells sowie der Simulationseinstellungen in Altium. Eventuelle Abweichungen können auf Vereinfachungen im analytischen Modell, numerische Fehler oder auf die verwendeten Bauteilparameter in der Simulation zurückzuführen sein.</w:t>
+      </w:r>
+    </w:p>
+    <w:bookmarkStart w:id="471" w:name="Xabd30498889489e53de02ca3e75b2bd56c071f3"/>
+    <w:p>
+      <w:pPr>
+        <w:pStyle w:val="Heading2"/>
+      </w:pPr>
+      <w:r>
+        <w:t xml:space="preserve">7.1 Analytische Herleitung der Übertragungsfunktionen</w:t>
+      </w:r>
+    </w:p>
+    <w:bookmarkStart w:id="470" w:name="refs"/>
+    <w:bookmarkStart w:id="454" w:name="ref-BJT_Kennlinie"/>
     <w:p>
       <w:pPr>
         <w:pStyle w:val="Bibliography"/>
@@ -47733,7 +47985,7 @@
       <w:r>
         <w:t xml:space="preserve"> </w:t>
       </w:r>
-      <w:hyperlink r:id="rId446">
+      <w:hyperlink r:id="rId453">
         <w:r>
           <w:rPr>
             <w:rStyle w:val="Hyperlink"/>
@@ -47745,8 +47997,8 @@
         <w:t xml:space="preserve">. Accessed 19 Nov 2023</w:t>
       </w:r>
     </w:p>
-    <w:bookmarkEnd w:id="447"/>
-    <w:bookmarkStart w:id="448" w:name="ref-boehmer17"/>
+    <w:bookmarkEnd w:id="454"/>
+    <w:bookmarkStart w:id="455" w:name="ref-boehmer17"/>
     <w:p>
       <w:pPr>
         <w:pStyle w:val="Bibliography"/>
@@ -47764,8 +48016,8 @@
         <w:t xml:space="preserve">Böhmer E, Ehrhardt D, Oberschelp W (2018) Elemente der angewandten Elektronik. Springer Verlag, Wiesbaden</w:t>
       </w:r>
     </w:p>
-    <w:bookmarkEnd w:id="448"/>
-    <w:bookmarkStart w:id="450" w:name="ref-DC-Motor_Market"/>
+    <w:bookmarkEnd w:id="455"/>
+    <w:bookmarkStart w:id="457" w:name="ref-DC-Motor_Market"/>
     <w:p>
       <w:pPr>
         <w:pStyle w:val="Bibliography"/>
@@ -47785,7 +48037,7 @@
       <w:r>
         <w:t xml:space="preserve"> </w:t>
       </w:r>
-      <w:hyperlink r:id="rId449">
+      <w:hyperlink r:id="rId456">
         <w:r>
           <w:rPr>
             <w:rStyle w:val="Hyperlink"/>
@@ -47797,8 +48049,8 @@
         <w:t xml:space="preserve">. Accessed 13 Dez 2023</w:t>
       </w:r>
     </w:p>
-    <w:bookmarkEnd w:id="450"/>
-    <w:bookmarkStart w:id="452" w:name="ref-HBruecke"/>
+    <w:bookmarkEnd w:id="457"/>
+    <w:bookmarkStart w:id="459" w:name="ref-HBruecke"/>
     <w:p>
       <w:pPr>
         <w:pStyle w:val="Bibliography"/>
@@ -47818,7 +48070,7 @@
       <w:r>
         <w:t xml:space="preserve"> </w:t>
       </w:r>
-      <w:hyperlink r:id="rId451">
+      <w:hyperlink r:id="rId458">
         <w:r>
           <w:rPr>
             <w:rStyle w:val="Hyperlink"/>
@@ -47830,8 +48082,8 @@
         <w:t xml:space="preserve">. Accessed 13 Dez 2023</w:t>
       </w:r>
     </w:p>
-    <w:bookmarkEnd w:id="452"/>
-    <w:bookmarkStart w:id="454" w:name="ref-DriverTLE7182EM"/>
+    <w:bookmarkEnd w:id="459"/>
+    <w:bookmarkStart w:id="461" w:name="ref-DriverTLE7182EM"/>
     <w:p>
       <w:pPr>
         <w:pStyle w:val="Bibliography"/>
@@ -47851,7 +48103,7 @@
       <w:r>
         <w:t xml:space="preserve"> </w:t>
       </w:r>
-      <w:hyperlink r:id="rId453">
+      <w:hyperlink r:id="rId460">
         <w:r>
           <w:rPr>
             <w:rStyle w:val="Hyperlink"/>
@@ -47863,8 +48115,8 @@
         <w:t xml:space="preserve">. Accessed 1 Feb 2024</w:t>
       </w:r>
     </w:p>
-    <w:bookmarkEnd w:id="454"/>
-    <w:bookmarkStart w:id="456" w:name="ref-LogicDriverL99H02"/>
+    <w:bookmarkEnd w:id="461"/>
+    <w:bookmarkStart w:id="463" w:name="ref-LogicDriverL99H02"/>
     <w:p>
       <w:pPr>
         <w:pStyle w:val="Bibliography"/>
@@ -47884,7 +48136,7 @@
       <w:r>
         <w:t xml:space="preserve"> </w:t>
       </w:r>
-      <w:hyperlink r:id="rId455">
+      <w:hyperlink r:id="rId462">
         <w:r>
           <w:rPr>
             <w:rStyle w:val="Hyperlink"/>
@@ -47896,8 +48148,8 @@
         <w:t xml:space="preserve">. Accessed 1 Feb 2024</w:t>
       </w:r>
     </w:p>
-    <w:bookmarkEnd w:id="456"/>
-    <w:bookmarkStart w:id="458" w:name="ref-LogicDriverBridgeIFX9201SG"/>
+    <w:bookmarkEnd w:id="463"/>
+    <w:bookmarkStart w:id="465" w:name="ref-LogicDriverBridgeIFX9201SG"/>
     <w:p>
       <w:pPr>
         <w:pStyle w:val="Bibliography"/>
@@ -47917,7 +48169,7 @@
       <w:r>
         <w:t xml:space="preserve"> </w:t>
       </w:r>
-      <w:hyperlink r:id="rId457">
+      <w:hyperlink r:id="rId464">
         <w:r>
           <w:rPr>
             <w:rStyle w:val="Hyperlink"/>
@@ -47929,8 +48181,8 @@
         <w:t xml:space="preserve">. Accessed 1 Feb 2024</w:t>
       </w:r>
     </w:p>
-    <w:bookmarkEnd w:id="458"/>
-    <w:bookmarkStart w:id="460" w:name="ref-LogicDriverBridgeL298"/>
+    <w:bookmarkEnd w:id="465"/>
+    <w:bookmarkStart w:id="467" w:name="ref-LogicDriverBridgeL298"/>
     <w:p>
       <w:pPr>
         <w:pStyle w:val="Bibliography"/>
@@ -47950,7 +48202,7 @@
       <w:r>
         <w:t xml:space="preserve"> </w:t>
       </w:r>
-      <w:hyperlink r:id="rId459">
+      <w:hyperlink r:id="rId466">
         <w:r>
           <w:rPr>
             <w:rStyle w:val="Hyperlink"/>
@@ -47962,8 +48214,8 @@
         <w:t xml:space="preserve">. Accessed 1 Feb 2024</w:t>
       </w:r>
     </w:p>
-    <w:bookmarkEnd w:id="460"/>
-    <w:bookmarkStart w:id="462" w:name="ref-MotorModel"/>
+    <w:bookmarkEnd w:id="467"/>
+    <w:bookmarkStart w:id="469" w:name="ref-MotorModel"/>
     <w:p>
       <w:pPr>
         <w:pStyle w:val="Bibliography"/>
@@ -47983,7 +48235,7 @@
       <w:r>
         <w:t xml:space="preserve"> </w:t>
       </w:r>
-      <w:hyperlink r:id="rId461">
+      <w:hyperlink r:id="rId468">
         <w:r>
           <w:rPr>
             <w:rStyle w:val="Hyperlink"/>
@@ -48001,11 +48253,10 @@
         <w:t xml:space="preserve">. Accessed 19 Jan 2024</w:t>
       </w:r>
     </w:p>
-    <w:bookmarkEnd w:id="462"/>
-    <w:bookmarkEnd w:id="463"/>
-    <w:bookmarkEnd w:id="464"/>
-    <w:bookmarkEnd w:id="465"/>
-    <w:bookmarkEnd w:id="466"/>
+    <w:bookmarkEnd w:id="469"/>
+    <w:bookmarkEnd w:id="470"/>
+    <w:bookmarkEnd w:id="471"/>
+    <w:bookmarkEnd w:id="472"/>
     <w:sectPr/>
   </w:body>
 </w:document>

</xml_diff>

<commit_message>
Updated Packages and fixed TransferFunction issues. Minor clarification  in Leistungsverstärker.
</commit_message>
<xml_diff>
--- a/_book/HWE-Skript.docx
+++ b/_book/HWE-Skript.docx
@@ -29,7 +29,7 @@
         <w:pStyle w:val="Date"/>
       </w:pPr>
       <w:r>
-        <w:t xml:space="preserve">2024-11-27</w:t>
+        <w:t xml:space="preserve">2024-12-05</w:t>
       </w:r>
     </w:p>
     <w:sdt>
@@ -5750,14 +5750,30 @@
       </w:pPr>
       <m:oMath>
         <m:r>
-          <m:t>C</m:t>
+          <m:t>Y</m:t>
         </m:r>
       </m:oMath>
       <w:r>
         <w:t xml:space="preserve"> </w:t>
       </w:r>
       <w:r>
-        <w:t xml:space="preserve">… C Eingang</w:t>
+        <w:t xml:space="preserve">… Y Ausgang</w:t>
+      </w:r>
+    </w:p>
+    <w:p>
+      <w:pPr>
+        <w:pStyle w:val="BodyText"/>
+      </w:pPr>
+      <m:oMath>
+        <m:r>
+          <m:t>B</m:t>
+        </m:r>
+      </m:oMath>
+      <w:r>
+        <w:t xml:space="preserve"> </w:t>
+      </w:r>
+      <w:r>
+        <w:t xml:space="preserve">… B Eingang</w:t>
       </w:r>
     </w:p>
     <w:p>
@@ -5782,30 +5798,14 @@
       </w:pPr>
       <m:oMath>
         <m:r>
-          <m:t>B</m:t>
+          <m:t>C</m:t>
         </m:r>
       </m:oMath>
       <w:r>
         <w:t xml:space="preserve"> </w:t>
       </w:r>
       <w:r>
-        <w:t xml:space="preserve">… B Eingang</w:t>
-      </w:r>
-    </w:p>
-    <w:p>
-      <w:pPr>
-        <w:pStyle w:val="BodyText"/>
-      </w:pPr>
-      <m:oMath>
-        <m:r>
-          <m:t>Y</m:t>
-        </m:r>
-      </m:oMath>
-      <w:r>
-        <w:t xml:space="preserve"> </w:t>
-      </w:r>
-      <w:r>
-        <w:t xml:space="preserve">… Y Ausgang</w:t>
+        <w:t xml:space="preserve">… C Eingang</w:t>
       </w:r>
     </w:p>
     <w:p>
@@ -5993,7 +5993,7 @@
             <w:r>
               <w:drawing>
                 <wp:inline>
-                  <wp:extent cx="4657725" cy="2800350"/>
+                  <wp:extent cx="5019675" cy="2971800"/>
                   <wp:effectExtent b="0" l="0" r="0" t="0"/>
                   <wp:docPr descr="" title="" id="35" name="Picture"/>
                   <a:graphic>
@@ -6023,7 +6023,7 @@
                         <pic:spPr bwMode="auto">
                           <a:xfrm>
                             <a:off x="0" y="0"/>
-                            <a:ext cx="4657725" cy="2800350"/>
+                            <a:ext cx="5019675" cy="2971800"/>
                           </a:xfrm>
                           <a:prstGeom prst="rect">
                             <a:avLst/>
@@ -28169,7 +28169,7 @@
         <w:pStyle w:val="FirstParagraph"/>
       </w:pPr>
       <w:r>
-        <w:t xml:space="preserve">Der maximale Laststrom</w:t>
+        <w:t xml:space="preserve">Der maximale Laststrom der Vorspannungsquelle</w:t>
       </w:r>
       <w:r>
         <w:t xml:space="preserve"> </w:t>
@@ -28193,6 +28193,18 @@
             </m:r>
             <m:r>
               <m:t>x</m:t>
+            </m:r>
+            <m:r>
+              <m:t>V</m:t>
+            </m:r>
+            <m:r>
+              <m:t>v</m:t>
+            </m:r>
+            <m:r>
+              <m:t>o</m:t>
+            </m:r>
+            <m:r>
+              <m:t>r</m:t>
             </m:r>
           </m:sub>
         </m:sSub>
@@ -28249,6 +28261,18 @@
               <m:r>
                 <m:t>x</m:t>
               </m:r>
+              <m:r>
+                <m:t>V</m:t>
+              </m:r>
+              <m:r>
+                <m:t>v</m:t>
+              </m:r>
+              <m:r>
+                <m:t>o</m:t>
+              </m:r>
+              <m:r>
+                <m:t>r</m:t>
+              </m:r>
             </m:sub>
           </m:sSub>
           <m:r>
@@ -28486,7 +28510,7 @@
             <m:t>=</m:t>
           </m:r>
           <m:r>
-            <m:t>30</m:t>
+            <m:t>20</m:t>
           </m:r>
           <m:sSub>
             <m:e>
@@ -28506,6 +28530,18 @@
               </m:r>
               <m:r>
                 <m:t>x</m:t>
+              </m:r>
+              <m:r>
+                <m:t>V</m:t>
+              </m:r>
+              <m:r>
+                <m:t>v</m:t>
+              </m:r>
+              <m:r>
+                <m:t>o</m:t>
+              </m:r>
+              <m:r>
+                <m:t>r</m:t>
               </m:r>
             </m:sub>
           </m:sSub>
@@ -28567,7 +28603,7 @@
               <m:nor/>
               <m:sty m:val="p"/>
             </m:rPr>
-            <m:t>15</m:t>
+            <m:t>10</m:t>
           </m:r>
           <m:r>
             <m:t> </m:t>
@@ -29220,7 +29256,7 @@
         <w:t xml:space="preserve"> </w:t>
       </w:r>
       <w:r>
-        <w:t xml:space="preserve">eingesetz wird.</w:t>
+        <w:t xml:space="preserve">eingesetzt wird.</w:t>
       </w:r>
     </w:p>
     <w:p>
@@ -30001,7 +30037,7 @@
             <m:t>+</m:t>
           </m:r>
           <m:r>
-            <m:t>29</m:t>
+            <m:t>19</m:t>
           </m:r>
           <m:sSub>
             <m:e>
@@ -30021,6 +30057,18 @@
               </m:r>
               <m:r>
                 <m:t>x</m:t>
+              </m:r>
+              <m:r>
+                <m:t>V</m:t>
+              </m:r>
+              <m:r>
+                <m:t>v</m:t>
+              </m:r>
+              <m:r>
+                <m:t>o</m:t>
+              </m:r>
+              <m:r>
+                <m:t>r</m:t>
               </m:r>
             </m:sub>
           </m:sSub>
@@ -30078,7 +30126,7 @@
             </m:fPr>
             <m:num>
               <m:r>
-                <m:t>2900</m:t>
+                <m:t>1900</m:t>
               </m:r>
               <m:sSub>
                 <m:e>
@@ -30098,6 +30146,18 @@
                   </m:r>
                   <m:r>
                     <m:t>x</m:t>
+                  </m:r>
+                  <m:r>
+                    <m:t>V</m:t>
+                  </m:r>
+                  <m:r>
+                    <m:t>v</m:t>
+                  </m:r>
+                  <m:r>
+                    <m:t>o</m:t>
+                  </m:r>
+                  <m:r>
+                    <m:t>r</m:t>
                   </m:r>
                 </m:sub>
               </m:sSub>
@@ -30160,7 +30220,7 @@
               <m:nor/>
               <m:sty m:val="p"/>
             </m:rPr>
-            <m:t>13.1</m:t>
+            <m:t>8.56</m:t>
           </m:r>
           <m:r>
             <m:t> </m:t>
@@ -30345,7 +30405,7 @@
               <m:nor/>
               <m:sty m:val="p"/>
             </m:rPr>
-            <m:t>131</m:t>
+            <m:t>85.6</m:t>
           </m:r>
           <m:r>
             <m:t> </m:t>
@@ -30455,7 +30515,7 @@
               <m:nor/>
               <m:sty m:val="p"/>
             </m:rPr>
-            <m:t>1.44</m:t>
+            <m:t>941</m:t>
           </m:r>
           <m:r>
             <m:t> </m:t>
@@ -30465,7 +30525,7 @@
               <m:nor/>
               <m:sty m:val="p"/>
             </m:rPr>
-            <m:t>mA</m:t>
+            <m:t>uA</m:t>
           </m:r>
         </m:oMath>
       </m:oMathPara>
@@ -30595,7 +30655,7 @@
               <m:nor/>
               <m:sty m:val="p"/>
             </m:rPr>
-            <m:t>452</m:t>
+            <m:t>690</m:t>
           </m:r>
           <m:r>
             <m:t> </m:t>
@@ -30704,7 +30764,7 @@
               <m:nor/>
               <m:sty m:val="p"/>
             </m:rPr>
-            <m:t>1.31</m:t>
+            <m:t>856</m:t>
           </m:r>
           <m:r>
             <m:t> </m:t>
@@ -30714,7 +30774,7 @@
               <m:nor/>
               <m:sty m:val="p"/>
             </m:rPr>
-            <m:t>mA</m:t>
+            <m:t>uA</m:t>
           </m:r>
         </m:oMath>
       </m:oMathPara>
@@ -30844,7 +30904,7 @@
               <m:nor/>
               <m:sty m:val="p"/>
             </m:rPr>
-            <m:t>536</m:t>
+            <m:t>818</m:t>
           </m:r>
           <m:r>
             <m:t> </m:t>
@@ -31620,8 +31680,31 @@
               <w:pStyle w:val="Compact"/>
               <w:jc w:val="left"/>
             </w:pPr>
-            <w:r>
-              <w:t xml:space="preserve">Rsq2 Sweep Bereich</w:t>
+            <m:oMath>
+              <m:sSub>
+                <m:e>
+                  <m:r>
+                    <m:t>R</m:t>
+                  </m:r>
+                </m:e>
+                <m:sub>
+                  <m:r>
+                    <m:t>s</m:t>
+                  </m:r>
+                  <m:r>
+                    <m:t>q</m:t>
+                  </m:r>
+                  <m:r>
+                    <m:t>2</m:t>
+                  </m:r>
+                </m:sub>
+              </m:sSub>
+            </m:oMath>
+            <w:r>
+              <w:t xml:space="preserve"> </w:t>
+            </w:r>
+            <w:r>
+              <w:t xml:space="preserve">Sweep Bereich</w:t>
             </w:r>
           </w:p>
         </w:tc>
@@ -31632,8 +31715,71 @@
               <w:pStyle w:val="Compact"/>
               <w:jc w:val="center"/>
             </w:pPr>
-            <w:r>
-              <w:t xml:space="preserve">1 Ohm bis 20 kOhm in 100 Ohm Schritten</w:t>
+            <m:oMath>
+              <m:r>
+                <m:t>1</m:t>
+              </m:r>
+              <m:r>
+                <m:t> </m:t>
+              </m:r>
+              <m:r>
+                <m:t>Ω</m:t>
+              </m:r>
+            </m:oMath>
+            <w:r>
+              <w:t xml:space="preserve"> </w:t>
+            </w:r>
+            <w:r>
+              <w:t xml:space="preserve">bis</w:t>
+            </w:r>
+            <w:r>
+              <w:t xml:space="preserve"> </w:t>
+            </w:r>
+            <m:oMath>
+              <m:r>
+                <m:t>20</m:t>
+              </m:r>
+              <m:r>
+                <m:t> </m:t>
+              </m:r>
+              <m:r>
+                <m:rPr>
+                  <m:sty m:val="p"/>
+                </m:rPr>
+                <m:t>k</m:t>
+              </m:r>
+              <m:r>
+                <m:rPr>
+                  <m:sty m:val="p"/>
+                </m:rPr>
+                <m:t>Ω</m:t>
+              </m:r>
+            </m:oMath>
+            <w:r>
+              <w:t xml:space="preserve"> </w:t>
+            </w:r>
+            <w:r>
+              <w:t xml:space="preserve">in</w:t>
+            </w:r>
+            <w:r>
+              <w:t xml:space="preserve"> </w:t>
+            </w:r>
+            <m:oMath>
+              <m:r>
+                <m:t>100</m:t>
+              </m:r>
+              <m:r>
+                <m:t> </m:t>
+              </m:r>
+              <m:r>
+                <m:t>Ω</m:t>
+              </m:r>
+            </m:oMath>
+            <w:r>
+              <w:t xml:space="preserve"> </w:t>
+            </w:r>
+            <w:r>
+              <w:t xml:space="preserve">Schritten</w:t>
             </w:r>
           </w:p>
         </w:tc>

</xml_diff>